<commit_message>
Final de contratos y diseño
</commit_message>
<xml_diff>
--- a/Analisis/Nuevos Contratos/Nuevos_Contratos.docx
+++ b/Analisis/Nuevos Contratos/Nuevos_Contratos.docx
@@ -384,8 +384,6 @@
         <w:lastRenderedPageBreak/>
         <w:t>Índice:</w:t>
       </w:r>
-      <w:bookmarkStart w:id="0" w:name="_GoBack"/>
-      <w:bookmarkEnd w:id="0"/>
     </w:p>
     <w:sdt>
       <w:sdtPr>
@@ -4559,8 +4557,8 @@
           <w:szCs w:val="32"/>
         </w:rPr>
       </w:pPr>
-      <w:bookmarkStart w:id="1" w:name="_Toc391837133"/>
-      <w:bookmarkStart w:id="2" w:name="_Toc408413949"/>
+      <w:bookmarkStart w:id="0" w:name="_Toc391837133"/>
+      <w:bookmarkStart w:id="1" w:name="_Toc408413949"/>
       <w:r>
         <w:rPr>
           <w:rFonts w:eastAsiaTheme="majorEastAsia" w:cstheme="majorBidi"/>
@@ -4579,8 +4577,8 @@
         </w:rPr>
         <w:t>. Introducción:</w:t>
       </w:r>
+      <w:bookmarkEnd w:id="0"/>
       <w:bookmarkEnd w:id="1"/>
-      <w:bookmarkEnd w:id="2"/>
     </w:p>
     <w:p>
       <w:pPr>
@@ -4668,8 +4666,8 @@
           <w:szCs w:val="28"/>
         </w:rPr>
       </w:pPr>
-      <w:bookmarkStart w:id="3" w:name="_Toc391837134"/>
-      <w:bookmarkStart w:id="4" w:name="_Toc408413950"/>
+      <w:bookmarkStart w:id="2" w:name="_Toc391837134"/>
+      <w:bookmarkStart w:id="3" w:name="_Toc408413950"/>
       <w:r>
         <w:rPr>
           <w:rFonts w:eastAsiaTheme="majorEastAsia" w:cstheme="majorBidi"/>
@@ -4679,8 +4677,8 @@
         </w:rPr>
         <w:t>1.1. Estructura del documento:</w:t>
       </w:r>
+      <w:bookmarkEnd w:id="2"/>
       <w:bookmarkEnd w:id="3"/>
-      <w:bookmarkEnd w:id="4"/>
     </w:p>
     <w:p>
       <w:pPr>
@@ -5079,7 +5077,7 @@
           <w:color w:val="auto"/>
         </w:rPr>
       </w:pPr>
-      <w:bookmarkStart w:id="5" w:name="_Toc408413951"/>
+      <w:bookmarkStart w:id="4" w:name="_Toc408413951"/>
       <w:r>
         <w:rPr>
           <w:rFonts w:asciiTheme="minorHAnsi" w:hAnsiTheme="minorHAnsi"/>
@@ -5088,7 +5086,7 @@
         </w:rPr>
         <w:t>2. Contratos:</w:t>
       </w:r>
-      <w:bookmarkEnd w:id="5"/>
+      <w:bookmarkEnd w:id="4"/>
     </w:p>
     <w:p>
       <w:pPr>
@@ -5102,7 +5100,7 @@
           <w:szCs w:val="28"/>
         </w:rPr>
       </w:pPr>
-      <w:bookmarkStart w:id="6" w:name="_Toc408413952"/>
+      <w:bookmarkStart w:id="5" w:name="_Toc408413952"/>
       <w:r>
         <w:rPr>
           <w:rFonts w:asciiTheme="minorHAnsi" w:hAnsiTheme="minorHAnsi"/>
@@ -5133,7 +5131,7 @@
         </w:rPr>
         <w:t>:</w:t>
       </w:r>
-      <w:bookmarkEnd w:id="6"/>
+      <w:bookmarkEnd w:id="5"/>
     </w:p>
     <w:p>
       <w:pPr>
@@ -5145,7 +5143,7 @@
           <w:color w:val="auto"/>
         </w:rPr>
       </w:pPr>
-      <w:bookmarkStart w:id="7" w:name="_Toc408413953"/>
+      <w:bookmarkStart w:id="6" w:name="_Toc408413953"/>
       <w:r>
         <w:rPr>
           <w:rFonts w:asciiTheme="minorHAnsi" w:hAnsiTheme="minorHAnsi"/>
@@ -5194,7 +5192,7 @@
         </w:rPr>
         <w:t>:</w:t>
       </w:r>
-      <w:bookmarkEnd w:id="7"/>
+      <w:bookmarkEnd w:id="6"/>
     </w:p>
     <w:tbl>
       <w:tblPr>
@@ -6126,7 +6124,7 @@
           <w:color w:val="auto"/>
         </w:rPr>
       </w:pPr>
-      <w:bookmarkStart w:id="8" w:name="_Toc408413954"/>
+      <w:bookmarkStart w:id="7" w:name="_Toc408413954"/>
       <w:r>
         <w:rPr>
           <w:rFonts w:asciiTheme="minorHAnsi" w:hAnsiTheme="minorHAnsi"/>
@@ -6199,7 +6197,7 @@
         </w:rPr>
         <w:t>:</w:t>
       </w:r>
-      <w:bookmarkEnd w:id="8"/>
+      <w:bookmarkEnd w:id="7"/>
     </w:p>
     <w:tbl>
       <w:tblPr>
@@ -7248,8 +7246,8 @@
           <w:szCs w:val="28"/>
         </w:rPr>
       </w:pPr>
-      <w:bookmarkStart w:id="9" w:name="_Toc400574846"/>
-      <w:bookmarkStart w:id="10" w:name="_Toc408413955"/>
+      <w:bookmarkStart w:id="8" w:name="_Toc400574846"/>
+      <w:bookmarkStart w:id="9" w:name="_Toc408413955"/>
       <w:r>
         <w:rPr>
           <w:rFonts w:asciiTheme="minorHAnsi" w:hAnsiTheme="minorHAnsi"/>
@@ -7260,8 +7258,8 @@
         </w:rPr>
         <w:t>2.2. Matricular cliente:</w:t>
       </w:r>
+      <w:bookmarkEnd w:id="8"/>
       <w:bookmarkEnd w:id="9"/>
-      <w:bookmarkEnd w:id="10"/>
     </w:p>
     <w:p>
       <w:pPr>
@@ -7274,7 +7272,7 @@
           <w:color w:val="auto"/>
         </w:rPr>
       </w:pPr>
-      <w:bookmarkStart w:id="11" w:name="_Toc408413956"/>
+      <w:bookmarkStart w:id="10" w:name="_Toc408413956"/>
       <w:r>
         <w:rPr>
           <w:rFonts w:asciiTheme="minorHAnsi" w:hAnsiTheme="minorHAnsi"/>
@@ -7315,7 +7313,7 @@
         </w:rPr>
         <w:t>:</w:t>
       </w:r>
-      <w:bookmarkEnd w:id="11"/>
+      <w:bookmarkEnd w:id="10"/>
     </w:p>
     <w:tbl>
       <w:tblPr>
@@ -8257,7 +8255,7 @@
           <w:color w:val="auto"/>
         </w:rPr>
       </w:pPr>
-      <w:bookmarkStart w:id="12" w:name="_Toc408413957"/>
+      <w:bookmarkStart w:id="11" w:name="_Toc408413957"/>
       <w:r>
         <w:rPr>
           <w:rFonts w:asciiTheme="minorHAnsi" w:hAnsiTheme="minorHAnsi"/>
@@ -8306,7 +8304,7 @@
         </w:rPr>
         <w:t>Ingresar Nueva Compra</w:t>
       </w:r>
-      <w:bookmarkEnd w:id="12"/>
+      <w:bookmarkEnd w:id="11"/>
     </w:p>
     <w:tbl>
       <w:tblPr>
@@ -9087,7 +9085,7 @@
           <w:color w:val="auto"/>
         </w:rPr>
       </w:pPr>
-      <w:bookmarkStart w:id="13" w:name="_Toc408413958"/>
+      <w:bookmarkStart w:id="12" w:name="_Toc408413958"/>
       <w:r>
         <w:rPr>
           <w:rFonts w:asciiTheme="minorHAnsi" w:hAnsiTheme="minorHAnsi"/>
@@ -9145,7 +9143,7 @@
         </w:rPr>
         <w:t>Nuevo Pago</w:t>
       </w:r>
-      <w:bookmarkEnd w:id="13"/>
+      <w:bookmarkEnd w:id="12"/>
     </w:p>
     <w:tbl>
       <w:tblPr>
@@ -10067,7 +10065,7 @@
           <w:color w:val="auto"/>
         </w:rPr>
       </w:pPr>
-      <w:bookmarkStart w:id="14" w:name="_Toc408413959"/>
+      <w:bookmarkStart w:id="13" w:name="_Toc408413959"/>
       <w:r>
         <w:rPr>
           <w:rFonts w:asciiTheme="minorHAnsi" w:hAnsiTheme="minorHAnsi"/>
@@ -10116,7 +10114,7 @@
         </w:rPr>
         <w:t>Ingresar Nueva Matricula</w:t>
       </w:r>
-      <w:bookmarkEnd w:id="14"/>
+      <w:bookmarkEnd w:id="13"/>
     </w:p>
     <w:tbl>
       <w:tblPr>
@@ -10612,6 +10610,8 @@
                 <w:szCs w:val="24"/>
               </w:rPr>
             </w:pPr>
+            <w:bookmarkStart w:id="14" w:name="_GoBack"/>
+            <w:bookmarkEnd w:id="14"/>
             <w:r>
               <w:rPr>
                 <w:sz w:val="24"/>
@@ -10721,7 +10721,7 @@
                 <w:sz w:val="24"/>
                 <w:szCs w:val="24"/>
               </w:rPr>
-              <w:t>Docuento.idDocumento</w:t>
+              <w:t>Documento.idDocumento</w:t>
             </w:r>
             <w:r>
               <w:rPr>
@@ -11891,7 +11891,23 @@
                 <w:sz w:val="24"/>
                 <w:szCs w:val="24"/>
               </w:rPr>
-              <w:t xml:space="preserve">Estudiante.idEstudiante </w:t>
+              <w:t>Estudiante.</w:t>
+            </w:r>
+            <w:r>
+              <w:rPr>
+                <w:i/>
+                <w:sz w:val="24"/>
+                <w:szCs w:val="24"/>
+              </w:rPr>
+              <w:t>FotosCarnet</w:t>
+            </w:r>
+            <w:r>
+              <w:rPr>
+                <w:i/>
+                <w:sz w:val="24"/>
+                <w:szCs w:val="24"/>
+              </w:rPr>
+              <w:t xml:space="preserve"> </w:t>
             </w:r>
             <w:r>
               <w:rPr>
@@ -21856,21 +21872,12 @@
                 <w:szCs w:val="24"/>
               </w:rPr>
             </w:pPr>
-            <w:proofErr w:type="spellStart"/>
-            <w:r>
-              <w:rPr>
-                <w:sz w:val="24"/>
-                <w:szCs w:val="24"/>
-              </w:rPr>
-              <w:t>Practica</w:t>
-            </w:r>
-            <w:proofErr w:type="spellEnd"/>
-            <w:r>
-              <w:rPr>
-                <w:sz w:val="24"/>
-                <w:szCs w:val="24"/>
-              </w:rPr>
-              <w:t xml:space="preserve"> no fue registrado, debido a inconsistencias en los datos. Se reporta el error indicando volver a ingresar los datos.</w:t>
+            <w:r>
+              <w:rPr>
+                <w:sz w:val="24"/>
+                <w:szCs w:val="24"/>
+              </w:rPr>
+              <w:t>Practica no fue registrado, debido a inconsistencias en los datos. Se reporta el error indicando volver a ingresar los datos.</w:t>
             </w:r>
           </w:p>
         </w:tc>
@@ -41223,14 +41230,7 @@
                 <w:sz w:val="24"/>
                 <w:szCs w:val="24"/>
               </w:rPr>
-              <w:t>Vehiculo</w:t>
-            </w:r>
-            <w:r>
-              <w:rPr>
-                <w:sz w:val="24"/>
-                <w:szCs w:val="24"/>
-              </w:rPr>
-              <w:t xml:space="preserve"> no fue registrado, debido a inconsistencias en los datos. Se reporta el error indicando volver a ingresar los datos.</w:t>
+              <w:t>Vehiculo no fue registrado, debido a inconsistencias en los datos. Se reporta el error indicando volver a ingresar los datos.</w:t>
             </w:r>
           </w:p>
         </w:tc>
@@ -42152,14 +42152,7 @@
                 <w:sz w:val="24"/>
                 <w:szCs w:val="24"/>
               </w:rPr>
-              <w:t>Funcionario</w:t>
-            </w:r>
-            <w:r>
-              <w:rPr>
-                <w:sz w:val="24"/>
-                <w:szCs w:val="24"/>
-              </w:rPr>
-              <w:t xml:space="preserve"> no fue registrado, debido a inconsistencias en los datos. Se reporta el error indicando volver a ingresar los datos.</w:t>
+              <w:t>Funcionario no fue registrado, debido a inconsistencias en los datos. Se reporta el error indicando volver a ingresar los datos.</w:t>
             </w:r>
           </w:p>
         </w:tc>
@@ -43002,21 +42995,7 @@
                 <w:sz w:val="24"/>
                 <w:szCs w:val="24"/>
               </w:rPr>
-              <w:t>Do</w:t>
-            </w:r>
-            <w:r>
-              <w:rPr>
-                <w:sz w:val="24"/>
-                <w:szCs w:val="24"/>
-              </w:rPr>
-              <w:t>cente</w:t>
-            </w:r>
-            <w:r>
-              <w:rPr>
-                <w:sz w:val="24"/>
-                <w:szCs w:val="24"/>
-              </w:rPr>
-              <w:t xml:space="preserve"> no fue registrado, debido a inconsistencias en los datos. Se reporta el error indicando volver a ingresar los datos.</w:t>
+              <w:t>Docente no fue registrado, debido a inconsistencias en los datos. Se reporta el error indicando volver a ingresar los datos.</w:t>
             </w:r>
           </w:p>
         </w:tc>
@@ -43887,14 +43866,7 @@
                 <w:sz w:val="24"/>
                 <w:szCs w:val="24"/>
               </w:rPr>
-              <w:t>Profesor</w:t>
-            </w:r>
-            <w:r>
-              <w:rPr>
-                <w:sz w:val="24"/>
-                <w:szCs w:val="24"/>
-              </w:rPr>
-              <w:t xml:space="preserve"> no fue registrado, debido a inconsistencias en los datos. Se reporta el error indicando volver a ingresar los datos.</w:t>
+              <w:t>Profesor no fue registrado, debido a inconsistencias en los datos. Se reporta el error indicando volver a ingresar los datos.</w:t>
             </w:r>
           </w:p>
         </w:tc>
@@ -44636,14 +44608,7 @@
                 <w:sz w:val="24"/>
                 <w:szCs w:val="24"/>
               </w:rPr>
-              <w:t>Instructor</w:t>
-            </w:r>
-            <w:r>
-              <w:rPr>
-                <w:sz w:val="24"/>
-                <w:szCs w:val="24"/>
-              </w:rPr>
-              <w:t xml:space="preserve"> no fue registrado, debido a inconsistencias en los datos. Se reporta el error indicando volver a ingresar los datos.</w:t>
+              <w:t>Instructor no fue registrado, debido a inconsistencias en los datos. Se reporta el error indicando volver a ingresar los datos.</w:t>
             </w:r>
           </w:p>
         </w:tc>
@@ -45432,14 +45397,7 @@
                 <w:sz w:val="24"/>
                 <w:szCs w:val="24"/>
               </w:rPr>
-              <w:t>Usuario</w:t>
-            </w:r>
-            <w:r>
-              <w:rPr>
-                <w:sz w:val="24"/>
-                <w:szCs w:val="24"/>
-              </w:rPr>
-              <w:t xml:space="preserve"> no fue registrado, debido a inconsistencias en los datos. Se reporta el error indicando volver a ingresar los datos.</w:t>
+              <w:t>Usuario no fue registrado, debido a inconsistencias en los datos. Se reporta el error indicando volver a ingresar los datos.</w:t>
             </w:r>
           </w:p>
         </w:tc>
@@ -50053,6 +50011,7 @@
   <w:style w:type="character" w:default="1" w:styleId="Fuentedeprrafopredeter">
     <w:name w:val="Default Paragraph Font"/>
     <w:uiPriority w:val="1"/>
+    <w:semiHidden/>
     <w:unhideWhenUsed/>
   </w:style>
   <w:style w:type="table" w:default="1" w:styleId="Tablanormal">

</xml_diff>

<commit_message>
contratos de gestion de flota
</commit_message>
<xml_diff>
--- a/Analisis/Nuevos Contratos/Nuevos_Contratos.docx
+++ b/Analisis/Nuevos Contratos/Nuevos_Contratos.docx
@@ -3,6 +3,8 @@
 <w:document xmlns:wpc="http://schemas.microsoft.com/office/word/2010/wordprocessingCanvas" xmlns:mc="http://schemas.openxmlformats.org/markup-compatibility/2006" xmlns:o="urn:schemas-microsoft-com:office:office" xmlns:r="http://schemas.openxmlformats.org/officeDocument/2006/relationships" xmlns:m="http://schemas.openxmlformats.org/officeDocument/2006/math" xmlns:v="urn:schemas-microsoft-com:vml" xmlns:wp14="http://schemas.microsoft.com/office/word/2010/wordprocessingDrawing" xmlns:wp="http://schemas.openxmlformats.org/drawingml/2006/wordprocessingDrawing" xmlns:w10="urn:schemas-microsoft-com:office:word" xmlns:w="http://schemas.openxmlformats.org/wordprocessingml/2006/main" xmlns:w14="http://schemas.microsoft.com/office/word/2010/wordml" xmlns:w15="http://schemas.microsoft.com/office/word/2012/wordml" xmlns:wpg="http://schemas.microsoft.com/office/word/2010/wordprocessingGroup" xmlns:wpi="http://schemas.microsoft.com/office/word/2010/wordprocessingInk" xmlns:wne="http://schemas.microsoft.com/office/word/2006/wordml" xmlns:wps="http://schemas.microsoft.com/office/word/2010/wordprocessingShape" mc:Ignorable="w14 w15 wp14">
   <w:body>
     <w:p>
+      <w:bookmarkStart w:id="0" w:name="_GoBack"/>
+      <w:bookmarkEnd w:id="0"/>
       <w:r>
         <w:rPr>
           <w:noProof/>
@@ -244,21 +246,7 @@
           <w:sz w:val="28"/>
           <w:szCs w:val="28"/>
         </w:rPr>
-        <w:t xml:space="preserve">08 </w:t>
-      </w:r>
-      <w:r>
-        <w:rPr>
-          <w:sz w:val="28"/>
-          <w:szCs w:val="28"/>
-        </w:rPr>
-        <w:t xml:space="preserve"> de </w:t>
-      </w:r>
-      <w:r>
-        <w:rPr>
-          <w:sz w:val="28"/>
-          <w:szCs w:val="28"/>
-        </w:rPr>
-        <w:t>Enero</w:t>
+        <w:t>25 de Febrero</w:t>
       </w:r>
       <w:r>
         <w:rPr>
@@ -432,7 +420,7 @@
           <w:r>
             <w:fldChar w:fldCharType="separate"/>
           </w:r>
-          <w:hyperlink w:anchor="_Toc408413949" w:history="1">
+          <w:hyperlink w:anchor="_Toc411968937" w:history="1">
             <w:r>
               <w:rPr>
                 <w:rStyle w:val="Hipervnculo"/>
@@ -455,7 +443,7 @@
               <w:rPr>
                 <w:webHidden/>
               </w:rPr>
-              <w:instrText xml:space="preserve"> PAGEREF _Toc408413949 \h </w:instrText>
+              <w:instrText xml:space="preserve"> PAGEREF _Toc411968937 \h </w:instrText>
             </w:r>
             <w:r>
               <w:rPr>
@@ -493,7 +481,7 @@
               <w:lang w:eastAsia="ja-JP"/>
             </w:rPr>
           </w:pPr>
-          <w:hyperlink w:anchor="_Toc408413950" w:history="1">
+          <w:hyperlink w:anchor="_Toc411968938" w:history="1">
             <w:r>
               <w:rPr>
                 <w:rStyle w:val="Hipervnculo"/>
@@ -517,7 +505,7 @@
               <w:rPr>
                 <w:webHidden/>
               </w:rPr>
-              <w:instrText xml:space="preserve"> PAGEREF _Toc408413950 \h </w:instrText>
+              <w:instrText xml:space="preserve"> PAGEREF _Toc411968938 \h </w:instrText>
             </w:r>
             <w:r>
               <w:rPr>
@@ -555,7 +543,7 @@
               <w:lang w:eastAsia="ja-JP"/>
             </w:rPr>
           </w:pPr>
-          <w:hyperlink w:anchor="_Toc408413951" w:history="1">
+          <w:hyperlink w:anchor="_Toc411968939" w:history="1">
             <w:r>
               <w:rPr>
                 <w:rStyle w:val="Hipervnculo"/>
@@ -578,7 +566,7 @@
               <w:rPr>
                 <w:webHidden/>
               </w:rPr>
-              <w:instrText xml:space="preserve"> PAGEREF _Toc408413951 \h </w:instrText>
+              <w:instrText xml:space="preserve"> PAGEREF _Toc411968939 \h </w:instrText>
             </w:r>
             <w:r>
               <w:rPr>
@@ -616,7 +604,7 @@
               <w:lang w:eastAsia="ja-JP"/>
             </w:rPr>
           </w:pPr>
-          <w:hyperlink w:anchor="_Toc408413952" w:history="1">
+          <w:hyperlink w:anchor="_Toc411968940" w:history="1">
             <w:r>
               <w:rPr>
                 <w:rStyle w:val="Hipervnculo"/>
@@ -639,7 +627,7 @@
               <w:rPr>
                 <w:webHidden/>
               </w:rPr>
-              <w:instrText xml:space="preserve"> PAGEREF _Toc408413952 \h </w:instrText>
+              <w:instrText xml:space="preserve"> PAGEREF _Toc411968940 \h </w:instrText>
             </w:r>
             <w:r>
               <w:rPr>
@@ -675,7 +663,7 @@
               <w:lang w:eastAsia="ja-JP"/>
             </w:rPr>
           </w:pPr>
-          <w:hyperlink w:anchor="_Toc408413953" w:history="1">
+          <w:hyperlink w:anchor="_Toc411968941" w:history="1">
             <w:r>
               <w:rPr>
                 <w:rStyle w:val="Hipervnculo"/>
@@ -703,7 +691,7 @@
                 <w:noProof/>
                 <w:webHidden/>
               </w:rPr>
-              <w:instrText xml:space="preserve"> PAGEREF _Toc408413953 \h </w:instrText>
+              <w:instrText xml:space="preserve"> PAGEREF _Toc411968941 \h </w:instrText>
             </w:r>
             <w:r>
               <w:rPr>
@@ -743,7 +731,7 @@
               <w:lang w:eastAsia="ja-JP"/>
             </w:rPr>
           </w:pPr>
-          <w:hyperlink w:anchor="_Toc408413954" w:history="1">
+          <w:hyperlink w:anchor="_Toc411968942" w:history="1">
             <w:r>
               <w:rPr>
                 <w:rStyle w:val="Hipervnculo"/>
@@ -771,7 +759,7 @@
                 <w:noProof/>
                 <w:webHidden/>
               </w:rPr>
-              <w:instrText xml:space="preserve"> PAGEREF _Toc408413954 \h </w:instrText>
+              <w:instrText xml:space="preserve"> PAGEREF _Toc411968942 \h </w:instrText>
             </w:r>
             <w:r>
               <w:rPr>
@@ -813,7 +801,7 @@
               <w:lang w:eastAsia="ja-JP"/>
             </w:rPr>
           </w:pPr>
-          <w:hyperlink w:anchor="_Toc408413955" w:history="1">
+          <w:hyperlink w:anchor="_Toc411968943" w:history="1">
             <w:r>
               <w:rPr>
                 <w:rStyle w:val="Hipervnculo"/>
@@ -836,7 +824,7 @@
               <w:rPr>
                 <w:webHidden/>
               </w:rPr>
-              <w:instrText xml:space="preserve"> PAGEREF _Toc408413955 \h </w:instrText>
+              <w:instrText xml:space="preserve"> PAGEREF _Toc411968943 \h </w:instrText>
             </w:r>
             <w:r>
               <w:rPr>
@@ -872,7 +860,7 @@
               <w:lang w:eastAsia="ja-JP"/>
             </w:rPr>
           </w:pPr>
-          <w:hyperlink w:anchor="_Toc408413956" w:history="1">
+          <w:hyperlink w:anchor="_Toc411968944" w:history="1">
             <w:r>
               <w:rPr>
                 <w:rStyle w:val="Hipervnculo"/>
@@ -900,7 +888,7 @@
                 <w:noProof/>
                 <w:webHidden/>
               </w:rPr>
-              <w:instrText xml:space="preserve"> PAGEREF _Toc408413956 \h </w:instrText>
+              <w:instrText xml:space="preserve"> PAGEREF _Toc411968944 \h </w:instrText>
             </w:r>
             <w:r>
               <w:rPr>
@@ -940,7 +928,7 @@
               <w:lang w:eastAsia="ja-JP"/>
             </w:rPr>
           </w:pPr>
-          <w:hyperlink w:anchor="_Toc408413957" w:history="1">
+          <w:hyperlink w:anchor="_Toc411968945" w:history="1">
             <w:r>
               <w:rPr>
                 <w:rStyle w:val="Hipervnculo"/>
@@ -968,7 +956,7 @@
                 <w:noProof/>
                 <w:webHidden/>
               </w:rPr>
-              <w:instrText xml:space="preserve"> PAGEREF _Toc408413957 \h </w:instrText>
+              <w:instrText xml:space="preserve"> PAGEREF _Toc411968945 \h </w:instrText>
             </w:r>
             <w:r>
               <w:rPr>
@@ -1008,7 +996,7 @@
               <w:lang w:eastAsia="ja-JP"/>
             </w:rPr>
           </w:pPr>
-          <w:hyperlink w:anchor="_Toc408413958" w:history="1">
+          <w:hyperlink w:anchor="_Toc411968946" w:history="1">
             <w:r>
               <w:rPr>
                 <w:rStyle w:val="Hipervnculo"/>
@@ -1036,7 +1024,7 @@
                 <w:noProof/>
                 <w:webHidden/>
               </w:rPr>
-              <w:instrText xml:space="preserve"> PAGEREF _Toc408413958 \h </w:instrText>
+              <w:instrText xml:space="preserve"> PAGEREF _Toc411968946 \h </w:instrText>
             </w:r>
             <w:r>
               <w:rPr>
@@ -1076,7 +1064,7 @@
               <w:lang w:eastAsia="ja-JP"/>
             </w:rPr>
           </w:pPr>
-          <w:hyperlink w:anchor="_Toc408413959" w:history="1">
+          <w:hyperlink w:anchor="_Toc411968947" w:history="1">
             <w:r>
               <w:rPr>
                 <w:rStyle w:val="Hipervnculo"/>
@@ -1104,7 +1092,7 @@
                 <w:noProof/>
                 <w:webHidden/>
               </w:rPr>
-              <w:instrText xml:space="preserve"> PAGEREF _Toc408413959 \h </w:instrText>
+              <w:instrText xml:space="preserve"> PAGEREF _Toc411968947 \h </w:instrText>
             </w:r>
             <w:r>
               <w:rPr>
@@ -1144,7 +1132,7 @@
               <w:lang w:eastAsia="ja-JP"/>
             </w:rPr>
           </w:pPr>
-          <w:hyperlink w:anchor="_Toc408413960" w:history="1">
+          <w:hyperlink w:anchor="_Toc411968948" w:history="1">
             <w:r>
               <w:rPr>
                 <w:rStyle w:val="Hipervnculo"/>
@@ -1172,7 +1160,7 @@
                 <w:noProof/>
                 <w:webHidden/>
               </w:rPr>
-              <w:instrText xml:space="preserve"> PAGEREF _Toc408413960 \h </w:instrText>
+              <w:instrText xml:space="preserve"> PAGEREF _Toc411968948 \h </w:instrText>
             </w:r>
             <w:r>
               <w:rPr>
@@ -1214,7 +1202,7 @@
               <w:lang w:eastAsia="ja-JP"/>
             </w:rPr>
           </w:pPr>
-          <w:hyperlink w:anchor="_Toc408413961" w:history="1">
+          <w:hyperlink w:anchor="_Toc411968949" w:history="1">
             <w:r>
               <w:rPr>
                 <w:rStyle w:val="Hipervnculo"/>
@@ -1237,7 +1225,7 @@
               <w:rPr>
                 <w:webHidden/>
               </w:rPr>
-              <w:instrText xml:space="preserve"> PAGEREF _Toc408413961 \h </w:instrText>
+              <w:instrText xml:space="preserve"> PAGEREF _Toc411968949 \h </w:instrText>
             </w:r>
             <w:r>
               <w:rPr>
@@ -1273,7 +1261,7 @@
               <w:lang w:eastAsia="ja-JP"/>
             </w:rPr>
           </w:pPr>
-          <w:hyperlink w:anchor="_Toc408413962" w:history="1">
+          <w:hyperlink w:anchor="_Toc411968950" w:history="1">
             <w:r>
               <w:rPr>
                 <w:rStyle w:val="Hipervnculo"/>
@@ -1301,7 +1289,7 @@
                 <w:noProof/>
                 <w:webHidden/>
               </w:rPr>
-              <w:instrText xml:space="preserve"> PAGEREF _Toc408413962 \h </w:instrText>
+              <w:instrText xml:space="preserve"> PAGEREF _Toc411968950 \h </w:instrText>
             </w:r>
             <w:r>
               <w:rPr>
@@ -1341,7 +1329,7 @@
               <w:lang w:eastAsia="ja-JP"/>
             </w:rPr>
           </w:pPr>
-          <w:hyperlink w:anchor="_Toc408413963" w:history="1">
+          <w:hyperlink w:anchor="_Toc411968951" w:history="1">
             <w:r>
               <w:rPr>
                 <w:rStyle w:val="Hipervnculo"/>
@@ -1369,7 +1357,7 @@
                 <w:noProof/>
                 <w:webHidden/>
               </w:rPr>
-              <w:instrText xml:space="preserve"> PAGEREF _Toc408413963 \h </w:instrText>
+              <w:instrText xml:space="preserve"> PAGEREF _Toc411968951 \h </w:instrText>
             </w:r>
             <w:r>
               <w:rPr>
@@ -1409,7 +1397,7 @@
               <w:lang w:eastAsia="ja-JP"/>
             </w:rPr>
           </w:pPr>
-          <w:hyperlink w:anchor="_Toc408413964" w:history="1">
+          <w:hyperlink w:anchor="_Toc411968952" w:history="1">
             <w:r>
               <w:rPr>
                 <w:rStyle w:val="Hipervnculo"/>
@@ -1437,7 +1425,7 @@
                 <w:noProof/>
                 <w:webHidden/>
               </w:rPr>
-              <w:instrText xml:space="preserve"> PAGEREF _Toc408413964 \h </w:instrText>
+              <w:instrText xml:space="preserve"> PAGEREF _Toc411968952 \h </w:instrText>
             </w:r>
             <w:r>
               <w:rPr>
@@ -1479,7 +1467,7 @@
               <w:lang w:eastAsia="ja-JP"/>
             </w:rPr>
           </w:pPr>
-          <w:hyperlink w:anchor="_Toc408413965" w:history="1">
+          <w:hyperlink w:anchor="_Toc411968953" w:history="1">
             <w:r>
               <w:rPr>
                 <w:rStyle w:val="Hipervnculo"/>
@@ -1502,7 +1490,7 @@
               <w:rPr>
                 <w:webHidden/>
               </w:rPr>
-              <w:instrText xml:space="preserve"> PAGEREF _Toc408413965 \h </w:instrText>
+              <w:instrText xml:space="preserve"> PAGEREF _Toc411968953 \h </w:instrText>
             </w:r>
             <w:r>
               <w:rPr>
@@ -1538,7 +1526,7 @@
               <w:lang w:eastAsia="ja-JP"/>
             </w:rPr>
           </w:pPr>
-          <w:hyperlink w:anchor="_Toc408413966" w:history="1">
+          <w:hyperlink w:anchor="_Toc411968954" w:history="1">
             <w:r>
               <w:rPr>
                 <w:rStyle w:val="Hipervnculo"/>
@@ -1566,7 +1554,7 @@
                 <w:noProof/>
                 <w:webHidden/>
               </w:rPr>
-              <w:instrText xml:space="preserve"> PAGEREF _Toc408413966 \h </w:instrText>
+              <w:instrText xml:space="preserve"> PAGEREF _Toc411968954 \h </w:instrText>
             </w:r>
             <w:r>
               <w:rPr>
@@ -1606,7 +1594,7 @@
               <w:lang w:eastAsia="ja-JP"/>
             </w:rPr>
           </w:pPr>
-          <w:hyperlink w:anchor="_Toc408413967" w:history="1">
+          <w:hyperlink w:anchor="_Toc411968955" w:history="1">
             <w:r>
               <w:rPr>
                 <w:rStyle w:val="Hipervnculo"/>
@@ -1634,7 +1622,7 @@
                 <w:noProof/>
                 <w:webHidden/>
               </w:rPr>
-              <w:instrText xml:space="preserve"> PAGEREF _Toc408413967 \h </w:instrText>
+              <w:instrText xml:space="preserve"> PAGEREF _Toc411968955 \h </w:instrText>
             </w:r>
             <w:r>
               <w:rPr>
@@ -1674,7 +1662,7 @@
               <w:lang w:eastAsia="ja-JP"/>
             </w:rPr>
           </w:pPr>
-          <w:hyperlink w:anchor="_Toc408413968" w:history="1">
+          <w:hyperlink w:anchor="_Toc411968956" w:history="1">
             <w:r>
               <w:rPr>
                 <w:rStyle w:val="Hipervnculo"/>
@@ -1702,7 +1690,7 @@
                 <w:noProof/>
                 <w:webHidden/>
               </w:rPr>
-              <w:instrText xml:space="preserve"> PAGEREF _Toc408413968 \h </w:instrText>
+              <w:instrText xml:space="preserve"> PAGEREF _Toc411968956 \h </w:instrText>
             </w:r>
             <w:r>
               <w:rPr>
@@ -1744,7 +1732,7 @@
               <w:lang w:eastAsia="ja-JP"/>
             </w:rPr>
           </w:pPr>
-          <w:hyperlink w:anchor="_Toc408413969" w:history="1">
+          <w:hyperlink w:anchor="_Toc411968957" w:history="1">
             <w:r>
               <w:rPr>
                 <w:rStyle w:val="Hipervnculo"/>
@@ -1767,7 +1755,7 @@
               <w:rPr>
                 <w:webHidden/>
               </w:rPr>
-              <w:instrText xml:space="preserve"> PAGEREF _Toc408413969 \h </w:instrText>
+              <w:instrText xml:space="preserve"> PAGEREF _Toc411968957 \h </w:instrText>
             </w:r>
             <w:r>
               <w:rPr>
@@ -1803,7 +1791,7 @@
               <w:lang w:eastAsia="ja-JP"/>
             </w:rPr>
           </w:pPr>
-          <w:hyperlink w:anchor="_Toc408413970" w:history="1">
+          <w:hyperlink w:anchor="_Toc411968958" w:history="1">
             <w:r>
               <w:rPr>
                 <w:rStyle w:val="Hipervnculo"/>
@@ -1831,7 +1819,7 @@
                 <w:noProof/>
                 <w:webHidden/>
               </w:rPr>
-              <w:instrText xml:space="preserve"> PAGEREF _Toc408413970 \h </w:instrText>
+              <w:instrText xml:space="preserve"> PAGEREF _Toc411968958 \h </w:instrText>
             </w:r>
             <w:r>
               <w:rPr>
@@ -1871,7 +1859,7 @@
               <w:lang w:eastAsia="ja-JP"/>
             </w:rPr>
           </w:pPr>
-          <w:hyperlink w:anchor="_Toc408413971" w:history="1">
+          <w:hyperlink w:anchor="_Toc411968959" w:history="1">
             <w:r>
               <w:rPr>
                 <w:rStyle w:val="Hipervnculo"/>
@@ -1899,7 +1887,7 @@
                 <w:noProof/>
                 <w:webHidden/>
               </w:rPr>
-              <w:instrText xml:space="preserve"> PAGEREF _Toc408413971 \h </w:instrText>
+              <w:instrText xml:space="preserve"> PAGEREF _Toc411968959 \h </w:instrText>
             </w:r>
             <w:r>
               <w:rPr>
@@ -1939,7 +1927,7 @@
               <w:lang w:eastAsia="ja-JP"/>
             </w:rPr>
           </w:pPr>
-          <w:hyperlink w:anchor="_Toc408413972" w:history="1">
+          <w:hyperlink w:anchor="_Toc411968960" w:history="1">
             <w:r>
               <w:rPr>
                 <w:rStyle w:val="Hipervnculo"/>
@@ -1967,7 +1955,7 @@
                 <w:noProof/>
                 <w:webHidden/>
               </w:rPr>
-              <w:instrText xml:space="preserve"> PAGEREF _Toc408413972 \h </w:instrText>
+              <w:instrText xml:space="preserve"> PAGEREF _Toc411968960 \h </w:instrText>
             </w:r>
             <w:r>
               <w:rPr>
@@ -2009,7 +1997,7 @@
               <w:lang w:eastAsia="ja-JP"/>
             </w:rPr>
           </w:pPr>
-          <w:hyperlink w:anchor="_Toc408413973" w:history="1">
+          <w:hyperlink w:anchor="_Toc411968961" w:history="1">
             <w:r>
               <w:rPr>
                 <w:rStyle w:val="Hipervnculo"/>
@@ -2032,7 +2020,7 @@
               <w:rPr>
                 <w:webHidden/>
               </w:rPr>
-              <w:instrText xml:space="preserve"> PAGEREF _Toc408413973 \h </w:instrText>
+              <w:instrText xml:space="preserve"> PAGEREF _Toc411968961 \h </w:instrText>
             </w:r>
             <w:r>
               <w:rPr>
@@ -2068,7 +2056,7 @@
               <w:lang w:eastAsia="ja-JP"/>
             </w:rPr>
           </w:pPr>
-          <w:hyperlink w:anchor="_Toc408413974" w:history="1">
+          <w:hyperlink w:anchor="_Toc411968962" w:history="1">
             <w:r>
               <w:rPr>
                 <w:rStyle w:val="Hipervnculo"/>
@@ -2096,7 +2084,7 @@
                 <w:noProof/>
                 <w:webHidden/>
               </w:rPr>
-              <w:instrText xml:space="preserve"> PAGEREF _Toc408413974 \h </w:instrText>
+              <w:instrText xml:space="preserve"> PAGEREF _Toc411968962 \h </w:instrText>
             </w:r>
             <w:r>
               <w:rPr>
@@ -2136,7 +2124,7 @@
               <w:lang w:eastAsia="ja-JP"/>
             </w:rPr>
           </w:pPr>
-          <w:hyperlink w:anchor="_Toc408413975" w:history="1">
+          <w:hyperlink w:anchor="_Toc411968963" w:history="1">
             <w:r>
               <w:rPr>
                 <w:rStyle w:val="Hipervnculo"/>
@@ -2164,7 +2152,7 @@
                 <w:noProof/>
                 <w:webHidden/>
               </w:rPr>
-              <w:instrText xml:space="preserve"> PAGEREF _Toc408413975 \h </w:instrText>
+              <w:instrText xml:space="preserve"> PAGEREF _Toc411968963 \h </w:instrText>
             </w:r>
             <w:r>
               <w:rPr>
@@ -2204,7 +2192,7 @@
               <w:lang w:eastAsia="ja-JP"/>
             </w:rPr>
           </w:pPr>
-          <w:hyperlink w:anchor="_Toc408413976" w:history="1">
+          <w:hyperlink w:anchor="_Toc411968964" w:history="1">
             <w:r>
               <w:rPr>
                 <w:rStyle w:val="Hipervnculo"/>
@@ -2232,7 +2220,7 @@
                 <w:noProof/>
                 <w:webHidden/>
               </w:rPr>
-              <w:instrText xml:space="preserve"> PAGEREF _Toc408413976 \h </w:instrText>
+              <w:instrText xml:space="preserve"> PAGEREF _Toc411968964 \h </w:instrText>
             </w:r>
             <w:r>
               <w:rPr>
@@ -2274,7 +2262,7 @@
               <w:lang w:eastAsia="ja-JP"/>
             </w:rPr>
           </w:pPr>
-          <w:hyperlink w:anchor="_Toc408413977" w:history="1">
+          <w:hyperlink w:anchor="_Toc411968965" w:history="1">
             <w:r>
               <w:rPr>
                 <w:rStyle w:val="Hipervnculo"/>
@@ -2297,7 +2285,7 @@
               <w:rPr>
                 <w:webHidden/>
               </w:rPr>
-              <w:instrText xml:space="preserve"> PAGEREF _Toc408413977 \h </w:instrText>
+              <w:instrText xml:space="preserve"> PAGEREF _Toc411968965 \h </w:instrText>
             </w:r>
             <w:r>
               <w:rPr>
@@ -2333,7 +2321,7 @@
               <w:lang w:eastAsia="ja-JP"/>
             </w:rPr>
           </w:pPr>
-          <w:hyperlink w:anchor="_Toc408413978" w:history="1">
+          <w:hyperlink w:anchor="_Toc411968966" w:history="1">
             <w:r>
               <w:rPr>
                 <w:rStyle w:val="Hipervnculo"/>
@@ -2361,7 +2349,7 @@
                 <w:noProof/>
                 <w:webHidden/>
               </w:rPr>
-              <w:instrText xml:space="preserve"> PAGEREF _Toc408413978 \h </w:instrText>
+              <w:instrText xml:space="preserve"> PAGEREF _Toc411968966 \h </w:instrText>
             </w:r>
             <w:r>
               <w:rPr>
@@ -2401,7 +2389,7 @@
               <w:lang w:eastAsia="ja-JP"/>
             </w:rPr>
           </w:pPr>
-          <w:hyperlink w:anchor="_Toc408413979" w:history="1">
+          <w:hyperlink w:anchor="_Toc411968967" w:history="1">
             <w:r>
               <w:rPr>
                 <w:rStyle w:val="Hipervnculo"/>
@@ -2429,7 +2417,7 @@
                 <w:noProof/>
                 <w:webHidden/>
               </w:rPr>
-              <w:instrText xml:space="preserve"> PAGEREF _Toc408413979 \h </w:instrText>
+              <w:instrText xml:space="preserve"> PAGEREF _Toc411968967 \h </w:instrText>
             </w:r>
             <w:r>
               <w:rPr>
@@ -2469,7 +2457,7 @@
               <w:lang w:eastAsia="ja-JP"/>
             </w:rPr>
           </w:pPr>
-          <w:hyperlink w:anchor="_Toc408413980" w:history="1">
+          <w:hyperlink w:anchor="_Toc411968968" w:history="1">
             <w:r>
               <w:rPr>
                 <w:rStyle w:val="Hipervnculo"/>
@@ -2497,7 +2485,7 @@
                 <w:noProof/>
                 <w:webHidden/>
               </w:rPr>
-              <w:instrText xml:space="preserve"> PAGEREF _Toc408413980 \h </w:instrText>
+              <w:instrText xml:space="preserve"> PAGEREF _Toc411968968 \h </w:instrText>
             </w:r>
             <w:r>
               <w:rPr>
@@ -2539,7 +2527,7 @@
               <w:lang w:eastAsia="ja-JP"/>
             </w:rPr>
           </w:pPr>
-          <w:hyperlink w:anchor="_Toc408413981" w:history="1">
+          <w:hyperlink w:anchor="_Toc411968969" w:history="1">
             <w:r>
               <w:rPr>
                 <w:rStyle w:val="Hipervnculo"/>
@@ -2570,7 +2558,7 @@
               <w:rPr>
                 <w:webHidden/>
               </w:rPr>
-              <w:instrText xml:space="preserve"> PAGEREF _Toc408413981 \h </w:instrText>
+              <w:instrText xml:space="preserve"> PAGEREF _Toc411968969 \h </w:instrText>
             </w:r>
             <w:r>
               <w:rPr>
@@ -2606,7 +2594,7 @@
               <w:lang w:eastAsia="ja-JP"/>
             </w:rPr>
           </w:pPr>
-          <w:hyperlink w:anchor="_Toc408413982" w:history="1">
+          <w:hyperlink w:anchor="_Toc411968970" w:history="1">
             <w:r>
               <w:rPr>
                 <w:rStyle w:val="Hipervnculo"/>
@@ -2634,7 +2622,7 @@
                 <w:noProof/>
                 <w:webHidden/>
               </w:rPr>
-              <w:instrText xml:space="preserve"> PAGEREF _Toc408413982 \h </w:instrText>
+              <w:instrText xml:space="preserve"> PAGEREF _Toc411968970 \h </w:instrText>
             </w:r>
             <w:r>
               <w:rPr>
@@ -2674,7 +2662,7 @@
               <w:lang w:eastAsia="ja-JP"/>
             </w:rPr>
           </w:pPr>
-          <w:hyperlink w:anchor="_Toc408413983" w:history="1">
+          <w:hyperlink w:anchor="_Toc411968971" w:history="1">
             <w:r>
               <w:rPr>
                 <w:rStyle w:val="Hipervnculo"/>
@@ -2702,7 +2690,7 @@
                 <w:noProof/>
                 <w:webHidden/>
               </w:rPr>
-              <w:instrText xml:space="preserve"> PAGEREF _Toc408413983 \h </w:instrText>
+              <w:instrText xml:space="preserve"> PAGEREF _Toc411968971 \h </w:instrText>
             </w:r>
             <w:r>
               <w:rPr>
@@ -2742,7 +2730,7 @@
               <w:lang w:eastAsia="ja-JP"/>
             </w:rPr>
           </w:pPr>
-          <w:hyperlink w:anchor="_Toc408413984" w:history="1">
+          <w:hyperlink w:anchor="_Toc411968972" w:history="1">
             <w:r>
               <w:rPr>
                 <w:rStyle w:val="Hipervnculo"/>
@@ -2770,7 +2758,7 @@
                 <w:noProof/>
                 <w:webHidden/>
               </w:rPr>
-              <w:instrText xml:space="preserve"> PAGEREF _Toc408413984 \h </w:instrText>
+              <w:instrText xml:space="preserve"> PAGEREF _Toc411968972 \h </w:instrText>
             </w:r>
             <w:r>
               <w:rPr>
@@ -2812,7 +2800,7 @@
               <w:lang w:eastAsia="ja-JP"/>
             </w:rPr>
           </w:pPr>
-          <w:hyperlink w:anchor="_Toc408413985" w:history="1">
+          <w:hyperlink w:anchor="_Toc411968973" w:history="1">
             <w:r>
               <w:rPr>
                 <w:rStyle w:val="Hipervnculo"/>
@@ -2835,7 +2823,7 @@
               <w:rPr>
                 <w:webHidden/>
               </w:rPr>
-              <w:instrText xml:space="preserve"> PAGEREF _Toc408413985 \h </w:instrText>
+              <w:instrText xml:space="preserve"> PAGEREF _Toc411968973 \h </w:instrText>
             </w:r>
             <w:r>
               <w:rPr>
@@ -2871,7 +2859,7 @@
               <w:lang w:eastAsia="ja-JP"/>
             </w:rPr>
           </w:pPr>
-          <w:hyperlink w:anchor="_Toc408413986" w:history="1">
+          <w:hyperlink w:anchor="_Toc411968974" w:history="1">
             <w:r>
               <w:rPr>
                 <w:rStyle w:val="Hipervnculo"/>
@@ -2899,7 +2887,7 @@
                 <w:noProof/>
                 <w:webHidden/>
               </w:rPr>
-              <w:instrText xml:space="preserve"> PAGEREF _Toc408413986 \h </w:instrText>
+              <w:instrText xml:space="preserve"> PAGEREF _Toc411968974 \h </w:instrText>
             </w:r>
             <w:r>
               <w:rPr>
@@ -2939,14 +2927,14 @@
               <w:lang w:eastAsia="ja-JP"/>
             </w:rPr>
           </w:pPr>
-          <w:hyperlink w:anchor="_Toc408413987" w:history="1">
+          <w:hyperlink w:anchor="_Toc411968975" w:history="1">
             <w:r>
               <w:rPr>
                 <w:rStyle w:val="Hipervnculo"/>
                 <w:b/>
                 <w:noProof/>
               </w:rPr>
-              <w:t>2.10.2. Ingresar Examen psicotécnico:</w:t>
+              <w:t>2.10.2. Ingresar Practica psicotécnico:</w:t>
             </w:r>
             <w:r>
               <w:rPr>
@@ -2967,7 +2955,7 @@
                 <w:noProof/>
                 <w:webHidden/>
               </w:rPr>
-              <w:instrText xml:space="preserve"> PAGEREF _Toc408413987 \h </w:instrText>
+              <w:instrText xml:space="preserve"> PAGEREF _Toc411968975 \h </w:instrText>
             </w:r>
             <w:r>
               <w:rPr>
@@ -3007,7 +2995,7 @@
               <w:lang w:eastAsia="ja-JP"/>
             </w:rPr>
           </w:pPr>
-          <w:hyperlink w:anchor="_Toc408413988" w:history="1">
+          <w:hyperlink w:anchor="_Toc411968976" w:history="1">
             <w:r>
               <w:rPr>
                 <w:rStyle w:val="Hipervnculo"/>
@@ -3035,7 +3023,7 @@
                 <w:noProof/>
                 <w:webHidden/>
               </w:rPr>
-              <w:instrText xml:space="preserve"> PAGEREF _Toc408413988 \h </w:instrText>
+              <w:instrText xml:space="preserve"> PAGEREF _Toc411968976 \h </w:instrText>
             </w:r>
             <w:r>
               <w:rPr>
@@ -3077,7 +3065,7 @@
               <w:lang w:eastAsia="ja-JP"/>
             </w:rPr>
           </w:pPr>
-          <w:hyperlink w:anchor="_Toc408413989" w:history="1">
+          <w:hyperlink w:anchor="_Toc411968977" w:history="1">
             <w:r>
               <w:rPr>
                 <w:rStyle w:val="Hipervnculo"/>
@@ -3100,7 +3088,7 @@
               <w:rPr>
                 <w:webHidden/>
               </w:rPr>
-              <w:instrText xml:space="preserve"> PAGEREF _Toc408413989 \h </w:instrText>
+              <w:instrText xml:space="preserve"> PAGEREF _Toc411968977 \h </w:instrText>
             </w:r>
             <w:r>
               <w:rPr>
@@ -3136,7 +3124,7 @@
               <w:lang w:eastAsia="ja-JP"/>
             </w:rPr>
           </w:pPr>
-          <w:hyperlink w:anchor="_Toc408413990" w:history="1">
+          <w:hyperlink w:anchor="_Toc411968978" w:history="1">
             <w:r>
               <w:rPr>
                 <w:rStyle w:val="Hipervnculo"/>
@@ -3164,7 +3152,7 @@
                 <w:noProof/>
                 <w:webHidden/>
               </w:rPr>
-              <w:instrText xml:space="preserve"> PAGEREF _Toc408413990 \h </w:instrText>
+              <w:instrText xml:space="preserve"> PAGEREF _Toc411968978 \h </w:instrText>
             </w:r>
             <w:r>
               <w:rPr>
@@ -3204,7 +3192,7 @@
               <w:lang w:eastAsia="ja-JP"/>
             </w:rPr>
           </w:pPr>
-          <w:hyperlink w:anchor="_Toc408413991" w:history="1">
+          <w:hyperlink w:anchor="_Toc411968979" w:history="1">
             <w:r>
               <w:rPr>
                 <w:rStyle w:val="Hipervnculo"/>
@@ -3232,7 +3220,7 @@
                 <w:noProof/>
                 <w:webHidden/>
               </w:rPr>
-              <w:instrText xml:space="preserve"> PAGEREF _Toc408413991 \h </w:instrText>
+              <w:instrText xml:space="preserve"> PAGEREF _Toc411968979 \h </w:instrText>
             </w:r>
             <w:r>
               <w:rPr>
@@ -3272,7 +3260,7 @@
               <w:lang w:eastAsia="ja-JP"/>
             </w:rPr>
           </w:pPr>
-          <w:hyperlink w:anchor="_Toc408413992" w:history="1">
+          <w:hyperlink w:anchor="_Toc411968980" w:history="1">
             <w:r>
               <w:rPr>
                 <w:rStyle w:val="Hipervnculo"/>
@@ -3300,7 +3288,7 @@
                 <w:noProof/>
                 <w:webHidden/>
               </w:rPr>
-              <w:instrText xml:space="preserve"> PAGEREF _Toc408413992 \h </w:instrText>
+              <w:instrText xml:space="preserve"> PAGEREF _Toc411968980 \h </w:instrText>
             </w:r>
             <w:r>
               <w:rPr>
@@ -3342,7 +3330,7 @@
               <w:lang w:eastAsia="ja-JP"/>
             </w:rPr>
           </w:pPr>
-          <w:hyperlink w:anchor="_Toc408413993" w:history="1">
+          <w:hyperlink w:anchor="_Toc411968981" w:history="1">
             <w:r>
               <w:rPr>
                 <w:rStyle w:val="Hipervnculo"/>
@@ -3365,7 +3353,7 @@
               <w:rPr>
                 <w:webHidden/>
               </w:rPr>
-              <w:instrText xml:space="preserve"> PAGEREF _Toc408413993 \h </w:instrText>
+              <w:instrText xml:space="preserve"> PAGEREF _Toc411968981 \h </w:instrText>
             </w:r>
             <w:r>
               <w:rPr>
@@ -3401,7 +3389,7 @@
               <w:lang w:eastAsia="ja-JP"/>
             </w:rPr>
           </w:pPr>
-          <w:hyperlink w:anchor="_Toc408413994" w:history="1">
+          <w:hyperlink w:anchor="_Toc411968982" w:history="1">
             <w:r>
               <w:rPr>
                 <w:rStyle w:val="Hipervnculo"/>
@@ -3429,7 +3417,7 @@
                 <w:noProof/>
                 <w:webHidden/>
               </w:rPr>
-              <w:instrText xml:space="preserve"> PAGEREF _Toc408413994 \h </w:instrText>
+              <w:instrText xml:space="preserve"> PAGEREF _Toc411968982 \h </w:instrText>
             </w:r>
             <w:r>
               <w:rPr>
@@ -3469,7 +3457,7 @@
               <w:lang w:eastAsia="ja-JP"/>
             </w:rPr>
           </w:pPr>
-          <w:hyperlink w:anchor="_Toc408413995" w:history="1">
+          <w:hyperlink w:anchor="_Toc411968983" w:history="1">
             <w:r>
               <w:rPr>
                 <w:rStyle w:val="Hipervnculo"/>
@@ -3497,7 +3485,7 @@
                 <w:noProof/>
                 <w:webHidden/>
               </w:rPr>
-              <w:instrText xml:space="preserve"> PAGEREF _Toc408413995 \h </w:instrText>
+              <w:instrText xml:space="preserve"> PAGEREF _Toc411968983 \h </w:instrText>
             </w:r>
             <w:r>
               <w:rPr>
@@ -3537,7 +3525,7 @@
               <w:lang w:eastAsia="ja-JP"/>
             </w:rPr>
           </w:pPr>
-          <w:hyperlink w:anchor="_Toc408413996" w:history="1">
+          <w:hyperlink w:anchor="_Toc411968984" w:history="1">
             <w:r>
               <w:rPr>
                 <w:rStyle w:val="Hipervnculo"/>
@@ -3565,7 +3553,7 @@
                 <w:noProof/>
                 <w:webHidden/>
               </w:rPr>
-              <w:instrText xml:space="preserve"> PAGEREF _Toc408413996 \h </w:instrText>
+              <w:instrText xml:space="preserve"> PAGEREF _Toc411968984 \h </w:instrText>
             </w:r>
             <w:r>
               <w:rPr>
@@ -3605,7 +3593,7 @@
               <w:lang w:eastAsia="ja-JP"/>
             </w:rPr>
           </w:pPr>
-          <w:hyperlink w:anchor="_Toc408413997" w:history="1">
+          <w:hyperlink w:anchor="_Toc411968985" w:history="1">
             <w:r>
               <w:rPr>
                 <w:rStyle w:val="Hipervnculo"/>
@@ -3633,7 +3621,7 @@
                 <w:noProof/>
                 <w:webHidden/>
               </w:rPr>
-              <w:instrText xml:space="preserve"> PAGEREF _Toc408413997 \h </w:instrText>
+              <w:instrText xml:space="preserve"> PAGEREF _Toc411968985 \h </w:instrText>
             </w:r>
             <w:r>
               <w:rPr>
@@ -3673,7 +3661,7 @@
               <w:lang w:eastAsia="ja-JP"/>
             </w:rPr>
           </w:pPr>
-          <w:hyperlink w:anchor="_Toc408413998" w:history="1">
+          <w:hyperlink w:anchor="_Toc411968986" w:history="1">
             <w:r>
               <w:rPr>
                 <w:rStyle w:val="Hipervnculo"/>
@@ -3701,7 +3689,7 @@
                 <w:noProof/>
                 <w:webHidden/>
               </w:rPr>
-              <w:instrText xml:space="preserve"> PAGEREF _Toc408413998 \h </w:instrText>
+              <w:instrText xml:space="preserve"> PAGEREF _Toc411968986 \h </w:instrText>
             </w:r>
             <w:r>
               <w:rPr>
@@ -3741,7 +3729,7 @@
               <w:lang w:eastAsia="ja-JP"/>
             </w:rPr>
           </w:pPr>
-          <w:hyperlink w:anchor="_Toc408413999" w:history="1">
+          <w:hyperlink w:anchor="_Toc411968987" w:history="1">
             <w:r>
               <w:rPr>
                 <w:rStyle w:val="Hipervnculo"/>
@@ -3769,7 +3757,7 @@
                 <w:noProof/>
                 <w:webHidden/>
               </w:rPr>
-              <w:instrText xml:space="preserve"> PAGEREF _Toc408413999 \h </w:instrText>
+              <w:instrText xml:space="preserve"> PAGEREF _Toc411968987 \h </w:instrText>
             </w:r>
             <w:r>
               <w:rPr>
@@ -3809,7 +3797,7 @@
               <w:lang w:eastAsia="ja-JP"/>
             </w:rPr>
           </w:pPr>
-          <w:hyperlink w:anchor="_Toc408414000" w:history="1">
+          <w:hyperlink w:anchor="_Toc411968988" w:history="1">
             <w:r>
               <w:rPr>
                 <w:rStyle w:val="Hipervnculo"/>
@@ -3837,7 +3825,7 @@
                 <w:noProof/>
                 <w:webHidden/>
               </w:rPr>
-              <w:instrText xml:space="preserve"> PAGEREF _Toc408414000 \h </w:instrText>
+              <w:instrText xml:space="preserve"> PAGEREF _Toc411968988 \h </w:instrText>
             </w:r>
             <w:r>
               <w:rPr>
@@ -3877,7 +3865,7 @@
               <w:lang w:eastAsia="ja-JP"/>
             </w:rPr>
           </w:pPr>
-          <w:hyperlink w:anchor="_Toc408414001" w:history="1">
+          <w:hyperlink w:anchor="_Toc411968989" w:history="1">
             <w:r>
               <w:rPr>
                 <w:rStyle w:val="Hipervnculo"/>
@@ -3905,7 +3893,7 @@
                 <w:noProof/>
                 <w:webHidden/>
               </w:rPr>
-              <w:instrText xml:space="preserve"> PAGEREF _Toc408414001 \h </w:instrText>
+              <w:instrText xml:space="preserve"> PAGEREF _Toc411968989 \h </w:instrText>
             </w:r>
             <w:r>
               <w:rPr>
@@ -3947,12 +3935,12 @@
               <w:lang w:eastAsia="ja-JP"/>
             </w:rPr>
           </w:pPr>
-          <w:hyperlink w:anchor="_Toc408414002" w:history="1">
+          <w:hyperlink w:anchor="_Toc411968990" w:history="1">
             <w:r>
               <w:rPr>
                 <w:rStyle w:val="Hipervnculo"/>
               </w:rPr>
-              <w:t>2.14. Gestión de Flota:</w:t>
+              <w:t>2.14. Generar Registro de Vehículos:</w:t>
             </w:r>
             <w:r>
               <w:rPr>
@@ -3970,7 +3958,7 @@
               <w:rPr>
                 <w:webHidden/>
               </w:rPr>
-              <w:instrText xml:space="preserve"> PAGEREF _Toc408414002 \h </w:instrText>
+              <w:instrText xml:space="preserve"> PAGEREF _Toc411968990 \h </w:instrText>
             </w:r>
             <w:r>
               <w:rPr>
@@ -4006,7 +3994,7 @@
               <w:lang w:eastAsia="ja-JP"/>
             </w:rPr>
           </w:pPr>
-          <w:hyperlink w:anchor="_Toc408414003" w:history="1">
+          <w:hyperlink w:anchor="_Toc411968991" w:history="1">
             <w:r>
               <w:rPr>
                 <w:rStyle w:val="Hipervnculo"/>
@@ -4034,7 +4022,7 @@
                 <w:noProof/>
                 <w:webHidden/>
               </w:rPr>
-              <w:instrText xml:space="preserve"> PAGEREF _Toc408414003 \h </w:instrText>
+              <w:instrText xml:space="preserve"> PAGEREF _Toc411968991 \h </w:instrText>
             </w:r>
             <w:r>
               <w:rPr>
@@ -4076,12 +4064,12 @@
               <w:lang w:eastAsia="ja-JP"/>
             </w:rPr>
           </w:pPr>
-          <w:hyperlink w:anchor="_Toc408414004" w:history="1">
+          <w:hyperlink w:anchor="_Toc411968992" w:history="1">
             <w:r>
               <w:rPr>
                 <w:rStyle w:val="Hipervnculo"/>
               </w:rPr>
-              <w:t>2.15. Añadir Funcionarios:</w:t>
+              <w:t>2.15. Gestión de Flota:</w:t>
             </w:r>
             <w:r>
               <w:rPr>
@@ -4099,7 +4087,7 @@
               <w:rPr>
                 <w:webHidden/>
               </w:rPr>
-              <w:instrText xml:space="preserve"> PAGEREF _Toc408414004 \h </w:instrText>
+              <w:instrText xml:space="preserve"> PAGEREF _Toc411968992 \h </w:instrText>
             </w:r>
             <w:r>
               <w:rPr>
@@ -4135,14 +4123,14 @@
               <w:lang w:eastAsia="ja-JP"/>
             </w:rPr>
           </w:pPr>
-          <w:hyperlink w:anchor="_Toc408414005" w:history="1">
+          <w:hyperlink w:anchor="_Toc411968993" w:history="1">
             <w:r>
               <w:rPr>
                 <w:rStyle w:val="Hipervnculo"/>
                 <w:b/>
                 <w:noProof/>
               </w:rPr>
-              <w:t>2.15.1. Registrar Nuevo Funcionario:</w:t>
+              <w:t>2.15.1. Cambio de Estado de Vehiculo:</w:t>
             </w:r>
             <w:r>
               <w:rPr>
@@ -4163,7 +4151,7 @@
                 <w:noProof/>
                 <w:webHidden/>
               </w:rPr>
-              <w:instrText xml:space="preserve"> PAGEREF _Toc408414005 \h </w:instrText>
+              <w:instrText xml:space="preserve"> PAGEREF _Toc411968993 \h </w:instrText>
             </w:r>
             <w:r>
               <w:rPr>
@@ -4184,210 +4172,6 @@
                 <w:webHidden/>
               </w:rPr>
               <w:t>31</w:t>
-            </w:r>
-            <w:r>
-              <w:rPr>
-                <w:noProof/>
-                <w:webHidden/>
-              </w:rPr>
-              <w:fldChar w:fldCharType="end"/>
-            </w:r>
-          </w:hyperlink>
-        </w:p>
-        <w:p>
-          <w:pPr>
-            <w:pStyle w:val="TDC3"/>
-            <w:rPr>
-              <w:rFonts w:eastAsiaTheme="minorEastAsia"/>
-              <w:noProof/>
-              <w:lang w:eastAsia="ja-JP"/>
-            </w:rPr>
-          </w:pPr>
-          <w:hyperlink w:anchor="_Toc408414006" w:history="1">
-            <w:r>
-              <w:rPr>
-                <w:rStyle w:val="Hipervnculo"/>
-                <w:b/>
-                <w:noProof/>
-              </w:rPr>
-              <w:t>2.15.2. Registrar Nuevo Docente:</w:t>
-            </w:r>
-            <w:r>
-              <w:rPr>
-                <w:noProof/>
-                <w:webHidden/>
-              </w:rPr>
-              <w:tab/>
-            </w:r>
-            <w:r>
-              <w:rPr>
-                <w:noProof/>
-                <w:webHidden/>
-              </w:rPr>
-              <w:fldChar w:fldCharType="begin"/>
-            </w:r>
-            <w:r>
-              <w:rPr>
-                <w:noProof/>
-                <w:webHidden/>
-              </w:rPr>
-              <w:instrText xml:space="preserve"> PAGEREF _Toc408414006 \h </w:instrText>
-            </w:r>
-            <w:r>
-              <w:rPr>
-                <w:noProof/>
-                <w:webHidden/>
-              </w:rPr>
-            </w:r>
-            <w:r>
-              <w:rPr>
-                <w:noProof/>
-                <w:webHidden/>
-              </w:rPr>
-              <w:fldChar w:fldCharType="separate"/>
-            </w:r>
-            <w:r>
-              <w:rPr>
-                <w:noProof/>
-                <w:webHidden/>
-              </w:rPr>
-              <w:t>32</w:t>
-            </w:r>
-            <w:r>
-              <w:rPr>
-                <w:noProof/>
-                <w:webHidden/>
-              </w:rPr>
-              <w:fldChar w:fldCharType="end"/>
-            </w:r>
-          </w:hyperlink>
-        </w:p>
-        <w:p>
-          <w:pPr>
-            <w:pStyle w:val="TDC3"/>
-            <w:rPr>
-              <w:rFonts w:eastAsiaTheme="minorEastAsia"/>
-              <w:noProof/>
-              <w:lang w:eastAsia="ja-JP"/>
-            </w:rPr>
-          </w:pPr>
-          <w:hyperlink w:anchor="_Toc408414007" w:history="1">
-            <w:r>
-              <w:rPr>
-                <w:rStyle w:val="Hipervnculo"/>
-                <w:b/>
-                <w:noProof/>
-              </w:rPr>
-              <w:t>2.15.3. Registrar Nuevo Profesor:</w:t>
-            </w:r>
-            <w:r>
-              <w:rPr>
-                <w:noProof/>
-                <w:webHidden/>
-              </w:rPr>
-              <w:tab/>
-            </w:r>
-            <w:r>
-              <w:rPr>
-                <w:noProof/>
-                <w:webHidden/>
-              </w:rPr>
-              <w:fldChar w:fldCharType="begin"/>
-            </w:r>
-            <w:r>
-              <w:rPr>
-                <w:noProof/>
-                <w:webHidden/>
-              </w:rPr>
-              <w:instrText xml:space="preserve"> PAGEREF _Toc408414007 \h </w:instrText>
-            </w:r>
-            <w:r>
-              <w:rPr>
-                <w:noProof/>
-                <w:webHidden/>
-              </w:rPr>
-            </w:r>
-            <w:r>
-              <w:rPr>
-                <w:noProof/>
-                <w:webHidden/>
-              </w:rPr>
-              <w:fldChar w:fldCharType="separate"/>
-            </w:r>
-            <w:r>
-              <w:rPr>
-                <w:noProof/>
-                <w:webHidden/>
-              </w:rPr>
-              <w:t>32</w:t>
-            </w:r>
-            <w:r>
-              <w:rPr>
-                <w:noProof/>
-                <w:webHidden/>
-              </w:rPr>
-              <w:fldChar w:fldCharType="end"/>
-            </w:r>
-          </w:hyperlink>
-        </w:p>
-        <w:p>
-          <w:pPr>
-            <w:pStyle w:val="TDC3"/>
-            <w:rPr>
-              <w:rFonts w:eastAsiaTheme="minorEastAsia"/>
-              <w:noProof/>
-              <w:lang w:eastAsia="ja-JP"/>
-            </w:rPr>
-          </w:pPr>
-          <w:hyperlink w:anchor="_Toc408414008" w:history="1">
-            <w:r>
-              <w:rPr>
-                <w:rStyle w:val="Hipervnculo"/>
-                <w:b/>
-                <w:noProof/>
-              </w:rPr>
-              <w:t>2.15.4. Registrar Nuevo Instructor:</w:t>
-            </w:r>
-            <w:r>
-              <w:rPr>
-                <w:noProof/>
-                <w:webHidden/>
-              </w:rPr>
-              <w:tab/>
-            </w:r>
-            <w:r>
-              <w:rPr>
-                <w:noProof/>
-                <w:webHidden/>
-              </w:rPr>
-              <w:fldChar w:fldCharType="begin"/>
-            </w:r>
-            <w:r>
-              <w:rPr>
-                <w:noProof/>
-                <w:webHidden/>
-              </w:rPr>
-              <w:instrText xml:space="preserve"> PAGEREF _Toc408414008 \h </w:instrText>
-            </w:r>
-            <w:r>
-              <w:rPr>
-                <w:noProof/>
-                <w:webHidden/>
-              </w:rPr>
-            </w:r>
-            <w:r>
-              <w:rPr>
-                <w:noProof/>
-                <w:webHidden/>
-              </w:rPr>
-              <w:fldChar w:fldCharType="separate"/>
-            </w:r>
-            <w:r>
-              <w:rPr>
-                <w:noProof/>
-                <w:webHidden/>
-              </w:rPr>
-              <w:t>33</w:t>
             </w:r>
             <w:r>
               <w:rPr>
@@ -4409,12 +4193,12 @@
               <w:lang w:eastAsia="ja-JP"/>
             </w:rPr>
           </w:pPr>
-          <w:hyperlink w:anchor="_Toc408414009" w:history="1">
+          <w:hyperlink w:anchor="_Toc411968994" w:history="1">
             <w:r>
               <w:rPr>
                 <w:rStyle w:val="Hipervnculo"/>
               </w:rPr>
-              <w:t>2.16. Añadir Usuarios:</w:t>
+              <w:t>2.16. Añadir Funcionarios:</w:t>
             </w:r>
             <w:r>
               <w:rPr>
@@ -4432,7 +4216,7 @@
               <w:rPr>
                 <w:webHidden/>
               </w:rPr>
-              <w:instrText xml:space="preserve"> PAGEREF _Toc408414009 \h </w:instrText>
+              <w:instrText xml:space="preserve"> PAGEREF _Toc411968994 \h </w:instrText>
             </w:r>
             <w:r>
               <w:rPr>
@@ -4449,7 +4233,7 @@
               <w:rPr>
                 <w:webHidden/>
               </w:rPr>
-              <w:t>33</w:t>
+              <w:t>31</w:t>
             </w:r>
             <w:r>
               <w:rPr>
@@ -4468,14 +4252,14 @@
               <w:lang w:eastAsia="ja-JP"/>
             </w:rPr>
           </w:pPr>
-          <w:hyperlink w:anchor="_Toc408414010" w:history="1">
+          <w:hyperlink w:anchor="_Toc411968995" w:history="1">
             <w:r>
               <w:rPr>
                 <w:rStyle w:val="Hipervnculo"/>
                 <w:b/>
                 <w:noProof/>
               </w:rPr>
-              <w:t>2.16.1. Registrar Nuevo Usuario:</w:t>
+              <w:t>2.16.1. Registrar Nuevo Funcionario:</w:t>
             </w:r>
             <w:r>
               <w:rPr>
@@ -4496,7 +4280,340 @@
                 <w:noProof/>
                 <w:webHidden/>
               </w:rPr>
-              <w:instrText xml:space="preserve"> PAGEREF _Toc408414010 \h </w:instrText>
+              <w:instrText xml:space="preserve"> PAGEREF _Toc411968995 \h </w:instrText>
+            </w:r>
+            <w:r>
+              <w:rPr>
+                <w:noProof/>
+                <w:webHidden/>
+              </w:rPr>
+            </w:r>
+            <w:r>
+              <w:rPr>
+                <w:noProof/>
+                <w:webHidden/>
+              </w:rPr>
+              <w:fldChar w:fldCharType="separate"/>
+            </w:r>
+            <w:r>
+              <w:rPr>
+                <w:noProof/>
+                <w:webHidden/>
+              </w:rPr>
+              <w:t>31</w:t>
+            </w:r>
+            <w:r>
+              <w:rPr>
+                <w:noProof/>
+                <w:webHidden/>
+              </w:rPr>
+              <w:fldChar w:fldCharType="end"/>
+            </w:r>
+          </w:hyperlink>
+        </w:p>
+        <w:p>
+          <w:pPr>
+            <w:pStyle w:val="TDC3"/>
+            <w:rPr>
+              <w:rFonts w:eastAsiaTheme="minorEastAsia"/>
+              <w:noProof/>
+              <w:lang w:eastAsia="ja-JP"/>
+            </w:rPr>
+          </w:pPr>
+          <w:hyperlink w:anchor="_Toc411968996" w:history="1">
+            <w:r>
+              <w:rPr>
+                <w:rStyle w:val="Hipervnculo"/>
+                <w:b/>
+                <w:noProof/>
+              </w:rPr>
+              <w:t>2.16.2. Registrar Nuevo Docente:</w:t>
+            </w:r>
+            <w:r>
+              <w:rPr>
+                <w:noProof/>
+                <w:webHidden/>
+              </w:rPr>
+              <w:tab/>
+            </w:r>
+            <w:r>
+              <w:rPr>
+                <w:noProof/>
+                <w:webHidden/>
+              </w:rPr>
+              <w:fldChar w:fldCharType="begin"/>
+            </w:r>
+            <w:r>
+              <w:rPr>
+                <w:noProof/>
+                <w:webHidden/>
+              </w:rPr>
+              <w:instrText xml:space="preserve"> PAGEREF _Toc411968996 \h </w:instrText>
+            </w:r>
+            <w:r>
+              <w:rPr>
+                <w:noProof/>
+                <w:webHidden/>
+              </w:rPr>
+            </w:r>
+            <w:r>
+              <w:rPr>
+                <w:noProof/>
+                <w:webHidden/>
+              </w:rPr>
+              <w:fldChar w:fldCharType="separate"/>
+            </w:r>
+            <w:r>
+              <w:rPr>
+                <w:noProof/>
+                <w:webHidden/>
+              </w:rPr>
+              <w:t>32</w:t>
+            </w:r>
+            <w:r>
+              <w:rPr>
+                <w:noProof/>
+                <w:webHidden/>
+              </w:rPr>
+              <w:fldChar w:fldCharType="end"/>
+            </w:r>
+          </w:hyperlink>
+        </w:p>
+        <w:p>
+          <w:pPr>
+            <w:pStyle w:val="TDC3"/>
+            <w:rPr>
+              <w:rFonts w:eastAsiaTheme="minorEastAsia"/>
+              <w:noProof/>
+              <w:lang w:eastAsia="ja-JP"/>
+            </w:rPr>
+          </w:pPr>
+          <w:hyperlink w:anchor="_Toc411968997" w:history="1">
+            <w:r>
+              <w:rPr>
+                <w:rStyle w:val="Hipervnculo"/>
+                <w:b/>
+                <w:noProof/>
+              </w:rPr>
+              <w:t>2.16.3. Registrar Nuevo Profesor:</w:t>
+            </w:r>
+            <w:r>
+              <w:rPr>
+                <w:noProof/>
+                <w:webHidden/>
+              </w:rPr>
+              <w:tab/>
+            </w:r>
+            <w:r>
+              <w:rPr>
+                <w:noProof/>
+                <w:webHidden/>
+              </w:rPr>
+              <w:fldChar w:fldCharType="begin"/>
+            </w:r>
+            <w:r>
+              <w:rPr>
+                <w:noProof/>
+                <w:webHidden/>
+              </w:rPr>
+              <w:instrText xml:space="preserve"> PAGEREF _Toc411968997 \h </w:instrText>
+            </w:r>
+            <w:r>
+              <w:rPr>
+                <w:noProof/>
+                <w:webHidden/>
+              </w:rPr>
+            </w:r>
+            <w:r>
+              <w:rPr>
+                <w:noProof/>
+                <w:webHidden/>
+              </w:rPr>
+              <w:fldChar w:fldCharType="separate"/>
+            </w:r>
+            <w:r>
+              <w:rPr>
+                <w:noProof/>
+                <w:webHidden/>
+              </w:rPr>
+              <w:t>32</w:t>
+            </w:r>
+            <w:r>
+              <w:rPr>
+                <w:noProof/>
+                <w:webHidden/>
+              </w:rPr>
+              <w:fldChar w:fldCharType="end"/>
+            </w:r>
+          </w:hyperlink>
+        </w:p>
+        <w:p>
+          <w:pPr>
+            <w:pStyle w:val="TDC3"/>
+            <w:rPr>
+              <w:rFonts w:eastAsiaTheme="minorEastAsia"/>
+              <w:noProof/>
+              <w:lang w:eastAsia="ja-JP"/>
+            </w:rPr>
+          </w:pPr>
+          <w:hyperlink w:anchor="_Toc411968998" w:history="1">
+            <w:r>
+              <w:rPr>
+                <w:rStyle w:val="Hipervnculo"/>
+                <w:b/>
+                <w:noProof/>
+              </w:rPr>
+              <w:t>2.16.4. Registrar Nuevo Instructor:</w:t>
+            </w:r>
+            <w:r>
+              <w:rPr>
+                <w:noProof/>
+                <w:webHidden/>
+              </w:rPr>
+              <w:tab/>
+            </w:r>
+            <w:r>
+              <w:rPr>
+                <w:noProof/>
+                <w:webHidden/>
+              </w:rPr>
+              <w:fldChar w:fldCharType="begin"/>
+            </w:r>
+            <w:r>
+              <w:rPr>
+                <w:noProof/>
+                <w:webHidden/>
+              </w:rPr>
+              <w:instrText xml:space="preserve"> PAGEREF _Toc411968998 \h </w:instrText>
+            </w:r>
+            <w:r>
+              <w:rPr>
+                <w:noProof/>
+                <w:webHidden/>
+              </w:rPr>
+            </w:r>
+            <w:r>
+              <w:rPr>
+                <w:noProof/>
+                <w:webHidden/>
+              </w:rPr>
+              <w:fldChar w:fldCharType="separate"/>
+            </w:r>
+            <w:r>
+              <w:rPr>
+                <w:noProof/>
+                <w:webHidden/>
+              </w:rPr>
+              <w:t>33</w:t>
+            </w:r>
+            <w:r>
+              <w:rPr>
+                <w:noProof/>
+                <w:webHidden/>
+              </w:rPr>
+              <w:fldChar w:fldCharType="end"/>
+            </w:r>
+          </w:hyperlink>
+        </w:p>
+        <w:p>
+          <w:pPr>
+            <w:pStyle w:val="TDC2"/>
+            <w:rPr>
+              <w:rFonts w:eastAsiaTheme="minorEastAsia"/>
+              <w:b w:val="0"/>
+              <w:sz w:val="22"/>
+              <w:szCs w:val="22"/>
+              <w:lang w:eastAsia="ja-JP"/>
+            </w:rPr>
+          </w:pPr>
+          <w:hyperlink w:anchor="_Toc411968999" w:history="1">
+            <w:r>
+              <w:rPr>
+                <w:rStyle w:val="Hipervnculo"/>
+              </w:rPr>
+              <w:t>2.17. Añadir Usuarios:</w:t>
+            </w:r>
+            <w:r>
+              <w:rPr>
+                <w:webHidden/>
+              </w:rPr>
+              <w:tab/>
+            </w:r>
+            <w:r>
+              <w:rPr>
+                <w:webHidden/>
+              </w:rPr>
+              <w:fldChar w:fldCharType="begin"/>
+            </w:r>
+            <w:r>
+              <w:rPr>
+                <w:webHidden/>
+              </w:rPr>
+              <w:instrText xml:space="preserve"> PAGEREF _Toc411968999 \h </w:instrText>
+            </w:r>
+            <w:r>
+              <w:rPr>
+                <w:webHidden/>
+              </w:rPr>
+            </w:r>
+            <w:r>
+              <w:rPr>
+                <w:webHidden/>
+              </w:rPr>
+              <w:fldChar w:fldCharType="separate"/>
+            </w:r>
+            <w:r>
+              <w:rPr>
+                <w:webHidden/>
+              </w:rPr>
+              <w:t>33</w:t>
+            </w:r>
+            <w:r>
+              <w:rPr>
+                <w:webHidden/>
+              </w:rPr>
+              <w:fldChar w:fldCharType="end"/>
+            </w:r>
+          </w:hyperlink>
+        </w:p>
+        <w:p>
+          <w:pPr>
+            <w:pStyle w:val="TDC3"/>
+            <w:rPr>
+              <w:rFonts w:eastAsiaTheme="minorEastAsia"/>
+              <w:noProof/>
+              <w:lang w:eastAsia="ja-JP"/>
+            </w:rPr>
+          </w:pPr>
+          <w:hyperlink w:anchor="_Toc411969000" w:history="1">
+            <w:r>
+              <w:rPr>
+                <w:rStyle w:val="Hipervnculo"/>
+                <w:b/>
+                <w:noProof/>
+              </w:rPr>
+              <w:t>2.17.1. Registrar Nuevo Usuario:</w:t>
+            </w:r>
+            <w:r>
+              <w:rPr>
+                <w:noProof/>
+                <w:webHidden/>
+              </w:rPr>
+              <w:tab/>
+            </w:r>
+            <w:r>
+              <w:rPr>
+                <w:noProof/>
+                <w:webHidden/>
+              </w:rPr>
+              <w:fldChar w:fldCharType="begin"/>
+            </w:r>
+            <w:r>
+              <w:rPr>
+                <w:noProof/>
+                <w:webHidden/>
+              </w:rPr>
+              <w:instrText xml:space="preserve"> PAGEREF _Toc411969000 \h </w:instrText>
             </w:r>
             <w:r>
               <w:rPr>
@@ -4537,7 +4654,6 @@
               <w:bCs/>
               <w:lang w:val="es-ES"/>
             </w:rPr>
-            <w:lastRenderedPageBreak/>
             <w:fldChar w:fldCharType="end"/>
           </w:r>
         </w:p>
@@ -4557,8 +4673,8 @@
           <w:szCs w:val="32"/>
         </w:rPr>
       </w:pPr>
-      <w:bookmarkStart w:id="0" w:name="_Toc391837133"/>
-      <w:bookmarkStart w:id="1" w:name="_Toc408413949"/>
+      <w:bookmarkStart w:id="1" w:name="_Toc391837133"/>
+      <w:bookmarkStart w:id="2" w:name="_Toc411968937"/>
       <w:r>
         <w:rPr>
           <w:rFonts w:eastAsiaTheme="majorEastAsia" w:cstheme="majorBidi"/>
@@ -4577,8 +4693,8 @@
         </w:rPr>
         <w:t>. Introducción:</w:t>
       </w:r>
-      <w:bookmarkEnd w:id="0"/>
       <w:bookmarkEnd w:id="1"/>
+      <w:bookmarkEnd w:id="2"/>
     </w:p>
     <w:p>
       <w:pPr>
@@ -4666,8 +4782,8 @@
           <w:szCs w:val="28"/>
         </w:rPr>
       </w:pPr>
-      <w:bookmarkStart w:id="2" w:name="_Toc391837134"/>
-      <w:bookmarkStart w:id="3" w:name="_Toc408413950"/>
+      <w:bookmarkStart w:id="3" w:name="_Toc391837134"/>
+      <w:bookmarkStart w:id="4" w:name="_Toc411968938"/>
       <w:r>
         <w:rPr>
           <w:rFonts w:eastAsiaTheme="majorEastAsia" w:cstheme="majorBidi"/>
@@ -4677,8 +4793,8 @@
         </w:rPr>
         <w:t>1.1. Estructura del documento:</w:t>
       </w:r>
-      <w:bookmarkEnd w:id="2"/>
       <w:bookmarkEnd w:id="3"/>
+      <w:bookmarkEnd w:id="4"/>
     </w:p>
     <w:p>
       <w:pPr>
@@ -5042,6 +5158,7 @@
           <w:sz w:val="24"/>
           <w:szCs w:val="24"/>
         </w:rPr>
+        <w:lastRenderedPageBreak/>
         <w:t xml:space="preserve">Con esto se ha comprobado que el contrato no es algo simple de realizar, se necesita un gran conocimiento de lo que debe hacer el sistema </w:t>
       </w:r>
       <w:r>
@@ -5056,15 +5173,7 @@
           <w:sz w:val="24"/>
           <w:szCs w:val="24"/>
         </w:rPr>
-        <w:t xml:space="preserve"> trabajar en relación tanto </w:t>
-      </w:r>
-      <w:r>
-        <w:rPr>
-          <w:sz w:val="24"/>
-          <w:szCs w:val="24"/>
-        </w:rPr>
-        <w:lastRenderedPageBreak/>
-        <w:t xml:space="preserve">con los casos de uso como sus diagramas de procesos (análisis) para poder mostrar que procesos se deben de hacer contratos y cuáles no. </w:t>
+        <w:t xml:space="preserve"> trabajar en relación tanto con los casos de uso como sus diagramas de procesos (análisis) para poder mostrar que procesos se deben de hacer contratos y cuáles no. </w:t>
       </w:r>
     </w:p>
     <w:p>
@@ -5077,7 +5186,7 @@
           <w:color w:val="auto"/>
         </w:rPr>
       </w:pPr>
-      <w:bookmarkStart w:id="4" w:name="_Toc408413951"/>
+      <w:bookmarkStart w:id="5" w:name="_Toc411968939"/>
       <w:r>
         <w:rPr>
           <w:rFonts w:asciiTheme="minorHAnsi" w:hAnsiTheme="minorHAnsi"/>
@@ -5086,7 +5195,7 @@
         </w:rPr>
         <w:t>2. Contratos:</w:t>
       </w:r>
-      <w:bookmarkEnd w:id="4"/>
+      <w:bookmarkEnd w:id="5"/>
     </w:p>
     <w:p>
       <w:pPr>
@@ -5100,7 +5209,7 @@
           <w:szCs w:val="28"/>
         </w:rPr>
       </w:pPr>
-      <w:bookmarkStart w:id="5" w:name="_Toc408413952"/>
+      <w:bookmarkStart w:id="6" w:name="_Toc411968940"/>
       <w:r>
         <w:rPr>
           <w:rFonts w:asciiTheme="minorHAnsi" w:hAnsiTheme="minorHAnsi"/>
@@ -5131,7 +5240,7 @@
         </w:rPr>
         <w:t>:</w:t>
       </w:r>
-      <w:bookmarkEnd w:id="5"/>
+      <w:bookmarkEnd w:id="6"/>
     </w:p>
     <w:p>
       <w:pPr>
@@ -5143,7 +5252,7 @@
           <w:color w:val="auto"/>
         </w:rPr>
       </w:pPr>
-      <w:bookmarkStart w:id="6" w:name="_Toc408413953"/>
+      <w:bookmarkStart w:id="7" w:name="_Toc411968941"/>
       <w:r>
         <w:rPr>
           <w:rFonts w:asciiTheme="minorHAnsi" w:hAnsiTheme="minorHAnsi"/>
@@ -5192,7 +5301,7 @@
         </w:rPr>
         <w:t>:</w:t>
       </w:r>
-      <w:bookmarkEnd w:id="6"/>
+      <w:bookmarkEnd w:id="7"/>
     </w:p>
     <w:tbl>
       <w:tblPr>
@@ -6124,7 +6233,7 @@
           <w:color w:val="auto"/>
         </w:rPr>
       </w:pPr>
-      <w:bookmarkStart w:id="7" w:name="_Toc408413954"/>
+      <w:bookmarkStart w:id="8" w:name="_Toc411968942"/>
       <w:r>
         <w:rPr>
           <w:rFonts w:asciiTheme="minorHAnsi" w:hAnsiTheme="minorHAnsi"/>
@@ -6197,7 +6306,7 @@
         </w:rPr>
         <w:t>:</w:t>
       </w:r>
-      <w:bookmarkEnd w:id="7"/>
+      <w:bookmarkEnd w:id="8"/>
     </w:p>
     <w:tbl>
       <w:tblPr>
@@ -6368,6 +6477,7 @@
                 <w:sz w:val="24"/>
                 <w:szCs w:val="24"/>
               </w:rPr>
+              <w:lastRenderedPageBreak/>
               <w:t>Tipo:</w:t>
             </w:r>
           </w:p>
@@ -6456,7 +6566,6 @@
                 <w:sz w:val="24"/>
                 <w:szCs w:val="24"/>
               </w:rPr>
-              <w:lastRenderedPageBreak/>
               <w:t>Caso de Uso: Realizar atención.</w:t>
             </w:r>
           </w:p>
@@ -6477,7 +6586,6 @@
                 <w:sz w:val="24"/>
                 <w:szCs w:val="24"/>
               </w:rPr>
-              <w:lastRenderedPageBreak/>
               <w:t>Notas:</w:t>
             </w:r>
           </w:p>
@@ -7246,8 +7354,8 @@
           <w:szCs w:val="28"/>
         </w:rPr>
       </w:pPr>
-      <w:bookmarkStart w:id="8" w:name="_Toc400574846"/>
-      <w:bookmarkStart w:id="9" w:name="_Toc408413955"/>
+      <w:bookmarkStart w:id="9" w:name="_Toc400574846"/>
+      <w:bookmarkStart w:id="10" w:name="_Toc411968943"/>
       <w:r>
         <w:rPr>
           <w:rFonts w:asciiTheme="minorHAnsi" w:hAnsiTheme="minorHAnsi"/>
@@ -7258,8 +7366,8 @@
         </w:rPr>
         <w:t>2.2. Matricular cliente:</w:t>
       </w:r>
-      <w:bookmarkEnd w:id="8"/>
       <w:bookmarkEnd w:id="9"/>
+      <w:bookmarkEnd w:id="10"/>
     </w:p>
     <w:p>
       <w:pPr>
@@ -7272,7 +7380,7 @@
           <w:color w:val="auto"/>
         </w:rPr>
       </w:pPr>
-      <w:bookmarkStart w:id="10" w:name="_Toc408413956"/>
+      <w:bookmarkStart w:id="11" w:name="_Toc411968944"/>
       <w:r>
         <w:rPr>
           <w:rFonts w:asciiTheme="minorHAnsi" w:hAnsiTheme="minorHAnsi"/>
@@ -7313,7 +7421,7 @@
         </w:rPr>
         <w:t>:</w:t>
       </w:r>
-      <w:bookmarkEnd w:id="10"/>
+      <w:bookmarkEnd w:id="11"/>
     </w:p>
     <w:tbl>
       <w:tblPr>
@@ -7826,6 +7934,7 @@
                 <w:sz w:val="24"/>
                 <w:szCs w:val="24"/>
               </w:rPr>
+              <w:lastRenderedPageBreak/>
               <w:t>Poscondiciones:</w:t>
             </w:r>
           </w:p>
@@ -7895,7 +8004,6 @@
                 <w:sz w:val="24"/>
                 <w:szCs w:val="24"/>
               </w:rPr>
-              <w:lastRenderedPageBreak/>
               <w:t xml:space="preserve">Se asignó un </w:t>
             </w:r>
             <w:r>
@@ -8255,7 +8363,7 @@
           <w:color w:val="auto"/>
         </w:rPr>
       </w:pPr>
-      <w:bookmarkStart w:id="11" w:name="_Toc408413957"/>
+      <w:bookmarkStart w:id="12" w:name="_Toc411968945"/>
       <w:r>
         <w:rPr>
           <w:rFonts w:asciiTheme="minorHAnsi" w:hAnsiTheme="minorHAnsi"/>
@@ -8304,7 +8412,7 @@
         </w:rPr>
         <w:t>Ingresar Nueva Compra</w:t>
       </w:r>
-      <w:bookmarkEnd w:id="11"/>
+      <w:bookmarkEnd w:id="12"/>
     </w:p>
     <w:tbl>
       <w:tblPr>
@@ -9085,7 +9193,7 @@
           <w:color w:val="auto"/>
         </w:rPr>
       </w:pPr>
-      <w:bookmarkStart w:id="12" w:name="_Toc408413958"/>
+      <w:bookmarkStart w:id="13" w:name="_Toc411968946"/>
       <w:r>
         <w:rPr>
           <w:rFonts w:asciiTheme="minorHAnsi" w:hAnsiTheme="minorHAnsi"/>
@@ -9143,7 +9251,7 @@
         </w:rPr>
         <w:t>Nuevo Pago</w:t>
       </w:r>
-      <w:bookmarkEnd w:id="12"/>
+      <w:bookmarkEnd w:id="13"/>
     </w:p>
     <w:tbl>
       <w:tblPr>
@@ -10065,7 +10173,7 @@
           <w:color w:val="auto"/>
         </w:rPr>
       </w:pPr>
-      <w:bookmarkStart w:id="13" w:name="_Toc408413959"/>
+      <w:bookmarkStart w:id="14" w:name="_Toc411968947"/>
       <w:r>
         <w:rPr>
           <w:rFonts w:asciiTheme="minorHAnsi" w:hAnsiTheme="minorHAnsi"/>
@@ -10114,7 +10222,7 @@
         </w:rPr>
         <w:t>Ingresar Nueva Matricula</w:t>
       </w:r>
-      <w:bookmarkEnd w:id="13"/>
+      <w:bookmarkEnd w:id="14"/>
     </w:p>
     <w:tbl>
       <w:tblPr>
@@ -10610,8 +10718,6 @@
                 <w:szCs w:val="24"/>
               </w:rPr>
             </w:pPr>
-            <w:bookmarkStart w:id="14" w:name="_GoBack"/>
-            <w:bookmarkEnd w:id="14"/>
             <w:r>
               <w:rPr>
                 <w:sz w:val="24"/>
@@ -11185,7 +11291,7 @@
           <w:color w:val="auto"/>
         </w:rPr>
       </w:pPr>
-      <w:bookmarkStart w:id="15" w:name="_Toc408413960"/>
+      <w:bookmarkStart w:id="15" w:name="_Toc411968948"/>
       <w:r>
         <w:rPr>
           <w:rFonts w:asciiTheme="minorHAnsi" w:hAnsiTheme="minorHAnsi"/>
@@ -12075,7 +12181,7 @@
         </w:rPr>
       </w:pPr>
       <w:bookmarkStart w:id="16" w:name="_Toc392534846"/>
-      <w:bookmarkStart w:id="17" w:name="_Toc408413961"/>
+      <w:bookmarkStart w:id="17" w:name="_Toc411968949"/>
       <w:r>
         <w:rPr>
           <w:rFonts w:asciiTheme="minorHAnsi" w:hAnsiTheme="minorHAnsi"/>
@@ -12110,7 +12216,7 @@
           <w:color w:val="auto"/>
         </w:rPr>
       </w:pPr>
-      <w:bookmarkStart w:id="18" w:name="_Toc408413962"/>
+      <w:bookmarkStart w:id="18" w:name="_Toc411968950"/>
       <w:r>
         <w:rPr>
           <w:rFonts w:asciiTheme="minorHAnsi" w:hAnsiTheme="minorHAnsi"/>
@@ -13038,7 +13144,7 @@
           <w:color w:val="auto"/>
         </w:rPr>
       </w:pPr>
-      <w:bookmarkStart w:id="19" w:name="_Toc408413963"/>
+      <w:bookmarkStart w:id="19" w:name="_Toc411968951"/>
       <w:r>
         <w:rPr>
           <w:rFonts w:asciiTheme="minorHAnsi" w:hAnsiTheme="minorHAnsi"/>
@@ -13813,7 +13919,7 @@
           <w:color w:val="auto"/>
         </w:rPr>
       </w:pPr>
-      <w:bookmarkStart w:id="20" w:name="_Toc408413964"/>
+      <w:bookmarkStart w:id="20" w:name="_Toc411968952"/>
       <w:r>
         <w:rPr>
           <w:rFonts w:asciiTheme="minorHAnsi" w:hAnsiTheme="minorHAnsi"/>
@@ -14575,7 +14681,7 @@
       </w:pPr>
       <w:bookmarkStart w:id="21" w:name="_Toc392534850"/>
       <w:bookmarkStart w:id="22" w:name="_Toc400574854"/>
-      <w:bookmarkStart w:id="23" w:name="_Toc408413965"/>
+      <w:bookmarkStart w:id="23" w:name="_Toc411968953"/>
       <w:r>
         <w:rPr>
           <w:rFonts w:asciiTheme="minorHAnsi" w:hAnsiTheme="minorHAnsi"/>
@@ -14611,7 +14717,7 @@
           <w:color w:val="auto"/>
         </w:rPr>
       </w:pPr>
-      <w:bookmarkStart w:id="24" w:name="_Toc408413966"/>
+      <w:bookmarkStart w:id="24" w:name="_Toc411968954"/>
       <w:r>
         <w:rPr>
           <w:rFonts w:asciiTheme="minorHAnsi" w:hAnsiTheme="minorHAnsi"/>
@@ -15560,7 +15666,7 @@
           <w:color w:val="auto"/>
         </w:rPr>
       </w:pPr>
-      <w:bookmarkStart w:id="25" w:name="_Toc408413967"/>
+      <w:bookmarkStart w:id="25" w:name="_Toc411968955"/>
       <w:r>
         <w:rPr>
           <w:rFonts w:asciiTheme="minorHAnsi" w:hAnsiTheme="minorHAnsi"/>
@@ -16453,7 +16559,7 @@
           <w:color w:val="auto"/>
         </w:rPr>
       </w:pPr>
-      <w:bookmarkStart w:id="26" w:name="_Toc408413968"/>
+      <w:bookmarkStart w:id="26" w:name="_Toc411968956"/>
       <w:r>
         <w:rPr>
           <w:rFonts w:asciiTheme="minorHAnsi" w:hAnsiTheme="minorHAnsi"/>
@@ -17199,7 +17305,7 @@
         </w:rPr>
       </w:pPr>
       <w:bookmarkStart w:id="27" w:name="_Toc392534854"/>
-      <w:bookmarkStart w:id="28" w:name="_Toc408413969"/>
+      <w:bookmarkStart w:id="28" w:name="_Toc411968957"/>
       <w:r>
         <w:rPr>
           <w:rFonts w:asciiTheme="minorHAnsi" w:hAnsiTheme="minorHAnsi"/>
@@ -17245,7 +17351,7 @@
           <w:color w:val="auto"/>
         </w:rPr>
       </w:pPr>
-      <w:bookmarkStart w:id="29" w:name="_Toc408413970"/>
+      <w:bookmarkStart w:id="29" w:name="_Toc411968958"/>
       <w:r>
         <w:rPr>
           <w:rFonts w:asciiTheme="minorHAnsi" w:hAnsiTheme="minorHAnsi"/>
@@ -18117,7 +18223,7 @@
           <w:color w:val="auto"/>
         </w:rPr>
       </w:pPr>
-      <w:bookmarkStart w:id="30" w:name="_Toc408413971"/>
+      <w:bookmarkStart w:id="30" w:name="_Toc411968959"/>
       <w:r>
         <w:rPr>
           <w:rFonts w:asciiTheme="minorHAnsi" w:hAnsiTheme="minorHAnsi"/>
@@ -18927,7 +19033,7 @@
           <w:color w:val="auto"/>
         </w:rPr>
       </w:pPr>
-      <w:bookmarkStart w:id="31" w:name="_Toc408413972"/>
+      <w:bookmarkStart w:id="31" w:name="_Toc411968960"/>
       <w:r>
         <w:rPr>
           <w:rFonts w:asciiTheme="minorHAnsi" w:hAnsiTheme="minorHAnsi"/>
@@ -19686,7 +19792,7 @@
           <w:szCs w:val="28"/>
         </w:rPr>
       </w:pPr>
-      <w:bookmarkStart w:id="32" w:name="_Toc408413973"/>
+      <w:bookmarkStart w:id="32" w:name="_Toc411968961"/>
       <w:r>
         <w:rPr>
           <w:rFonts w:asciiTheme="minorHAnsi" w:hAnsiTheme="minorHAnsi"/>
@@ -19721,7 +19827,7 @@
           <w:color w:val="auto"/>
         </w:rPr>
       </w:pPr>
-      <w:bookmarkStart w:id="33" w:name="_Toc408413974"/>
+      <w:bookmarkStart w:id="33" w:name="_Toc411968962"/>
       <w:r>
         <w:rPr>
           <w:rFonts w:asciiTheme="minorHAnsi" w:hAnsiTheme="minorHAnsi"/>
@@ -20627,7 +20733,7 @@
           <w:color w:val="auto"/>
         </w:rPr>
       </w:pPr>
-      <w:bookmarkStart w:id="34" w:name="_Toc408413975"/>
+      <w:bookmarkStart w:id="34" w:name="_Toc411968963"/>
       <w:r>
         <w:rPr>
           <w:rFonts w:asciiTheme="minorHAnsi" w:hAnsiTheme="minorHAnsi"/>
@@ -21496,7 +21602,7 @@
           <w:color w:val="auto"/>
         </w:rPr>
       </w:pPr>
-      <w:bookmarkStart w:id="35" w:name="_Toc408413976"/>
+      <w:bookmarkStart w:id="35" w:name="_Toc411968964"/>
       <w:r>
         <w:rPr>
           <w:rFonts w:asciiTheme="minorHAnsi" w:hAnsiTheme="minorHAnsi"/>
@@ -22212,7 +22318,7 @@
         </w:rPr>
       </w:pPr>
       <w:bookmarkStart w:id="36" w:name="_Toc393444082"/>
-      <w:bookmarkStart w:id="37" w:name="_Toc408413977"/>
+      <w:bookmarkStart w:id="37" w:name="_Toc411968965"/>
       <w:r>
         <w:rPr>
           <w:rFonts w:asciiTheme="minorHAnsi" w:hAnsiTheme="minorHAnsi"/>
@@ -22247,7 +22353,7 @@
           <w:color w:val="auto"/>
         </w:rPr>
       </w:pPr>
-      <w:bookmarkStart w:id="38" w:name="_Toc408413978"/>
+      <w:bookmarkStart w:id="38" w:name="_Toc411968966"/>
       <w:r>
         <w:rPr>
           <w:rFonts w:asciiTheme="minorHAnsi" w:hAnsiTheme="minorHAnsi"/>
@@ -23113,7 +23219,7 @@
           <w:color w:val="auto"/>
         </w:rPr>
       </w:pPr>
-      <w:bookmarkStart w:id="39" w:name="_Toc408413979"/>
+      <w:bookmarkStart w:id="39" w:name="_Toc411968967"/>
       <w:r>
         <w:rPr>
           <w:rFonts w:asciiTheme="minorHAnsi" w:hAnsiTheme="minorHAnsi"/>
@@ -23931,7 +24037,7 @@
           <w:color w:val="auto"/>
         </w:rPr>
       </w:pPr>
-      <w:bookmarkStart w:id="40" w:name="_Toc408413980"/>
+      <w:bookmarkStart w:id="40" w:name="_Toc411968968"/>
       <w:r>
         <w:rPr>
           <w:rFonts w:asciiTheme="minorHAnsi" w:hAnsiTheme="minorHAnsi"/>
@@ -24691,7 +24797,7 @@
           <w:szCs w:val="28"/>
         </w:rPr>
       </w:pPr>
-      <w:bookmarkStart w:id="41" w:name="_Toc408413981"/>
+      <w:bookmarkStart w:id="41" w:name="_Toc411968969"/>
       <w:r>
         <w:rPr>
           <w:rFonts w:ascii="Calibri" w:hAnsi="Calibri" w:cs="Calibri"/>
@@ -24726,7 +24832,7 @@
           <w:color w:val="auto"/>
         </w:rPr>
       </w:pPr>
-      <w:bookmarkStart w:id="42" w:name="_Toc408413982"/>
+      <w:bookmarkStart w:id="42" w:name="_Toc411968970"/>
       <w:r>
         <w:rPr>
           <w:rFonts w:asciiTheme="minorHAnsi" w:hAnsiTheme="minorHAnsi"/>
@@ -25599,7 +25705,7 @@
           <w:color w:val="auto"/>
         </w:rPr>
       </w:pPr>
-      <w:bookmarkStart w:id="43" w:name="_Toc408413983"/>
+      <w:bookmarkStart w:id="43" w:name="_Toc411968971"/>
       <w:r>
         <w:rPr>
           <w:rFonts w:asciiTheme="minorHAnsi" w:hAnsiTheme="minorHAnsi"/>
@@ -26428,7 +26534,7 @@
           <w:color w:val="auto"/>
         </w:rPr>
       </w:pPr>
-      <w:bookmarkStart w:id="44" w:name="_Toc408413984"/>
+      <w:bookmarkStart w:id="44" w:name="_Toc411968972"/>
       <w:r>
         <w:rPr>
           <w:rFonts w:asciiTheme="minorHAnsi" w:hAnsiTheme="minorHAnsi"/>
@@ -27184,7 +27290,7 @@
           <w:szCs w:val="28"/>
         </w:rPr>
       </w:pPr>
-      <w:bookmarkStart w:id="47" w:name="_Toc408413985"/>
+      <w:bookmarkStart w:id="47" w:name="_Toc411968973"/>
       <w:r>
         <w:rPr>
           <w:rFonts w:asciiTheme="minorHAnsi" w:hAnsiTheme="minorHAnsi"/>
@@ -27220,7 +27326,7 @@
           <w:color w:val="auto"/>
         </w:rPr>
       </w:pPr>
-      <w:bookmarkStart w:id="48" w:name="_Toc408413986"/>
+      <w:bookmarkStart w:id="48" w:name="_Toc411968974"/>
       <w:r>
         <w:rPr>
           <w:rFonts w:asciiTheme="minorHAnsi" w:hAnsiTheme="minorHAnsi"/>
@@ -28078,7 +28184,7 @@
           <w:color w:val="auto"/>
         </w:rPr>
       </w:pPr>
-      <w:bookmarkStart w:id="49" w:name="_Toc408413987"/>
+      <w:bookmarkStart w:id="49" w:name="_Toc411968975"/>
       <w:r>
         <w:rPr>
           <w:rFonts w:asciiTheme="minorHAnsi" w:hAnsiTheme="minorHAnsi"/>
@@ -28801,7 +28907,7 @@
           <w:color w:val="auto"/>
         </w:rPr>
       </w:pPr>
-      <w:bookmarkStart w:id="50" w:name="_Toc408413988"/>
+      <w:bookmarkStart w:id="50" w:name="_Toc411968976"/>
       <w:r>
         <w:rPr>
           <w:rFonts w:asciiTheme="minorHAnsi" w:hAnsiTheme="minorHAnsi"/>
@@ -29565,7 +29671,7 @@
         </w:rPr>
       </w:pPr>
       <w:bookmarkStart w:id="51" w:name="_Toc393444098"/>
-      <w:bookmarkStart w:id="52" w:name="_Toc408413989"/>
+      <w:bookmarkStart w:id="52" w:name="_Toc411968977"/>
       <w:r>
         <w:rPr>
           <w:rFonts w:asciiTheme="minorHAnsi" w:hAnsiTheme="minorHAnsi"/>
@@ -29640,7 +29746,7 @@
           <w:color w:val="auto"/>
         </w:rPr>
       </w:pPr>
-      <w:bookmarkStart w:id="53" w:name="_Toc408413990"/>
+      <w:bookmarkStart w:id="53" w:name="_Toc411968978"/>
       <w:r>
         <w:rPr>
           <w:rFonts w:asciiTheme="minorHAnsi" w:hAnsiTheme="minorHAnsi"/>
@@ -30504,7 +30610,7 @@
           <w:color w:val="auto"/>
         </w:rPr>
       </w:pPr>
-      <w:bookmarkStart w:id="54" w:name="_Toc408413991"/>
+      <w:bookmarkStart w:id="54" w:name="_Toc411968979"/>
       <w:r>
         <w:rPr>
           <w:rFonts w:asciiTheme="minorHAnsi" w:hAnsiTheme="minorHAnsi"/>
@@ -31353,7 +31459,7 @@
           <w:color w:val="auto"/>
         </w:rPr>
       </w:pPr>
-      <w:bookmarkStart w:id="55" w:name="_Toc408413992"/>
+      <w:bookmarkStart w:id="55" w:name="_Toc411968980"/>
       <w:r>
         <w:rPr>
           <w:rFonts w:asciiTheme="minorHAnsi" w:hAnsiTheme="minorHAnsi"/>
@@ -32108,7 +32214,7 @@
           <w:szCs w:val="28"/>
         </w:rPr>
       </w:pPr>
-      <w:bookmarkStart w:id="58" w:name="_Toc408413993"/>
+      <w:bookmarkStart w:id="58" w:name="_Toc411968981"/>
       <w:r>
         <w:rPr>
           <w:rFonts w:asciiTheme="minorHAnsi" w:hAnsiTheme="minorHAnsi"/>
@@ -32135,7 +32241,7 @@
           <w:color w:val="auto"/>
         </w:rPr>
       </w:pPr>
-      <w:bookmarkStart w:id="59" w:name="_Toc408413994"/>
+      <w:bookmarkStart w:id="59" w:name="_Toc411968982"/>
       <w:r>
         <w:rPr>
           <w:rFonts w:asciiTheme="minorHAnsi" w:hAnsiTheme="minorHAnsi"/>
@@ -33481,7 +33587,7 @@
           <w:color w:val="auto"/>
         </w:rPr>
       </w:pPr>
-      <w:bookmarkStart w:id="60" w:name="_Toc408413995"/>
+      <w:bookmarkStart w:id="60" w:name="_Toc411968983"/>
       <w:r>
         <w:rPr>
           <w:rFonts w:asciiTheme="minorHAnsi" w:hAnsiTheme="minorHAnsi"/>
@@ -34695,7 +34801,7 @@
           <w:color w:val="auto"/>
         </w:rPr>
       </w:pPr>
-      <w:bookmarkStart w:id="61" w:name="_Toc408413996"/>
+      <w:bookmarkStart w:id="61" w:name="_Toc411968984"/>
       <w:r>
         <w:rPr>
           <w:rFonts w:asciiTheme="minorHAnsi" w:hAnsiTheme="minorHAnsi"/>
@@ -35712,7 +35818,7 @@
           <w:color w:val="auto"/>
         </w:rPr>
       </w:pPr>
-      <w:bookmarkStart w:id="62" w:name="_Toc408413997"/>
+      <w:bookmarkStart w:id="62" w:name="_Toc411968985"/>
       <w:r>
         <w:rPr>
           <w:rFonts w:asciiTheme="minorHAnsi" w:hAnsiTheme="minorHAnsi"/>
@@ -36564,7 +36670,7 @@
           <w:color w:val="auto"/>
         </w:rPr>
       </w:pPr>
-      <w:bookmarkStart w:id="63" w:name="_Toc408413998"/>
+      <w:bookmarkStart w:id="63" w:name="_Toc411968986"/>
       <w:r>
         <w:rPr>
           <w:rFonts w:asciiTheme="minorHAnsi" w:hAnsiTheme="minorHAnsi"/>
@@ -37668,7 +37774,7 @@
           <w:color w:val="auto"/>
         </w:rPr>
       </w:pPr>
-      <w:bookmarkStart w:id="64" w:name="_Toc408413999"/>
+      <w:bookmarkStart w:id="64" w:name="_Toc411968987"/>
       <w:r>
         <w:rPr>
           <w:rFonts w:asciiTheme="minorHAnsi" w:hAnsiTheme="minorHAnsi"/>
@@ -38708,7 +38814,7 @@
           <w:color w:val="auto"/>
         </w:rPr>
       </w:pPr>
-      <w:bookmarkStart w:id="65" w:name="_Toc408414000"/>
+      <w:bookmarkStart w:id="65" w:name="_Toc411968988"/>
       <w:r>
         <w:rPr>
           <w:rFonts w:asciiTheme="minorHAnsi" w:hAnsiTheme="minorHAnsi"/>
@@ -39645,7 +39751,7 @@
           <w:color w:val="auto"/>
         </w:rPr>
       </w:pPr>
-      <w:bookmarkStart w:id="66" w:name="_Toc408414001"/>
+      <w:bookmarkStart w:id="66" w:name="_Toc411968989"/>
       <w:r>
         <w:rPr>
           <w:rFonts w:asciiTheme="minorHAnsi" w:hAnsiTheme="minorHAnsi"/>
@@ -40743,7 +40849,7 @@
         </w:rPr>
       </w:pPr>
       <w:bookmarkStart w:id="67" w:name="_Toc400399492"/>
-      <w:bookmarkStart w:id="68" w:name="_Toc408414002"/>
+      <w:bookmarkStart w:id="68" w:name="_Toc411968990"/>
       <w:r>
         <w:rPr>
           <w:rFonts w:asciiTheme="minorHAnsi" w:hAnsiTheme="minorHAnsi"/>
@@ -40752,7 +40858,17 @@
           <w:sz w:val="28"/>
           <w:szCs w:val="28"/>
         </w:rPr>
-        <w:t>2.14. Gestión de Flota</w:t>
+        <w:t xml:space="preserve">2.14. </w:t>
+      </w:r>
+      <w:r>
+        <w:rPr>
+          <w:rFonts w:asciiTheme="minorHAnsi" w:hAnsiTheme="minorHAnsi"/>
+          <w:b/>
+          <w:color w:val="auto"/>
+          <w:sz w:val="28"/>
+          <w:szCs w:val="28"/>
+        </w:rPr>
+        <w:t>Generar Registro de Vehículos</w:t>
       </w:r>
       <w:r>
         <w:rPr>
@@ -40778,7 +40894,7 @@
           <w:color w:val="auto"/>
         </w:rPr>
       </w:pPr>
-      <w:bookmarkStart w:id="69" w:name="_Toc408414003"/>
+      <w:bookmarkStart w:id="69" w:name="_Toc411968991"/>
       <w:r>
         <w:rPr>
           <w:rFonts w:asciiTheme="minorHAnsi" w:hAnsiTheme="minorHAnsi"/>
@@ -41077,21 +41193,7 @@
                 <w:sz w:val="24"/>
                 <w:szCs w:val="24"/>
               </w:rPr>
-              <w:t xml:space="preserve">14, </w:t>
-            </w:r>
-            <w:r>
-              <w:rPr>
-                <w:sz w:val="24"/>
-                <w:szCs w:val="24"/>
-              </w:rPr>
-              <w:t>REQ</w:t>
-            </w:r>
-            <w:r>
-              <w:rPr>
-                <w:sz w:val="24"/>
-                <w:szCs w:val="24"/>
-              </w:rPr>
-              <w:t>15</w:t>
+              <w:t>14</w:t>
             </w:r>
             <w:r>
               <w:rPr>
@@ -41133,7 +41235,7 @@
                 <w:sz w:val="24"/>
                 <w:szCs w:val="24"/>
               </w:rPr>
-              <w:t>Gestión de Flota</w:t>
+              <w:t>Generar Registro de Vehículos</w:t>
             </w:r>
             <w:r>
               <w:rPr>
@@ -41629,7 +41731,7 @@
           <w:szCs w:val="28"/>
         </w:rPr>
       </w:pPr>
-      <w:bookmarkStart w:id="70" w:name="_Toc408414004"/>
+      <w:bookmarkStart w:id="70" w:name="_Toc411968992"/>
       <w:r>
         <w:rPr>
           <w:rFonts w:asciiTheme="minorHAnsi" w:hAnsiTheme="minorHAnsi"/>
@@ -41638,17 +41740,7 @@
           <w:sz w:val="28"/>
           <w:szCs w:val="28"/>
         </w:rPr>
-        <w:t xml:space="preserve">2.15. Añadir </w:t>
-      </w:r>
-      <w:r>
-        <w:rPr>
-          <w:rFonts w:asciiTheme="minorHAnsi" w:hAnsiTheme="minorHAnsi"/>
-          <w:b/>
-          <w:color w:val="auto"/>
-          <w:sz w:val="28"/>
-          <w:szCs w:val="28"/>
-        </w:rPr>
-        <w:t>Funcionarios</w:t>
+        <w:t>2.15. Gestión de Flota</w:t>
       </w:r>
       <w:r>
         <w:rPr>
@@ -41673,7 +41765,7 @@
           <w:color w:val="auto"/>
         </w:rPr>
       </w:pPr>
-      <w:bookmarkStart w:id="71" w:name="_Toc408414005"/>
+      <w:bookmarkStart w:id="71" w:name="_Toc411968993"/>
       <w:r>
         <w:rPr>
           <w:rFonts w:asciiTheme="minorHAnsi" w:hAnsiTheme="minorHAnsi"/>
@@ -41720,7 +41812,7 @@
           <w:b/>
           <w:color w:val="auto"/>
         </w:rPr>
-        <w:t>Registrar Nuevo Funcionario</w:t>
+        <w:t>Cambio de Estado de Vehiculo</w:t>
       </w:r>
       <w:r>
         <w:rPr>
@@ -41782,21 +41874,28 @@
                 <w:sz w:val="24"/>
                 <w:szCs w:val="24"/>
               </w:rPr>
-              <w:t>Ingresar_</w:t>
-            </w:r>
-            <w:r>
-              <w:rPr>
-                <w:sz w:val="24"/>
-                <w:szCs w:val="24"/>
-              </w:rPr>
-              <w:t>Funcionario</w:t>
-            </w:r>
-            <w:r>
-              <w:rPr>
-                <w:sz w:val="24"/>
-                <w:szCs w:val="24"/>
-              </w:rPr>
-              <w:t xml:space="preserve"> </w:t>
+              <w:t>Cambiar</w:t>
+            </w:r>
+            <w:r>
+              <w:rPr>
+                <w:sz w:val="24"/>
+                <w:szCs w:val="24"/>
+              </w:rPr>
+              <w:t>_</w:t>
+            </w:r>
+            <w:r>
+              <w:rPr>
+                <w:sz w:val="24"/>
+                <w:szCs w:val="24"/>
+              </w:rPr>
+              <w:t>Estado_</w:t>
+            </w:r>
+            <w:r>
+              <w:rPr>
+                <w:sz w:val="24"/>
+                <w:szCs w:val="24"/>
+              </w:rPr>
+              <w:t xml:space="preserve">Vehiculo </w:t>
             </w:r>
             <w:r>
               <w:rPr>
@@ -41810,7 +41909,7 @@
                 <w:sz w:val="24"/>
                 <w:szCs w:val="24"/>
               </w:rPr>
-              <w:t>nombre: cadena, tipo: cadena</w:t>
+              <w:t>Estado: cadena</w:t>
             </w:r>
             <w:r>
               <w:rPr>
@@ -41862,21 +41961,14 @@
                 <w:sz w:val="24"/>
                 <w:szCs w:val="24"/>
               </w:rPr>
-              <w:t xml:space="preserve">Registrar </w:t>
-            </w:r>
-            <w:r>
-              <w:rPr>
-                <w:sz w:val="24"/>
-                <w:szCs w:val="24"/>
-              </w:rPr>
-              <w:t>un funcionario</w:t>
-            </w:r>
-            <w:r>
-              <w:rPr>
-                <w:sz w:val="24"/>
-                <w:szCs w:val="24"/>
-              </w:rPr>
-              <w:t xml:space="preserve"> en el sistema</w:t>
+              <w:t>Cambio de estado</w:t>
+            </w:r>
+            <w:r>
+              <w:rPr>
+                <w:sz w:val="24"/>
+                <w:szCs w:val="24"/>
+              </w:rPr>
+              <w:t xml:space="preserve"> un vehiculo en el sistema</w:t>
             </w:r>
           </w:p>
         </w:tc>
@@ -41900,6 +41992,776 @@
                 <w:sz w:val="24"/>
                 <w:szCs w:val="24"/>
               </w:rPr>
+              <w:t>Tipo:</w:t>
+            </w:r>
+          </w:p>
+        </w:tc>
+        <w:tc>
+          <w:tcPr>
+            <w:tcW w:w="6423" w:type="dxa"/>
+          </w:tcPr>
+          <w:p>
+            <w:pPr>
+              <w:jc w:val="both"/>
+              <w:rPr>
+                <w:sz w:val="24"/>
+                <w:szCs w:val="24"/>
+              </w:rPr>
+            </w:pPr>
+            <w:r>
+              <w:rPr>
+                <w:sz w:val="24"/>
+                <w:szCs w:val="24"/>
+              </w:rPr>
+              <w:t>Sistema.</w:t>
+            </w:r>
+          </w:p>
+        </w:tc>
+      </w:tr>
+      <w:tr>
+        <w:tc>
+          <w:tcPr>
+            <w:tcW w:w="2405" w:type="dxa"/>
+          </w:tcPr>
+          <w:p>
+            <w:pPr>
+              <w:jc w:val="both"/>
+              <w:rPr>
+                <w:sz w:val="24"/>
+                <w:szCs w:val="24"/>
+              </w:rPr>
+            </w:pPr>
+            <w:r>
+              <w:rPr>
+                <w:b/>
+                <w:sz w:val="24"/>
+                <w:szCs w:val="24"/>
+              </w:rPr>
+              <w:t>Referencias Cruzadas:</w:t>
+            </w:r>
+          </w:p>
+        </w:tc>
+        <w:tc>
+          <w:tcPr>
+            <w:tcW w:w="6423" w:type="dxa"/>
+          </w:tcPr>
+          <w:p>
+            <w:pPr>
+              <w:pStyle w:val="Prrafodelista"/>
+              <w:numPr>
+                <w:ilvl w:val="0"/>
+                <w:numId w:val="16"/>
+              </w:numPr>
+              <w:jc w:val="both"/>
+              <w:rPr>
+                <w:sz w:val="24"/>
+                <w:szCs w:val="24"/>
+              </w:rPr>
+            </w:pPr>
+            <w:r>
+              <w:rPr>
+                <w:sz w:val="24"/>
+                <w:szCs w:val="24"/>
+              </w:rPr>
+              <w:t>REQ</w:t>
+            </w:r>
+            <w:r>
+              <w:rPr>
+                <w:sz w:val="24"/>
+                <w:szCs w:val="24"/>
+              </w:rPr>
+              <w:t>15</w:t>
+            </w:r>
+            <w:r>
+              <w:rPr>
+                <w:sz w:val="24"/>
+                <w:szCs w:val="24"/>
+              </w:rPr>
+              <w:t>, REQ</w:t>
+            </w:r>
+            <w:r>
+              <w:rPr>
+                <w:sz w:val="24"/>
+                <w:szCs w:val="24"/>
+              </w:rPr>
+              <w:t>16</w:t>
+            </w:r>
+            <w:r>
+              <w:rPr>
+                <w:sz w:val="24"/>
+                <w:szCs w:val="24"/>
+              </w:rPr>
+              <w:t xml:space="preserve">, </w:t>
+            </w:r>
+            <w:r>
+              <w:rPr>
+                <w:sz w:val="24"/>
+                <w:szCs w:val="24"/>
+              </w:rPr>
+              <w:t>REQ</w:t>
+            </w:r>
+            <w:r>
+              <w:rPr>
+                <w:sz w:val="24"/>
+                <w:szCs w:val="24"/>
+              </w:rPr>
+              <w:t>17</w:t>
+            </w:r>
+          </w:p>
+          <w:p>
+            <w:pPr>
+              <w:pStyle w:val="Prrafodelista"/>
+              <w:numPr>
+                <w:ilvl w:val="0"/>
+                <w:numId w:val="16"/>
+              </w:numPr>
+              <w:jc w:val="both"/>
+              <w:rPr>
+                <w:sz w:val="24"/>
+                <w:szCs w:val="24"/>
+              </w:rPr>
+            </w:pPr>
+            <w:r>
+              <w:rPr>
+                <w:sz w:val="24"/>
+                <w:szCs w:val="24"/>
+              </w:rPr>
+              <w:t xml:space="preserve">Caso de Uso: </w:t>
+            </w:r>
+            <w:r>
+              <w:rPr>
+                <w:sz w:val="24"/>
+                <w:szCs w:val="24"/>
+              </w:rPr>
+              <w:t>Gestión de Flota</w:t>
+            </w:r>
+            <w:r>
+              <w:rPr>
+                <w:sz w:val="24"/>
+                <w:szCs w:val="24"/>
+              </w:rPr>
+              <w:t>.</w:t>
+            </w:r>
+          </w:p>
+        </w:tc>
+      </w:tr>
+      <w:tr>
+        <w:tc>
+          <w:tcPr>
+            <w:tcW w:w="2405" w:type="dxa"/>
+          </w:tcPr>
+          <w:p>
+            <w:pPr>
+              <w:jc w:val="both"/>
+              <w:rPr>
+                <w:sz w:val="24"/>
+                <w:szCs w:val="24"/>
+              </w:rPr>
+            </w:pPr>
+            <w:r>
+              <w:rPr>
+                <w:b/>
+                <w:sz w:val="24"/>
+                <w:szCs w:val="24"/>
+              </w:rPr>
+              <w:t>Notas:</w:t>
+            </w:r>
+          </w:p>
+        </w:tc>
+        <w:tc>
+          <w:tcPr>
+            <w:tcW w:w="6423" w:type="dxa"/>
+          </w:tcPr>
+          <w:p>
+            <w:pPr>
+              <w:jc w:val="both"/>
+              <w:rPr>
+                <w:sz w:val="24"/>
+                <w:szCs w:val="24"/>
+              </w:rPr>
+            </w:pPr>
+            <w:r>
+              <w:rPr>
+                <w:sz w:val="24"/>
+                <w:szCs w:val="24"/>
+              </w:rPr>
+              <w:t>Utilizar un acceso rápido a la base de datos y a la interfaz gráfica.</w:t>
+            </w:r>
+          </w:p>
+        </w:tc>
+      </w:tr>
+      <w:tr>
+        <w:tc>
+          <w:tcPr>
+            <w:tcW w:w="2405" w:type="dxa"/>
+          </w:tcPr>
+          <w:p>
+            <w:pPr>
+              <w:jc w:val="both"/>
+              <w:rPr>
+                <w:sz w:val="24"/>
+                <w:szCs w:val="24"/>
+              </w:rPr>
+            </w:pPr>
+            <w:r>
+              <w:rPr>
+                <w:b/>
+                <w:sz w:val="24"/>
+                <w:szCs w:val="24"/>
+              </w:rPr>
+              <w:t>Excepciones:</w:t>
+            </w:r>
+          </w:p>
+        </w:tc>
+        <w:tc>
+          <w:tcPr>
+            <w:tcW w:w="6423" w:type="dxa"/>
+          </w:tcPr>
+          <w:p>
+            <w:pPr>
+              <w:jc w:val="both"/>
+              <w:rPr>
+                <w:sz w:val="24"/>
+                <w:szCs w:val="24"/>
+              </w:rPr>
+            </w:pPr>
+            <w:r>
+              <w:rPr>
+                <w:sz w:val="24"/>
+                <w:szCs w:val="24"/>
+              </w:rPr>
+              <w:t xml:space="preserve">Vehiculo no </w:t>
+            </w:r>
+            <w:r>
+              <w:rPr>
+                <w:sz w:val="24"/>
+                <w:szCs w:val="24"/>
+              </w:rPr>
+              <w:t>pudo cambiar de estado</w:t>
+            </w:r>
+            <w:r>
+              <w:rPr>
+                <w:sz w:val="24"/>
+                <w:szCs w:val="24"/>
+              </w:rPr>
+              <w:t>. Se reporta el error indicando volver a ingresar los datos.</w:t>
+            </w:r>
+          </w:p>
+        </w:tc>
+      </w:tr>
+      <w:tr>
+        <w:tc>
+          <w:tcPr>
+            <w:tcW w:w="2405" w:type="dxa"/>
+          </w:tcPr>
+          <w:p>
+            <w:pPr>
+              <w:jc w:val="both"/>
+              <w:rPr>
+                <w:sz w:val="24"/>
+                <w:szCs w:val="24"/>
+              </w:rPr>
+            </w:pPr>
+            <w:r>
+              <w:rPr>
+                <w:b/>
+                <w:sz w:val="24"/>
+                <w:szCs w:val="24"/>
+              </w:rPr>
+              <w:t>Salida:</w:t>
+            </w:r>
+          </w:p>
+        </w:tc>
+        <w:tc>
+          <w:tcPr>
+            <w:tcW w:w="6423" w:type="dxa"/>
+          </w:tcPr>
+          <w:p>
+            <w:pPr>
+              <w:jc w:val="both"/>
+              <w:rPr>
+                <w:sz w:val="24"/>
+                <w:szCs w:val="24"/>
+              </w:rPr>
+            </w:pPr>
+            <w:r>
+              <w:rPr>
+                <w:sz w:val="24"/>
+                <w:szCs w:val="24"/>
+              </w:rPr>
+              <w:t>Estado</w:t>
+            </w:r>
+            <w:r>
+              <w:rPr>
+                <w:sz w:val="24"/>
+                <w:szCs w:val="24"/>
+              </w:rPr>
+              <w:t>_Vehiculo</w:t>
+            </w:r>
+          </w:p>
+        </w:tc>
+      </w:tr>
+      <w:tr>
+        <w:tc>
+          <w:tcPr>
+            <w:tcW w:w="2405" w:type="dxa"/>
+          </w:tcPr>
+          <w:p>
+            <w:pPr>
+              <w:jc w:val="both"/>
+              <w:rPr>
+                <w:sz w:val="24"/>
+                <w:szCs w:val="24"/>
+              </w:rPr>
+            </w:pPr>
+            <w:r>
+              <w:rPr>
+                <w:b/>
+                <w:sz w:val="24"/>
+                <w:szCs w:val="24"/>
+              </w:rPr>
+              <w:t>Precondiciones:</w:t>
+            </w:r>
+          </w:p>
+        </w:tc>
+        <w:tc>
+          <w:tcPr>
+            <w:tcW w:w="6423" w:type="dxa"/>
+          </w:tcPr>
+          <w:p>
+            <w:pPr>
+              <w:pStyle w:val="Prrafodelista"/>
+              <w:numPr>
+                <w:ilvl w:val="0"/>
+                <w:numId w:val="17"/>
+              </w:numPr>
+              <w:spacing w:line="240" w:lineRule="auto"/>
+              <w:rPr>
+                <w:b/>
+                <w:sz w:val="24"/>
+                <w:szCs w:val="24"/>
+              </w:rPr>
+            </w:pPr>
+            <w:r>
+              <w:rPr>
+                <w:sz w:val="24"/>
+                <w:szCs w:val="24"/>
+              </w:rPr>
+              <w:t>Funcionario identificado como usuario</w:t>
+            </w:r>
+            <w:r>
+              <w:rPr>
+                <w:b/>
+                <w:sz w:val="24"/>
+                <w:szCs w:val="24"/>
+              </w:rPr>
+              <w:t>.</w:t>
+            </w:r>
+          </w:p>
+        </w:tc>
+      </w:tr>
+      <w:tr>
+        <w:tc>
+          <w:tcPr>
+            <w:tcW w:w="2405" w:type="dxa"/>
+          </w:tcPr>
+          <w:p>
+            <w:pPr>
+              <w:jc w:val="both"/>
+              <w:rPr>
+                <w:sz w:val="24"/>
+                <w:szCs w:val="24"/>
+              </w:rPr>
+            </w:pPr>
+            <w:r>
+              <w:rPr>
+                <w:b/>
+                <w:sz w:val="24"/>
+                <w:szCs w:val="24"/>
+              </w:rPr>
+              <w:t>Poscondiciones:</w:t>
+            </w:r>
+          </w:p>
+        </w:tc>
+        <w:tc>
+          <w:tcPr>
+            <w:tcW w:w="6423" w:type="dxa"/>
+          </w:tcPr>
+          <w:p>
+            <w:pPr>
+              <w:pStyle w:val="Prrafodelista"/>
+              <w:numPr>
+                <w:ilvl w:val="0"/>
+                <w:numId w:val="17"/>
+              </w:numPr>
+              <w:jc w:val="both"/>
+              <w:rPr>
+                <w:sz w:val="24"/>
+                <w:szCs w:val="24"/>
+              </w:rPr>
+            </w:pPr>
+            <w:r>
+              <w:rPr>
+                <w:sz w:val="24"/>
+                <w:szCs w:val="24"/>
+              </w:rPr>
+              <w:t xml:space="preserve">Se asignó un </w:t>
+            </w:r>
+            <w:r>
+              <w:rPr>
+                <w:i/>
+                <w:sz w:val="24"/>
+                <w:szCs w:val="24"/>
+              </w:rPr>
+              <w:t>Estado_Auto.Nombre</w:t>
+            </w:r>
+            <w:r>
+              <w:rPr>
+                <w:i/>
+                <w:sz w:val="24"/>
+                <w:szCs w:val="24"/>
+              </w:rPr>
+              <w:t>=Estado</w:t>
+            </w:r>
+            <w:r>
+              <w:rPr>
+                <w:sz w:val="24"/>
+                <w:szCs w:val="24"/>
+              </w:rPr>
+              <w:t xml:space="preserve"> a </w:t>
+            </w:r>
+            <w:r>
+              <w:rPr>
+                <w:i/>
+                <w:sz w:val="24"/>
+                <w:szCs w:val="24"/>
+              </w:rPr>
+              <w:t xml:space="preserve">Auto_Escuela.Estado </w:t>
+            </w:r>
+            <w:r>
+              <w:rPr>
+                <w:sz w:val="24"/>
+                <w:szCs w:val="24"/>
+              </w:rPr>
+              <w:t>(modificación de atributos).</w:t>
+            </w:r>
+          </w:p>
+        </w:tc>
+      </w:tr>
+    </w:tbl>
+    <w:p/>
+    <w:p>
+      <w:pPr>
+        <w:pStyle w:val="Ttulo2"/>
+        <w:spacing w:after="240"/>
+        <w:rPr>
+          <w:rFonts w:asciiTheme="minorHAnsi" w:hAnsiTheme="minorHAnsi"/>
+          <w:b/>
+          <w:color w:val="auto"/>
+          <w:sz w:val="28"/>
+          <w:szCs w:val="28"/>
+        </w:rPr>
+      </w:pPr>
+      <w:bookmarkStart w:id="72" w:name="_Toc411968994"/>
+      <w:r>
+        <w:rPr>
+          <w:rFonts w:asciiTheme="minorHAnsi" w:hAnsiTheme="minorHAnsi"/>
+          <w:b/>
+          <w:color w:val="auto"/>
+          <w:sz w:val="28"/>
+          <w:szCs w:val="28"/>
+        </w:rPr>
+        <w:t>2.1</w:t>
+      </w:r>
+      <w:r>
+        <w:rPr>
+          <w:rFonts w:asciiTheme="minorHAnsi" w:hAnsiTheme="minorHAnsi"/>
+          <w:b/>
+          <w:color w:val="auto"/>
+          <w:sz w:val="28"/>
+          <w:szCs w:val="28"/>
+        </w:rPr>
+        <w:t>6</w:t>
+      </w:r>
+      <w:r>
+        <w:rPr>
+          <w:rFonts w:asciiTheme="minorHAnsi" w:hAnsiTheme="minorHAnsi"/>
+          <w:b/>
+          <w:color w:val="auto"/>
+          <w:sz w:val="28"/>
+          <w:szCs w:val="28"/>
+        </w:rPr>
+        <w:t xml:space="preserve">. Añadir </w:t>
+      </w:r>
+      <w:r>
+        <w:rPr>
+          <w:rFonts w:asciiTheme="minorHAnsi" w:hAnsiTheme="minorHAnsi"/>
+          <w:b/>
+          <w:color w:val="auto"/>
+          <w:sz w:val="28"/>
+          <w:szCs w:val="28"/>
+        </w:rPr>
+        <w:t>Funcionarios</w:t>
+      </w:r>
+      <w:r>
+        <w:rPr>
+          <w:rFonts w:asciiTheme="minorHAnsi" w:hAnsiTheme="minorHAnsi"/>
+          <w:b/>
+          <w:color w:val="auto"/>
+          <w:sz w:val="28"/>
+          <w:szCs w:val="28"/>
+        </w:rPr>
+        <w:t>:</w:t>
+      </w:r>
+      <w:bookmarkEnd w:id="72"/>
+    </w:p>
+    <w:p>
+      <w:pPr>
+        <w:pStyle w:val="Ttulo3"/>
+        <w:spacing w:before="240" w:after="240"/>
+        <w:jc w:val="both"/>
+        <w:rPr>
+          <w:rFonts w:asciiTheme="minorHAnsi" w:hAnsiTheme="minorHAnsi"/>
+          <w:b/>
+          <w:color w:val="auto"/>
+        </w:rPr>
+      </w:pPr>
+      <w:bookmarkStart w:id="73" w:name="_Toc411968995"/>
+      <w:r>
+        <w:rPr>
+          <w:rFonts w:asciiTheme="minorHAnsi" w:hAnsiTheme="minorHAnsi"/>
+          <w:b/>
+          <w:color w:val="auto"/>
+        </w:rPr>
+        <w:t>2.</w:t>
+      </w:r>
+      <w:r>
+        <w:rPr>
+          <w:rFonts w:asciiTheme="minorHAnsi" w:hAnsiTheme="minorHAnsi"/>
+          <w:b/>
+          <w:color w:val="auto"/>
+        </w:rPr>
+        <w:t>1</w:t>
+      </w:r>
+      <w:r>
+        <w:rPr>
+          <w:rFonts w:asciiTheme="minorHAnsi" w:hAnsiTheme="minorHAnsi"/>
+          <w:b/>
+          <w:color w:val="auto"/>
+        </w:rPr>
+        <w:t>6</w:t>
+      </w:r>
+      <w:r>
+        <w:rPr>
+          <w:rFonts w:asciiTheme="minorHAnsi" w:hAnsiTheme="minorHAnsi"/>
+          <w:b/>
+          <w:color w:val="auto"/>
+        </w:rPr>
+        <w:t>.</w:t>
+      </w:r>
+      <w:r>
+        <w:rPr>
+          <w:rFonts w:asciiTheme="minorHAnsi" w:hAnsiTheme="minorHAnsi"/>
+          <w:b/>
+          <w:color w:val="auto"/>
+        </w:rPr>
+        <w:t>1</w:t>
+      </w:r>
+      <w:r>
+        <w:rPr>
+          <w:rFonts w:asciiTheme="minorHAnsi" w:hAnsiTheme="minorHAnsi"/>
+          <w:b/>
+          <w:color w:val="auto"/>
+        </w:rPr>
+        <w:t xml:space="preserve">. </w:t>
+      </w:r>
+      <w:r>
+        <w:rPr>
+          <w:rFonts w:asciiTheme="minorHAnsi" w:hAnsiTheme="minorHAnsi"/>
+          <w:b/>
+          <w:color w:val="auto"/>
+        </w:rPr>
+        <w:t>Registrar Nuevo Funcionario</w:t>
+      </w:r>
+      <w:r>
+        <w:rPr>
+          <w:rFonts w:asciiTheme="minorHAnsi" w:hAnsiTheme="minorHAnsi"/>
+          <w:b/>
+          <w:color w:val="auto"/>
+        </w:rPr>
+        <w:t>:</w:t>
+      </w:r>
+      <w:bookmarkEnd w:id="73"/>
+    </w:p>
+    <w:tbl>
+      <w:tblPr>
+        <w:tblStyle w:val="Tablaconcuadrcula"/>
+        <w:tblW w:w="0" w:type="auto"/>
+        <w:tblLook w:val="04A0" w:firstRow="1" w:lastRow="0" w:firstColumn="1" w:lastColumn="0" w:noHBand="0" w:noVBand="1"/>
+      </w:tblPr>
+      <w:tblGrid>
+        <w:gridCol w:w="2405"/>
+        <w:gridCol w:w="6423"/>
+      </w:tblGrid>
+      <w:tr>
+        <w:tc>
+          <w:tcPr>
+            <w:tcW w:w="2405" w:type="dxa"/>
+          </w:tcPr>
+          <w:p>
+            <w:pPr>
+              <w:jc w:val="both"/>
+              <w:rPr>
+                <w:sz w:val="24"/>
+                <w:szCs w:val="24"/>
+              </w:rPr>
+            </w:pPr>
+            <w:r>
+              <w:rPr>
+                <w:b/>
+                <w:sz w:val="24"/>
+                <w:szCs w:val="24"/>
+              </w:rPr>
+              <w:t>Nombre:</w:t>
+            </w:r>
+          </w:p>
+        </w:tc>
+        <w:tc>
+          <w:tcPr>
+            <w:tcW w:w="6423" w:type="dxa"/>
+          </w:tcPr>
+          <w:p>
+            <w:pPr>
+              <w:jc w:val="both"/>
+              <w:rPr>
+                <w:sz w:val="24"/>
+                <w:szCs w:val="24"/>
+              </w:rPr>
+            </w:pPr>
+            <w:r>
+              <w:rPr>
+                <w:sz w:val="24"/>
+                <w:szCs w:val="24"/>
+              </w:rPr>
+              <w:t>Ingresar_</w:t>
+            </w:r>
+            <w:r>
+              <w:rPr>
+                <w:sz w:val="24"/>
+                <w:szCs w:val="24"/>
+              </w:rPr>
+              <w:t>Funcionario</w:t>
+            </w:r>
+            <w:r>
+              <w:rPr>
+                <w:sz w:val="24"/>
+                <w:szCs w:val="24"/>
+              </w:rPr>
+              <w:t xml:space="preserve"> </w:t>
+            </w:r>
+            <w:r>
+              <w:rPr>
+                <w:sz w:val="24"/>
+                <w:szCs w:val="24"/>
+              </w:rPr>
+              <w:t>(</w:t>
+            </w:r>
+            <w:r>
+              <w:rPr>
+                <w:sz w:val="24"/>
+                <w:szCs w:val="24"/>
+              </w:rPr>
+              <w:t>nombre: cadena, tipo: cadena</w:t>
+            </w:r>
+            <w:r>
+              <w:rPr>
+                <w:sz w:val="24"/>
+                <w:szCs w:val="24"/>
+              </w:rPr>
+              <w:t>)</w:t>
+            </w:r>
+          </w:p>
+        </w:tc>
+      </w:tr>
+      <w:tr>
+        <w:tc>
+          <w:tcPr>
+            <w:tcW w:w="2405" w:type="dxa"/>
+          </w:tcPr>
+          <w:p>
+            <w:pPr>
+              <w:jc w:val="both"/>
+              <w:rPr>
+                <w:sz w:val="24"/>
+                <w:szCs w:val="24"/>
+              </w:rPr>
+            </w:pPr>
+            <w:r>
+              <w:rPr>
+                <w:b/>
+                <w:sz w:val="24"/>
+                <w:szCs w:val="24"/>
+              </w:rPr>
+              <w:t>Responsabilidades:</w:t>
+            </w:r>
+          </w:p>
+        </w:tc>
+        <w:tc>
+          <w:tcPr>
+            <w:tcW w:w="6423" w:type="dxa"/>
+          </w:tcPr>
+          <w:p>
+            <w:pPr>
+              <w:jc w:val="both"/>
+              <w:rPr>
+                <w:sz w:val="24"/>
+                <w:szCs w:val="24"/>
+              </w:rPr>
+            </w:pPr>
+            <w:r>
+              <w:rPr>
+                <w:sz w:val="24"/>
+                <w:szCs w:val="24"/>
+              </w:rPr>
+              <w:t xml:space="preserve">Registrar </w:t>
+            </w:r>
+            <w:r>
+              <w:rPr>
+                <w:sz w:val="24"/>
+                <w:szCs w:val="24"/>
+              </w:rPr>
+              <w:t>un funcionario</w:t>
+            </w:r>
+            <w:r>
+              <w:rPr>
+                <w:sz w:val="24"/>
+                <w:szCs w:val="24"/>
+              </w:rPr>
+              <w:t xml:space="preserve"> en el sistema</w:t>
+            </w:r>
+          </w:p>
+        </w:tc>
+      </w:tr>
+      <w:tr>
+        <w:tc>
+          <w:tcPr>
+            <w:tcW w:w="2405" w:type="dxa"/>
+          </w:tcPr>
+          <w:p>
+            <w:pPr>
+              <w:jc w:val="both"/>
+              <w:rPr>
+                <w:sz w:val="24"/>
+                <w:szCs w:val="24"/>
+              </w:rPr>
+            </w:pPr>
+            <w:r>
+              <w:rPr>
+                <w:b/>
+                <w:sz w:val="24"/>
+                <w:szCs w:val="24"/>
+              </w:rPr>
+              <w:lastRenderedPageBreak/>
               <w:t>Tipo:</w:t>
             </w:r>
           </w:p>
@@ -42529,14 +43391,13 @@
           <w:color w:val="auto"/>
         </w:rPr>
       </w:pPr>
-      <w:bookmarkStart w:id="72" w:name="_Toc408414006"/>
+      <w:bookmarkStart w:id="74" w:name="_Toc411968996"/>
       <w:r>
         <w:rPr>
           <w:rFonts w:asciiTheme="minorHAnsi" w:hAnsiTheme="minorHAnsi"/>
           <w:b/>
           <w:color w:val="auto"/>
         </w:rPr>
-        <w:lastRenderedPageBreak/>
         <w:t>2.</w:t>
       </w:r>
       <w:r>
@@ -42545,7 +43406,15 @@
           <w:b/>
           <w:color w:val="auto"/>
         </w:rPr>
-        <w:t>15</w:t>
+        <w:t>1</w:t>
+      </w:r>
+      <w:r>
+        <w:rPr>
+          <w:rFonts w:asciiTheme="minorHAnsi" w:hAnsiTheme="minorHAnsi"/>
+          <w:b/>
+          <w:color w:val="auto"/>
+        </w:rPr>
+        <w:t>6</w:t>
       </w:r>
       <w:r>
         <w:rPr>
@@ -42587,7 +43456,7 @@
         </w:rPr>
         <w:t>:</w:t>
       </w:r>
-      <w:bookmarkEnd w:id="72"/>
+      <w:bookmarkEnd w:id="74"/>
     </w:p>
     <w:tbl>
       <w:tblPr>
@@ -43401,7 +44270,7 @@
           <w:color w:val="auto"/>
         </w:rPr>
       </w:pPr>
-      <w:bookmarkStart w:id="73" w:name="_Toc408414007"/>
+      <w:bookmarkStart w:id="75" w:name="_Toc411968997"/>
       <w:r>
         <w:rPr>
           <w:rFonts w:asciiTheme="minorHAnsi" w:hAnsiTheme="minorHAnsi"/>
@@ -43416,7 +44285,15 @@
           <w:b/>
           <w:color w:val="auto"/>
         </w:rPr>
-        <w:t>15</w:t>
+        <w:t>1</w:t>
+      </w:r>
+      <w:r>
+        <w:rPr>
+          <w:rFonts w:asciiTheme="minorHAnsi" w:hAnsiTheme="minorHAnsi"/>
+          <w:b/>
+          <w:color w:val="auto"/>
+        </w:rPr>
+        <w:t>6</w:t>
       </w:r>
       <w:r>
         <w:rPr>
@@ -43458,7 +44335,7 @@
         </w:rPr>
         <w:t>:</w:t>
       </w:r>
-      <w:bookmarkEnd w:id="73"/>
+      <w:bookmarkEnd w:id="75"/>
     </w:p>
     <w:tbl>
       <w:tblPr>
@@ -43562,6 +44439,7 @@
                 <w:sz w:val="24"/>
                 <w:szCs w:val="24"/>
               </w:rPr>
+              <w:lastRenderedPageBreak/>
               <w:t>Responsabilidades:</w:t>
             </w:r>
           </w:p>
@@ -44156,14 +45034,13 @@
           <w:color w:val="auto"/>
         </w:rPr>
       </w:pPr>
-      <w:bookmarkStart w:id="74" w:name="_Toc408414008"/>
+      <w:bookmarkStart w:id="76" w:name="_Toc411968998"/>
       <w:r>
         <w:rPr>
           <w:rFonts w:asciiTheme="minorHAnsi" w:hAnsiTheme="minorHAnsi"/>
           <w:b/>
           <w:color w:val="auto"/>
         </w:rPr>
-        <w:lastRenderedPageBreak/>
         <w:t>2.</w:t>
       </w:r>
       <w:r>
@@ -44172,7 +45049,15 @@
           <w:b/>
           <w:color w:val="auto"/>
         </w:rPr>
-        <w:t>15</w:t>
+        <w:t>1</w:t>
+      </w:r>
+      <w:r>
+        <w:rPr>
+          <w:rFonts w:asciiTheme="minorHAnsi" w:hAnsiTheme="minorHAnsi"/>
+          <w:b/>
+          <w:color w:val="auto"/>
+        </w:rPr>
+        <w:t>6</w:t>
       </w:r>
       <w:r>
         <w:rPr>
@@ -44214,7 +45099,7 @@
         </w:rPr>
         <w:t>:</w:t>
       </w:r>
-      <w:bookmarkEnd w:id="74"/>
+      <w:bookmarkEnd w:id="76"/>
     </w:p>
     <w:tbl>
       <w:tblPr>
@@ -44912,7 +45797,7 @@
           <w:szCs w:val="28"/>
         </w:rPr>
       </w:pPr>
-      <w:bookmarkStart w:id="75" w:name="_Toc408414009"/>
+      <w:bookmarkStart w:id="77" w:name="_Toc411968999"/>
       <w:r>
         <w:rPr>
           <w:rFonts w:asciiTheme="minorHAnsi" w:hAnsiTheme="minorHAnsi"/>
@@ -44921,7 +45806,27 @@
           <w:sz w:val="28"/>
           <w:szCs w:val="28"/>
         </w:rPr>
-        <w:t>2.16. Añadir Usuarios</w:t>
+        <w:t>2.1</w:t>
+      </w:r>
+      <w:r>
+        <w:rPr>
+          <w:rFonts w:asciiTheme="minorHAnsi" w:hAnsiTheme="minorHAnsi"/>
+          <w:b/>
+          <w:color w:val="auto"/>
+          <w:sz w:val="28"/>
+          <w:szCs w:val="28"/>
+        </w:rPr>
+        <w:t>7</w:t>
+      </w:r>
+      <w:r>
+        <w:rPr>
+          <w:rFonts w:asciiTheme="minorHAnsi" w:hAnsiTheme="minorHAnsi"/>
+          <w:b/>
+          <w:color w:val="auto"/>
+          <w:sz w:val="28"/>
+          <w:szCs w:val="28"/>
+        </w:rPr>
+        <w:t>. Añadir Usuarios</w:t>
       </w:r>
       <w:r>
         <w:rPr>
@@ -44933,7 +45838,7 @@
         </w:rPr>
         <w:t>:</w:t>
       </w:r>
-      <w:bookmarkEnd w:id="75"/>
+      <w:bookmarkEnd w:id="77"/>
     </w:p>
     <w:p>
       <w:pPr>
@@ -44946,7 +45851,7 @@
           <w:color w:val="auto"/>
         </w:rPr>
       </w:pPr>
-      <w:bookmarkStart w:id="76" w:name="_Toc408414010"/>
+      <w:bookmarkStart w:id="78" w:name="_Toc411969000"/>
       <w:r>
         <w:rPr>
           <w:rFonts w:asciiTheme="minorHAnsi" w:hAnsiTheme="minorHAnsi"/>
@@ -44961,7 +45866,15 @@
           <w:b/>
           <w:color w:val="auto"/>
         </w:rPr>
-        <w:t>16</w:t>
+        <w:t>1</w:t>
+      </w:r>
+      <w:r>
+        <w:rPr>
+          <w:rFonts w:asciiTheme="minorHAnsi" w:hAnsiTheme="minorHAnsi"/>
+          <w:b/>
+          <w:color w:val="auto"/>
+        </w:rPr>
+        <w:t>7</w:t>
       </w:r>
       <w:r>
         <w:rPr>
@@ -45003,7 +45916,7 @@
         </w:rPr>
         <w:t>:</w:t>
       </w:r>
-      <w:bookmarkEnd w:id="76"/>
+      <w:bookmarkEnd w:id="78"/>
     </w:p>
     <w:tbl>
       <w:tblPr>
@@ -45152,6 +46065,7 @@
                 <w:sz w:val="24"/>
                 <w:szCs w:val="24"/>
               </w:rPr>
+              <w:lastRenderedPageBreak/>
               <w:t>Tipo:</w:t>
             </w:r>
           </w:p>
@@ -45724,7 +46638,6 @@
                 <w:sz w:val="24"/>
                 <w:szCs w:val="24"/>
               </w:rPr>
-              <w:lastRenderedPageBreak/>
               <w:t xml:space="preserve">Se asignó un </w:t>
             </w:r>
             <w:r>

</xml_diff>

<commit_message>
todos tienen sus links
</commit_message>
<xml_diff>
--- a/Analisis/Nuevos Contratos/Nuevos_Contratos.docx
+++ b/Analisis/Nuevos Contratos/Nuevos_Contratos.docx
@@ -46790,21 +46790,97 @@
           <w:ilvl w:val="0"/>
           <w:numId w:val="34"/>
         </w:numPr>
+        <w:jc w:val="both"/>
+        <w:rPr>
+          <w:sz w:val="32"/>
+          <w:szCs w:val="32"/>
+        </w:rPr>
       </w:pPr>
       <w:r>
+        <w:rPr>
+          <w:sz w:val="32"/>
+          <w:szCs w:val="32"/>
+        </w:rPr>
         <w:t>López E.T,  Ramon. A. O., Sarroca E. M.</w:t>
       </w:r>
       <w:r>
+        <w:rPr>
+          <w:sz w:val="32"/>
+          <w:szCs w:val="32"/>
+        </w:rPr>
         <w:t xml:space="preserve">, y </w:t>
       </w:r>
       <w:r>
-        <w:t>Gómez C.(2003) , Diseño de Sistema Software en UML, Barcelona España,  Edicions</w:t>
+        <w:rPr>
+          <w:sz w:val="32"/>
+          <w:szCs w:val="32"/>
+        </w:rPr>
+        <w:t>Gómez C.(2003) , Diseño de Sistema Software en UML, Barcelona España,  Edicions UPC,  50-51</w:t>
       </w:r>
+    </w:p>
+    <w:p>
+      <w:pPr>
+        <w:pStyle w:val="Prrafodelista"/>
+        <w:jc w:val="both"/>
+        <w:rPr>
+          <w:sz w:val="32"/>
+          <w:szCs w:val="32"/>
+        </w:rPr>
+      </w:pPr>
       <w:bookmarkStart w:id="78" w:name="_GoBack"/>
       <w:bookmarkEnd w:id="78"/>
+    </w:p>
+    <w:p>
+      <w:pPr>
+        <w:pStyle w:val="Prrafodelista"/>
+        <w:numPr>
+          <w:ilvl w:val="0"/>
+          <w:numId w:val="34"/>
+        </w:numPr>
+        <w:rPr>
+          <w:sz w:val="32"/>
+          <w:szCs w:val="32"/>
+        </w:rPr>
+      </w:pPr>
+      <w:proofErr w:type="spellStart"/>
       <w:r>
-        <w:t xml:space="preserve"> UPC,  50-51</w:t>
+        <w:rPr>
+          <w:sz w:val="32"/>
+          <w:szCs w:val="32"/>
+        </w:rPr>
+        <w:t>Rios</w:t>
       </w:r>
+      <w:proofErr w:type="spellEnd"/>
+      <w:r>
+        <w:rPr>
+          <w:sz w:val="32"/>
+          <w:szCs w:val="32"/>
+        </w:rPr>
+        <w:t xml:space="preserve"> S. S.(2011), Metodologías de Análisis y Diseño, Obtenida el 23 de febrero de 2015</w:t>
+      </w:r>
+      <w:r>
+        <w:rPr>
+          <w:sz w:val="32"/>
+          <w:szCs w:val="32"/>
+        </w:rPr>
+        <w:t xml:space="preserve"> de </w:t>
+      </w:r>
+      <w:r>
+        <w:rPr>
+          <w:sz w:val="32"/>
+          <w:szCs w:val="32"/>
+        </w:rPr>
+        <w:t>http://es.slideshare.net/SergioRios/unidad-7-mad-modelado-diseo-contratos-y-casos-de-uso-reales</w:t>
+      </w:r>
+    </w:p>
+    <w:p>
+      <w:pPr>
+        <w:pStyle w:val="Prrafodelista"/>
+        <w:rPr>
+          <w:sz w:val="32"/>
+          <w:szCs w:val="32"/>
+        </w:rPr>
+      </w:pPr>
     </w:p>
     <w:p/>
     <w:p/>

</xml_diff>

<commit_message>
con links estos documentos también
</commit_message>
<xml_diff>
--- a/Analisis/Nuevos Contratos/Nuevos_Contratos.docx
+++ b/Analisis/Nuevos Contratos/Nuevos_Contratos.docx
@@ -418,7 +418,7 @@
           <w:r>
             <w:fldChar w:fldCharType="separate"/>
           </w:r>
-          <w:hyperlink w:anchor="_Toc411968937" w:history="1">
+          <w:hyperlink w:anchor="_Toc412503128" w:history="1">
             <w:r>
               <w:rPr>
                 <w:rStyle w:val="Hipervnculo"/>
@@ -441,7 +441,7 @@
               <w:rPr>
                 <w:webHidden/>
               </w:rPr>
-              <w:instrText xml:space="preserve"> PAGEREF _Toc411968937 \h </w:instrText>
+              <w:instrText xml:space="preserve"> PAGEREF _Toc412503128 \h </w:instrText>
             </w:r>
             <w:r>
               <w:rPr>
@@ -479,7 +479,7 @@
               <w:lang w:eastAsia="ja-JP"/>
             </w:rPr>
           </w:pPr>
-          <w:hyperlink w:anchor="_Toc411968938" w:history="1">
+          <w:hyperlink w:anchor="_Toc412503129" w:history="1">
             <w:r>
               <w:rPr>
                 <w:rStyle w:val="Hipervnculo"/>
@@ -503,7 +503,7 @@
               <w:rPr>
                 <w:webHidden/>
               </w:rPr>
-              <w:instrText xml:space="preserve"> PAGEREF _Toc411968938 \h </w:instrText>
+              <w:instrText xml:space="preserve"> PAGEREF _Toc412503129 \h </w:instrText>
             </w:r>
             <w:r>
               <w:rPr>
@@ -541,7 +541,7 @@
               <w:lang w:eastAsia="ja-JP"/>
             </w:rPr>
           </w:pPr>
-          <w:hyperlink w:anchor="_Toc411968939" w:history="1">
+          <w:hyperlink w:anchor="_Toc412503130" w:history="1">
             <w:r>
               <w:rPr>
                 <w:rStyle w:val="Hipervnculo"/>
@@ -564,7 +564,7 @@
               <w:rPr>
                 <w:webHidden/>
               </w:rPr>
-              <w:instrText xml:space="preserve"> PAGEREF _Toc411968939 \h </w:instrText>
+              <w:instrText xml:space="preserve"> PAGEREF _Toc412503130 \h </w:instrText>
             </w:r>
             <w:r>
               <w:rPr>
@@ -602,7 +602,7 @@
               <w:lang w:eastAsia="ja-JP"/>
             </w:rPr>
           </w:pPr>
-          <w:hyperlink w:anchor="_Toc411968940" w:history="1">
+          <w:hyperlink w:anchor="_Toc412503131" w:history="1">
             <w:r>
               <w:rPr>
                 <w:rStyle w:val="Hipervnculo"/>
@@ -625,7 +625,7 @@
               <w:rPr>
                 <w:webHidden/>
               </w:rPr>
-              <w:instrText xml:space="preserve"> PAGEREF _Toc411968940 \h </w:instrText>
+              <w:instrText xml:space="preserve"> PAGEREF _Toc412503131 \h </w:instrText>
             </w:r>
             <w:r>
               <w:rPr>
@@ -661,7 +661,7 @@
               <w:lang w:eastAsia="ja-JP"/>
             </w:rPr>
           </w:pPr>
-          <w:hyperlink w:anchor="_Toc411968941" w:history="1">
+          <w:hyperlink w:anchor="_Toc412503132" w:history="1">
             <w:r>
               <w:rPr>
                 <w:rStyle w:val="Hipervnculo"/>
@@ -689,7 +689,7 @@
                 <w:noProof/>
                 <w:webHidden/>
               </w:rPr>
-              <w:instrText xml:space="preserve"> PAGEREF _Toc411968941 \h </w:instrText>
+              <w:instrText xml:space="preserve"> PAGEREF _Toc412503132 \h </w:instrText>
             </w:r>
             <w:r>
               <w:rPr>
@@ -729,7 +729,7 @@
               <w:lang w:eastAsia="ja-JP"/>
             </w:rPr>
           </w:pPr>
-          <w:hyperlink w:anchor="_Toc411968942" w:history="1">
+          <w:hyperlink w:anchor="_Toc412503133" w:history="1">
             <w:r>
               <w:rPr>
                 <w:rStyle w:val="Hipervnculo"/>
@@ -757,7 +757,7 @@
                 <w:noProof/>
                 <w:webHidden/>
               </w:rPr>
-              <w:instrText xml:space="preserve"> PAGEREF _Toc411968942 \h </w:instrText>
+              <w:instrText xml:space="preserve"> PAGEREF _Toc412503133 \h </w:instrText>
             </w:r>
             <w:r>
               <w:rPr>
@@ -799,7 +799,7 @@
               <w:lang w:eastAsia="ja-JP"/>
             </w:rPr>
           </w:pPr>
-          <w:hyperlink w:anchor="_Toc411968943" w:history="1">
+          <w:hyperlink w:anchor="_Toc412503134" w:history="1">
             <w:r>
               <w:rPr>
                 <w:rStyle w:val="Hipervnculo"/>
@@ -822,7 +822,7 @@
               <w:rPr>
                 <w:webHidden/>
               </w:rPr>
-              <w:instrText xml:space="preserve"> PAGEREF _Toc411968943 \h </w:instrText>
+              <w:instrText xml:space="preserve"> PAGEREF _Toc412503134 \h </w:instrText>
             </w:r>
             <w:r>
               <w:rPr>
@@ -858,7 +858,7 @@
               <w:lang w:eastAsia="ja-JP"/>
             </w:rPr>
           </w:pPr>
-          <w:hyperlink w:anchor="_Toc411968944" w:history="1">
+          <w:hyperlink w:anchor="_Toc412503135" w:history="1">
             <w:r>
               <w:rPr>
                 <w:rStyle w:val="Hipervnculo"/>
@@ -886,7 +886,7 @@
                 <w:noProof/>
                 <w:webHidden/>
               </w:rPr>
-              <w:instrText xml:space="preserve"> PAGEREF _Toc411968944 \h </w:instrText>
+              <w:instrText xml:space="preserve"> PAGEREF _Toc412503135 \h </w:instrText>
             </w:r>
             <w:r>
               <w:rPr>
@@ -926,7 +926,7 @@
               <w:lang w:eastAsia="ja-JP"/>
             </w:rPr>
           </w:pPr>
-          <w:hyperlink w:anchor="_Toc411968945" w:history="1">
+          <w:hyperlink w:anchor="_Toc412503136" w:history="1">
             <w:r>
               <w:rPr>
                 <w:rStyle w:val="Hipervnculo"/>
@@ -954,7 +954,7 @@
                 <w:noProof/>
                 <w:webHidden/>
               </w:rPr>
-              <w:instrText xml:space="preserve"> PAGEREF _Toc411968945 \h </w:instrText>
+              <w:instrText xml:space="preserve"> PAGEREF _Toc412503136 \h </w:instrText>
             </w:r>
             <w:r>
               <w:rPr>
@@ -994,7 +994,7 @@
               <w:lang w:eastAsia="ja-JP"/>
             </w:rPr>
           </w:pPr>
-          <w:hyperlink w:anchor="_Toc411968946" w:history="1">
+          <w:hyperlink w:anchor="_Toc412503137" w:history="1">
             <w:r>
               <w:rPr>
                 <w:rStyle w:val="Hipervnculo"/>
@@ -1022,7 +1022,7 @@
                 <w:noProof/>
                 <w:webHidden/>
               </w:rPr>
-              <w:instrText xml:space="preserve"> PAGEREF _Toc411968946 \h </w:instrText>
+              <w:instrText xml:space="preserve"> PAGEREF _Toc412503137 \h </w:instrText>
             </w:r>
             <w:r>
               <w:rPr>
@@ -1062,7 +1062,7 @@
               <w:lang w:eastAsia="ja-JP"/>
             </w:rPr>
           </w:pPr>
-          <w:hyperlink w:anchor="_Toc411968947" w:history="1">
+          <w:hyperlink w:anchor="_Toc412503138" w:history="1">
             <w:r>
               <w:rPr>
                 <w:rStyle w:val="Hipervnculo"/>
@@ -1090,7 +1090,7 @@
                 <w:noProof/>
                 <w:webHidden/>
               </w:rPr>
-              <w:instrText xml:space="preserve"> PAGEREF _Toc411968947 \h </w:instrText>
+              <w:instrText xml:space="preserve"> PAGEREF _Toc412503138 \h </w:instrText>
             </w:r>
             <w:r>
               <w:rPr>
@@ -1130,7 +1130,7 @@
               <w:lang w:eastAsia="ja-JP"/>
             </w:rPr>
           </w:pPr>
-          <w:hyperlink w:anchor="_Toc411968948" w:history="1">
+          <w:hyperlink w:anchor="_Toc412503139" w:history="1">
             <w:r>
               <w:rPr>
                 <w:rStyle w:val="Hipervnculo"/>
@@ -1158,7 +1158,7 @@
                 <w:noProof/>
                 <w:webHidden/>
               </w:rPr>
-              <w:instrText xml:space="preserve"> PAGEREF _Toc411968948 \h </w:instrText>
+              <w:instrText xml:space="preserve"> PAGEREF _Toc412503139 \h </w:instrText>
             </w:r>
             <w:r>
               <w:rPr>
@@ -1200,7 +1200,7 @@
               <w:lang w:eastAsia="ja-JP"/>
             </w:rPr>
           </w:pPr>
-          <w:hyperlink w:anchor="_Toc411968949" w:history="1">
+          <w:hyperlink w:anchor="_Toc412503140" w:history="1">
             <w:r>
               <w:rPr>
                 <w:rStyle w:val="Hipervnculo"/>
@@ -1223,7 +1223,7 @@
               <w:rPr>
                 <w:webHidden/>
               </w:rPr>
-              <w:instrText xml:space="preserve"> PAGEREF _Toc411968949 \h </w:instrText>
+              <w:instrText xml:space="preserve"> PAGEREF _Toc412503140 \h </w:instrText>
             </w:r>
             <w:r>
               <w:rPr>
@@ -1259,7 +1259,7 @@
               <w:lang w:eastAsia="ja-JP"/>
             </w:rPr>
           </w:pPr>
-          <w:hyperlink w:anchor="_Toc411968950" w:history="1">
+          <w:hyperlink w:anchor="_Toc412503141" w:history="1">
             <w:r>
               <w:rPr>
                 <w:rStyle w:val="Hipervnculo"/>
@@ -1287,7 +1287,7 @@
                 <w:noProof/>
                 <w:webHidden/>
               </w:rPr>
-              <w:instrText xml:space="preserve"> PAGEREF _Toc411968950 \h </w:instrText>
+              <w:instrText xml:space="preserve"> PAGEREF _Toc412503141 \h </w:instrText>
             </w:r>
             <w:r>
               <w:rPr>
@@ -1327,7 +1327,7 @@
               <w:lang w:eastAsia="ja-JP"/>
             </w:rPr>
           </w:pPr>
-          <w:hyperlink w:anchor="_Toc411968951" w:history="1">
+          <w:hyperlink w:anchor="_Toc412503142" w:history="1">
             <w:r>
               <w:rPr>
                 <w:rStyle w:val="Hipervnculo"/>
@@ -1355,7 +1355,7 @@
                 <w:noProof/>
                 <w:webHidden/>
               </w:rPr>
-              <w:instrText xml:space="preserve"> PAGEREF _Toc411968951 \h </w:instrText>
+              <w:instrText xml:space="preserve"> PAGEREF _Toc412503142 \h </w:instrText>
             </w:r>
             <w:r>
               <w:rPr>
@@ -1395,7 +1395,7 @@
               <w:lang w:eastAsia="ja-JP"/>
             </w:rPr>
           </w:pPr>
-          <w:hyperlink w:anchor="_Toc411968952" w:history="1">
+          <w:hyperlink w:anchor="_Toc412503143" w:history="1">
             <w:r>
               <w:rPr>
                 <w:rStyle w:val="Hipervnculo"/>
@@ -1423,7 +1423,7 @@
                 <w:noProof/>
                 <w:webHidden/>
               </w:rPr>
-              <w:instrText xml:space="preserve"> PAGEREF _Toc411968952 \h </w:instrText>
+              <w:instrText xml:space="preserve"> PAGEREF _Toc412503143 \h </w:instrText>
             </w:r>
             <w:r>
               <w:rPr>
@@ -1465,7 +1465,7 @@
               <w:lang w:eastAsia="ja-JP"/>
             </w:rPr>
           </w:pPr>
-          <w:hyperlink w:anchor="_Toc411968953" w:history="1">
+          <w:hyperlink w:anchor="_Toc412503144" w:history="1">
             <w:r>
               <w:rPr>
                 <w:rStyle w:val="Hipervnculo"/>
@@ -1488,7 +1488,7 @@
               <w:rPr>
                 <w:webHidden/>
               </w:rPr>
-              <w:instrText xml:space="preserve"> PAGEREF _Toc411968953 \h </w:instrText>
+              <w:instrText xml:space="preserve"> PAGEREF _Toc412503144 \h </w:instrText>
             </w:r>
             <w:r>
               <w:rPr>
@@ -1524,7 +1524,7 @@
               <w:lang w:eastAsia="ja-JP"/>
             </w:rPr>
           </w:pPr>
-          <w:hyperlink w:anchor="_Toc411968954" w:history="1">
+          <w:hyperlink w:anchor="_Toc412503145" w:history="1">
             <w:r>
               <w:rPr>
                 <w:rStyle w:val="Hipervnculo"/>
@@ -1552,7 +1552,7 @@
                 <w:noProof/>
                 <w:webHidden/>
               </w:rPr>
-              <w:instrText xml:space="preserve"> PAGEREF _Toc411968954 \h </w:instrText>
+              <w:instrText xml:space="preserve"> PAGEREF _Toc412503145 \h </w:instrText>
             </w:r>
             <w:r>
               <w:rPr>
@@ -1592,7 +1592,7 @@
               <w:lang w:eastAsia="ja-JP"/>
             </w:rPr>
           </w:pPr>
-          <w:hyperlink w:anchor="_Toc411968955" w:history="1">
+          <w:hyperlink w:anchor="_Toc412503146" w:history="1">
             <w:r>
               <w:rPr>
                 <w:rStyle w:val="Hipervnculo"/>
@@ -1620,7 +1620,7 @@
                 <w:noProof/>
                 <w:webHidden/>
               </w:rPr>
-              <w:instrText xml:space="preserve"> PAGEREF _Toc411968955 \h </w:instrText>
+              <w:instrText xml:space="preserve"> PAGEREF _Toc412503146 \h </w:instrText>
             </w:r>
             <w:r>
               <w:rPr>
@@ -1660,7 +1660,7 @@
               <w:lang w:eastAsia="ja-JP"/>
             </w:rPr>
           </w:pPr>
-          <w:hyperlink w:anchor="_Toc411968956" w:history="1">
+          <w:hyperlink w:anchor="_Toc412503147" w:history="1">
             <w:r>
               <w:rPr>
                 <w:rStyle w:val="Hipervnculo"/>
@@ -1688,7 +1688,7 @@
                 <w:noProof/>
                 <w:webHidden/>
               </w:rPr>
-              <w:instrText xml:space="preserve"> PAGEREF _Toc411968956 \h </w:instrText>
+              <w:instrText xml:space="preserve"> PAGEREF _Toc412503147 \h </w:instrText>
             </w:r>
             <w:r>
               <w:rPr>
@@ -1730,7 +1730,7 @@
               <w:lang w:eastAsia="ja-JP"/>
             </w:rPr>
           </w:pPr>
-          <w:hyperlink w:anchor="_Toc411968957" w:history="1">
+          <w:hyperlink w:anchor="_Toc412503148" w:history="1">
             <w:r>
               <w:rPr>
                 <w:rStyle w:val="Hipervnculo"/>
@@ -1753,7 +1753,7 @@
               <w:rPr>
                 <w:webHidden/>
               </w:rPr>
-              <w:instrText xml:space="preserve"> PAGEREF _Toc411968957 \h </w:instrText>
+              <w:instrText xml:space="preserve"> PAGEREF _Toc412503148 \h </w:instrText>
             </w:r>
             <w:r>
               <w:rPr>
@@ -1789,7 +1789,7 @@
               <w:lang w:eastAsia="ja-JP"/>
             </w:rPr>
           </w:pPr>
-          <w:hyperlink w:anchor="_Toc411968958" w:history="1">
+          <w:hyperlink w:anchor="_Toc412503149" w:history="1">
             <w:r>
               <w:rPr>
                 <w:rStyle w:val="Hipervnculo"/>
@@ -1817,7 +1817,7 @@
                 <w:noProof/>
                 <w:webHidden/>
               </w:rPr>
-              <w:instrText xml:space="preserve"> PAGEREF _Toc411968958 \h </w:instrText>
+              <w:instrText xml:space="preserve"> PAGEREF _Toc412503149 \h </w:instrText>
             </w:r>
             <w:r>
               <w:rPr>
@@ -1857,7 +1857,7 @@
               <w:lang w:eastAsia="ja-JP"/>
             </w:rPr>
           </w:pPr>
-          <w:hyperlink w:anchor="_Toc411968959" w:history="1">
+          <w:hyperlink w:anchor="_Toc412503150" w:history="1">
             <w:r>
               <w:rPr>
                 <w:rStyle w:val="Hipervnculo"/>
@@ -1885,7 +1885,7 @@
                 <w:noProof/>
                 <w:webHidden/>
               </w:rPr>
-              <w:instrText xml:space="preserve"> PAGEREF _Toc411968959 \h </w:instrText>
+              <w:instrText xml:space="preserve"> PAGEREF _Toc412503150 \h </w:instrText>
             </w:r>
             <w:r>
               <w:rPr>
@@ -1925,7 +1925,7 @@
               <w:lang w:eastAsia="ja-JP"/>
             </w:rPr>
           </w:pPr>
-          <w:hyperlink w:anchor="_Toc411968960" w:history="1">
+          <w:hyperlink w:anchor="_Toc412503151" w:history="1">
             <w:r>
               <w:rPr>
                 <w:rStyle w:val="Hipervnculo"/>
@@ -1953,7 +1953,7 @@
                 <w:noProof/>
                 <w:webHidden/>
               </w:rPr>
-              <w:instrText xml:space="preserve"> PAGEREF _Toc411968960 \h </w:instrText>
+              <w:instrText xml:space="preserve"> PAGEREF _Toc412503151 \h </w:instrText>
             </w:r>
             <w:r>
               <w:rPr>
@@ -1995,7 +1995,7 @@
               <w:lang w:eastAsia="ja-JP"/>
             </w:rPr>
           </w:pPr>
-          <w:hyperlink w:anchor="_Toc411968961" w:history="1">
+          <w:hyperlink w:anchor="_Toc412503152" w:history="1">
             <w:r>
               <w:rPr>
                 <w:rStyle w:val="Hipervnculo"/>
@@ -2018,7 +2018,7 @@
               <w:rPr>
                 <w:webHidden/>
               </w:rPr>
-              <w:instrText xml:space="preserve"> PAGEREF _Toc411968961 \h </w:instrText>
+              <w:instrText xml:space="preserve"> PAGEREF _Toc412503152 \h </w:instrText>
             </w:r>
             <w:r>
               <w:rPr>
@@ -2054,7 +2054,7 @@
               <w:lang w:eastAsia="ja-JP"/>
             </w:rPr>
           </w:pPr>
-          <w:hyperlink w:anchor="_Toc411968962" w:history="1">
+          <w:hyperlink w:anchor="_Toc412503153" w:history="1">
             <w:r>
               <w:rPr>
                 <w:rStyle w:val="Hipervnculo"/>
@@ -2082,7 +2082,7 @@
                 <w:noProof/>
                 <w:webHidden/>
               </w:rPr>
-              <w:instrText xml:space="preserve"> PAGEREF _Toc411968962 \h </w:instrText>
+              <w:instrText xml:space="preserve"> PAGEREF _Toc412503153 \h </w:instrText>
             </w:r>
             <w:r>
               <w:rPr>
@@ -2122,7 +2122,7 @@
               <w:lang w:eastAsia="ja-JP"/>
             </w:rPr>
           </w:pPr>
-          <w:hyperlink w:anchor="_Toc411968963" w:history="1">
+          <w:hyperlink w:anchor="_Toc412503154" w:history="1">
             <w:r>
               <w:rPr>
                 <w:rStyle w:val="Hipervnculo"/>
@@ -2150,7 +2150,7 @@
                 <w:noProof/>
                 <w:webHidden/>
               </w:rPr>
-              <w:instrText xml:space="preserve"> PAGEREF _Toc411968963 \h </w:instrText>
+              <w:instrText xml:space="preserve"> PAGEREF _Toc412503154 \h </w:instrText>
             </w:r>
             <w:r>
               <w:rPr>
@@ -2190,7 +2190,7 @@
               <w:lang w:eastAsia="ja-JP"/>
             </w:rPr>
           </w:pPr>
-          <w:hyperlink w:anchor="_Toc411968964" w:history="1">
+          <w:hyperlink w:anchor="_Toc412503155" w:history="1">
             <w:r>
               <w:rPr>
                 <w:rStyle w:val="Hipervnculo"/>
@@ -2218,7 +2218,7 @@
                 <w:noProof/>
                 <w:webHidden/>
               </w:rPr>
-              <w:instrText xml:space="preserve"> PAGEREF _Toc411968964 \h </w:instrText>
+              <w:instrText xml:space="preserve"> PAGEREF _Toc412503155 \h </w:instrText>
             </w:r>
             <w:r>
               <w:rPr>
@@ -2260,7 +2260,7 @@
               <w:lang w:eastAsia="ja-JP"/>
             </w:rPr>
           </w:pPr>
-          <w:hyperlink w:anchor="_Toc411968965" w:history="1">
+          <w:hyperlink w:anchor="_Toc412503156" w:history="1">
             <w:r>
               <w:rPr>
                 <w:rStyle w:val="Hipervnculo"/>
@@ -2283,7 +2283,7 @@
               <w:rPr>
                 <w:webHidden/>
               </w:rPr>
-              <w:instrText xml:space="preserve"> PAGEREF _Toc411968965 \h </w:instrText>
+              <w:instrText xml:space="preserve"> PAGEREF _Toc412503156 \h </w:instrText>
             </w:r>
             <w:r>
               <w:rPr>
@@ -2319,7 +2319,7 @@
               <w:lang w:eastAsia="ja-JP"/>
             </w:rPr>
           </w:pPr>
-          <w:hyperlink w:anchor="_Toc411968966" w:history="1">
+          <w:hyperlink w:anchor="_Toc412503157" w:history="1">
             <w:r>
               <w:rPr>
                 <w:rStyle w:val="Hipervnculo"/>
@@ -2347,7 +2347,7 @@
                 <w:noProof/>
                 <w:webHidden/>
               </w:rPr>
-              <w:instrText xml:space="preserve"> PAGEREF _Toc411968966 \h </w:instrText>
+              <w:instrText xml:space="preserve"> PAGEREF _Toc412503157 \h </w:instrText>
             </w:r>
             <w:r>
               <w:rPr>
@@ -2387,7 +2387,7 @@
               <w:lang w:eastAsia="ja-JP"/>
             </w:rPr>
           </w:pPr>
-          <w:hyperlink w:anchor="_Toc411968967" w:history="1">
+          <w:hyperlink w:anchor="_Toc412503158" w:history="1">
             <w:r>
               <w:rPr>
                 <w:rStyle w:val="Hipervnculo"/>
@@ -2415,7 +2415,7 @@
                 <w:noProof/>
                 <w:webHidden/>
               </w:rPr>
-              <w:instrText xml:space="preserve"> PAGEREF _Toc411968967 \h </w:instrText>
+              <w:instrText xml:space="preserve"> PAGEREF _Toc412503158 \h </w:instrText>
             </w:r>
             <w:r>
               <w:rPr>
@@ -2455,7 +2455,7 @@
               <w:lang w:eastAsia="ja-JP"/>
             </w:rPr>
           </w:pPr>
-          <w:hyperlink w:anchor="_Toc411968968" w:history="1">
+          <w:hyperlink w:anchor="_Toc412503159" w:history="1">
             <w:r>
               <w:rPr>
                 <w:rStyle w:val="Hipervnculo"/>
@@ -2483,7 +2483,7 @@
                 <w:noProof/>
                 <w:webHidden/>
               </w:rPr>
-              <w:instrText xml:space="preserve"> PAGEREF _Toc411968968 \h </w:instrText>
+              <w:instrText xml:space="preserve"> PAGEREF _Toc412503159 \h </w:instrText>
             </w:r>
             <w:r>
               <w:rPr>
@@ -2525,7 +2525,7 @@
               <w:lang w:eastAsia="ja-JP"/>
             </w:rPr>
           </w:pPr>
-          <w:hyperlink w:anchor="_Toc411968969" w:history="1">
+          <w:hyperlink w:anchor="_Toc412503160" w:history="1">
             <w:r>
               <w:rPr>
                 <w:rStyle w:val="Hipervnculo"/>
@@ -2556,7 +2556,7 @@
               <w:rPr>
                 <w:webHidden/>
               </w:rPr>
-              <w:instrText xml:space="preserve"> PAGEREF _Toc411968969 \h </w:instrText>
+              <w:instrText xml:space="preserve"> PAGEREF _Toc412503160 \h </w:instrText>
             </w:r>
             <w:r>
               <w:rPr>
@@ -2592,7 +2592,7 @@
               <w:lang w:eastAsia="ja-JP"/>
             </w:rPr>
           </w:pPr>
-          <w:hyperlink w:anchor="_Toc411968970" w:history="1">
+          <w:hyperlink w:anchor="_Toc412503161" w:history="1">
             <w:r>
               <w:rPr>
                 <w:rStyle w:val="Hipervnculo"/>
@@ -2620,7 +2620,7 @@
                 <w:noProof/>
                 <w:webHidden/>
               </w:rPr>
-              <w:instrText xml:space="preserve"> PAGEREF _Toc411968970 \h </w:instrText>
+              <w:instrText xml:space="preserve"> PAGEREF _Toc412503161 \h </w:instrText>
             </w:r>
             <w:r>
               <w:rPr>
@@ -2660,7 +2660,7 @@
               <w:lang w:eastAsia="ja-JP"/>
             </w:rPr>
           </w:pPr>
-          <w:hyperlink w:anchor="_Toc411968971" w:history="1">
+          <w:hyperlink w:anchor="_Toc412503162" w:history="1">
             <w:r>
               <w:rPr>
                 <w:rStyle w:val="Hipervnculo"/>
@@ -2688,7 +2688,7 @@
                 <w:noProof/>
                 <w:webHidden/>
               </w:rPr>
-              <w:instrText xml:space="preserve"> PAGEREF _Toc411968971 \h </w:instrText>
+              <w:instrText xml:space="preserve"> PAGEREF _Toc412503162 \h </w:instrText>
             </w:r>
             <w:r>
               <w:rPr>
@@ -2728,7 +2728,7 @@
               <w:lang w:eastAsia="ja-JP"/>
             </w:rPr>
           </w:pPr>
-          <w:hyperlink w:anchor="_Toc411968972" w:history="1">
+          <w:hyperlink w:anchor="_Toc412503163" w:history="1">
             <w:r>
               <w:rPr>
                 <w:rStyle w:val="Hipervnculo"/>
@@ -2756,7 +2756,7 @@
                 <w:noProof/>
                 <w:webHidden/>
               </w:rPr>
-              <w:instrText xml:space="preserve"> PAGEREF _Toc411968972 \h </w:instrText>
+              <w:instrText xml:space="preserve"> PAGEREF _Toc412503163 \h </w:instrText>
             </w:r>
             <w:r>
               <w:rPr>
@@ -2798,7 +2798,7 @@
               <w:lang w:eastAsia="ja-JP"/>
             </w:rPr>
           </w:pPr>
-          <w:hyperlink w:anchor="_Toc411968973" w:history="1">
+          <w:hyperlink w:anchor="_Toc412503164" w:history="1">
             <w:r>
               <w:rPr>
                 <w:rStyle w:val="Hipervnculo"/>
@@ -2821,7 +2821,7 @@
               <w:rPr>
                 <w:webHidden/>
               </w:rPr>
-              <w:instrText xml:space="preserve"> PAGEREF _Toc411968973 \h </w:instrText>
+              <w:instrText xml:space="preserve"> PAGEREF _Toc412503164 \h </w:instrText>
             </w:r>
             <w:r>
               <w:rPr>
@@ -2857,7 +2857,7 @@
               <w:lang w:eastAsia="ja-JP"/>
             </w:rPr>
           </w:pPr>
-          <w:hyperlink w:anchor="_Toc411968974" w:history="1">
+          <w:hyperlink w:anchor="_Toc412503165" w:history="1">
             <w:r>
               <w:rPr>
                 <w:rStyle w:val="Hipervnculo"/>
@@ -2885,7 +2885,7 @@
                 <w:noProof/>
                 <w:webHidden/>
               </w:rPr>
-              <w:instrText xml:space="preserve"> PAGEREF _Toc411968974 \h </w:instrText>
+              <w:instrText xml:space="preserve"> PAGEREF _Toc412503165 \h </w:instrText>
             </w:r>
             <w:r>
               <w:rPr>
@@ -2925,7 +2925,7 @@
               <w:lang w:eastAsia="ja-JP"/>
             </w:rPr>
           </w:pPr>
-          <w:hyperlink w:anchor="_Toc411968975" w:history="1">
+          <w:hyperlink w:anchor="_Toc412503166" w:history="1">
             <w:r>
               <w:rPr>
                 <w:rStyle w:val="Hipervnculo"/>
@@ -2953,7 +2953,7 @@
                 <w:noProof/>
                 <w:webHidden/>
               </w:rPr>
-              <w:instrText xml:space="preserve"> PAGEREF _Toc411968975 \h </w:instrText>
+              <w:instrText xml:space="preserve"> PAGEREF _Toc412503166 \h </w:instrText>
             </w:r>
             <w:r>
               <w:rPr>
@@ -2993,7 +2993,7 @@
               <w:lang w:eastAsia="ja-JP"/>
             </w:rPr>
           </w:pPr>
-          <w:hyperlink w:anchor="_Toc411968976" w:history="1">
+          <w:hyperlink w:anchor="_Toc412503167" w:history="1">
             <w:r>
               <w:rPr>
                 <w:rStyle w:val="Hipervnculo"/>
@@ -3021,7 +3021,7 @@
                 <w:noProof/>
                 <w:webHidden/>
               </w:rPr>
-              <w:instrText xml:space="preserve"> PAGEREF _Toc411968976 \h </w:instrText>
+              <w:instrText xml:space="preserve"> PAGEREF _Toc412503167 \h </w:instrText>
             </w:r>
             <w:r>
               <w:rPr>
@@ -3063,7 +3063,7 @@
               <w:lang w:eastAsia="ja-JP"/>
             </w:rPr>
           </w:pPr>
-          <w:hyperlink w:anchor="_Toc411968977" w:history="1">
+          <w:hyperlink w:anchor="_Toc412503168" w:history="1">
             <w:r>
               <w:rPr>
                 <w:rStyle w:val="Hipervnculo"/>
@@ -3086,7 +3086,7 @@
               <w:rPr>
                 <w:webHidden/>
               </w:rPr>
-              <w:instrText xml:space="preserve"> PAGEREF _Toc411968977 \h </w:instrText>
+              <w:instrText xml:space="preserve"> PAGEREF _Toc412503168 \h </w:instrText>
             </w:r>
             <w:r>
               <w:rPr>
@@ -3122,7 +3122,7 @@
               <w:lang w:eastAsia="ja-JP"/>
             </w:rPr>
           </w:pPr>
-          <w:hyperlink w:anchor="_Toc411968978" w:history="1">
+          <w:hyperlink w:anchor="_Toc412503169" w:history="1">
             <w:r>
               <w:rPr>
                 <w:rStyle w:val="Hipervnculo"/>
@@ -3150,7 +3150,7 @@
                 <w:noProof/>
                 <w:webHidden/>
               </w:rPr>
-              <w:instrText xml:space="preserve"> PAGEREF _Toc411968978 \h </w:instrText>
+              <w:instrText xml:space="preserve"> PAGEREF _Toc412503169 \h </w:instrText>
             </w:r>
             <w:r>
               <w:rPr>
@@ -3190,7 +3190,7 @@
               <w:lang w:eastAsia="ja-JP"/>
             </w:rPr>
           </w:pPr>
-          <w:hyperlink w:anchor="_Toc411968979" w:history="1">
+          <w:hyperlink w:anchor="_Toc412503170" w:history="1">
             <w:r>
               <w:rPr>
                 <w:rStyle w:val="Hipervnculo"/>
@@ -3218,7 +3218,7 @@
                 <w:noProof/>
                 <w:webHidden/>
               </w:rPr>
-              <w:instrText xml:space="preserve"> PAGEREF _Toc411968979 \h </w:instrText>
+              <w:instrText xml:space="preserve"> PAGEREF _Toc412503170 \h </w:instrText>
             </w:r>
             <w:r>
               <w:rPr>
@@ -3258,7 +3258,7 @@
               <w:lang w:eastAsia="ja-JP"/>
             </w:rPr>
           </w:pPr>
-          <w:hyperlink w:anchor="_Toc411968980" w:history="1">
+          <w:hyperlink w:anchor="_Toc412503171" w:history="1">
             <w:r>
               <w:rPr>
                 <w:rStyle w:val="Hipervnculo"/>
@@ -3286,7 +3286,7 @@
                 <w:noProof/>
                 <w:webHidden/>
               </w:rPr>
-              <w:instrText xml:space="preserve"> PAGEREF _Toc411968980 \h </w:instrText>
+              <w:instrText xml:space="preserve"> PAGEREF _Toc412503171 \h </w:instrText>
             </w:r>
             <w:r>
               <w:rPr>
@@ -3328,7 +3328,7 @@
               <w:lang w:eastAsia="ja-JP"/>
             </w:rPr>
           </w:pPr>
-          <w:hyperlink w:anchor="_Toc411968981" w:history="1">
+          <w:hyperlink w:anchor="_Toc412503172" w:history="1">
             <w:r>
               <w:rPr>
                 <w:rStyle w:val="Hipervnculo"/>
@@ -3351,7 +3351,7 @@
               <w:rPr>
                 <w:webHidden/>
               </w:rPr>
-              <w:instrText xml:space="preserve"> PAGEREF _Toc411968981 \h </w:instrText>
+              <w:instrText xml:space="preserve"> PAGEREF _Toc412503172 \h </w:instrText>
             </w:r>
             <w:r>
               <w:rPr>
@@ -3387,7 +3387,7 @@
               <w:lang w:eastAsia="ja-JP"/>
             </w:rPr>
           </w:pPr>
-          <w:hyperlink w:anchor="_Toc411968982" w:history="1">
+          <w:hyperlink w:anchor="_Toc412503173" w:history="1">
             <w:r>
               <w:rPr>
                 <w:rStyle w:val="Hipervnculo"/>
@@ -3415,7 +3415,7 @@
                 <w:noProof/>
                 <w:webHidden/>
               </w:rPr>
-              <w:instrText xml:space="preserve"> PAGEREF _Toc411968982 \h </w:instrText>
+              <w:instrText xml:space="preserve"> PAGEREF _Toc412503173 \h </w:instrText>
             </w:r>
             <w:r>
               <w:rPr>
@@ -3455,7 +3455,7 @@
               <w:lang w:eastAsia="ja-JP"/>
             </w:rPr>
           </w:pPr>
-          <w:hyperlink w:anchor="_Toc411968983" w:history="1">
+          <w:hyperlink w:anchor="_Toc412503174" w:history="1">
             <w:r>
               <w:rPr>
                 <w:rStyle w:val="Hipervnculo"/>
@@ -3483,7 +3483,7 @@
                 <w:noProof/>
                 <w:webHidden/>
               </w:rPr>
-              <w:instrText xml:space="preserve"> PAGEREF _Toc411968983 \h </w:instrText>
+              <w:instrText xml:space="preserve"> PAGEREF _Toc412503174 \h </w:instrText>
             </w:r>
             <w:r>
               <w:rPr>
@@ -3523,7 +3523,7 @@
               <w:lang w:eastAsia="ja-JP"/>
             </w:rPr>
           </w:pPr>
-          <w:hyperlink w:anchor="_Toc411968984" w:history="1">
+          <w:hyperlink w:anchor="_Toc412503175" w:history="1">
             <w:r>
               <w:rPr>
                 <w:rStyle w:val="Hipervnculo"/>
@@ -3551,7 +3551,7 @@
                 <w:noProof/>
                 <w:webHidden/>
               </w:rPr>
-              <w:instrText xml:space="preserve"> PAGEREF _Toc411968984 \h </w:instrText>
+              <w:instrText xml:space="preserve"> PAGEREF _Toc412503175 \h </w:instrText>
             </w:r>
             <w:r>
               <w:rPr>
@@ -3591,7 +3591,7 @@
               <w:lang w:eastAsia="ja-JP"/>
             </w:rPr>
           </w:pPr>
-          <w:hyperlink w:anchor="_Toc411968985" w:history="1">
+          <w:hyperlink w:anchor="_Toc412503176" w:history="1">
             <w:r>
               <w:rPr>
                 <w:rStyle w:val="Hipervnculo"/>
@@ -3619,7 +3619,7 @@
                 <w:noProof/>
                 <w:webHidden/>
               </w:rPr>
-              <w:instrText xml:space="preserve"> PAGEREF _Toc411968985 \h </w:instrText>
+              <w:instrText xml:space="preserve"> PAGEREF _Toc412503176 \h </w:instrText>
             </w:r>
             <w:r>
               <w:rPr>
@@ -3659,7 +3659,7 @@
               <w:lang w:eastAsia="ja-JP"/>
             </w:rPr>
           </w:pPr>
-          <w:hyperlink w:anchor="_Toc411968986" w:history="1">
+          <w:hyperlink w:anchor="_Toc412503177" w:history="1">
             <w:r>
               <w:rPr>
                 <w:rStyle w:val="Hipervnculo"/>
@@ -3687,7 +3687,7 @@
                 <w:noProof/>
                 <w:webHidden/>
               </w:rPr>
-              <w:instrText xml:space="preserve"> PAGEREF _Toc411968986 \h </w:instrText>
+              <w:instrText xml:space="preserve"> PAGEREF _Toc412503177 \h </w:instrText>
             </w:r>
             <w:r>
               <w:rPr>
@@ -3727,7 +3727,7 @@
               <w:lang w:eastAsia="ja-JP"/>
             </w:rPr>
           </w:pPr>
-          <w:hyperlink w:anchor="_Toc411968987" w:history="1">
+          <w:hyperlink w:anchor="_Toc412503178" w:history="1">
             <w:r>
               <w:rPr>
                 <w:rStyle w:val="Hipervnculo"/>
@@ -3755,7 +3755,7 @@
                 <w:noProof/>
                 <w:webHidden/>
               </w:rPr>
-              <w:instrText xml:space="preserve"> PAGEREF _Toc411968987 \h </w:instrText>
+              <w:instrText xml:space="preserve"> PAGEREF _Toc412503178 \h </w:instrText>
             </w:r>
             <w:r>
               <w:rPr>
@@ -3795,7 +3795,7 @@
               <w:lang w:eastAsia="ja-JP"/>
             </w:rPr>
           </w:pPr>
-          <w:hyperlink w:anchor="_Toc411968988" w:history="1">
+          <w:hyperlink w:anchor="_Toc412503179" w:history="1">
             <w:r>
               <w:rPr>
                 <w:rStyle w:val="Hipervnculo"/>
@@ -3823,7 +3823,7 @@
                 <w:noProof/>
                 <w:webHidden/>
               </w:rPr>
-              <w:instrText xml:space="preserve"> PAGEREF _Toc411968988 \h </w:instrText>
+              <w:instrText xml:space="preserve"> PAGEREF _Toc412503179 \h </w:instrText>
             </w:r>
             <w:r>
               <w:rPr>
@@ -3863,7 +3863,7 @@
               <w:lang w:eastAsia="ja-JP"/>
             </w:rPr>
           </w:pPr>
-          <w:hyperlink w:anchor="_Toc411968989" w:history="1">
+          <w:hyperlink w:anchor="_Toc412503180" w:history="1">
             <w:r>
               <w:rPr>
                 <w:rStyle w:val="Hipervnculo"/>
@@ -3891,7 +3891,7 @@
                 <w:noProof/>
                 <w:webHidden/>
               </w:rPr>
-              <w:instrText xml:space="preserve"> PAGEREF _Toc411968989 \h </w:instrText>
+              <w:instrText xml:space="preserve"> PAGEREF _Toc412503180 \h </w:instrText>
             </w:r>
             <w:r>
               <w:rPr>
@@ -3933,7 +3933,7 @@
               <w:lang w:eastAsia="ja-JP"/>
             </w:rPr>
           </w:pPr>
-          <w:hyperlink w:anchor="_Toc411968990" w:history="1">
+          <w:hyperlink w:anchor="_Toc412503181" w:history="1">
             <w:r>
               <w:rPr>
                 <w:rStyle w:val="Hipervnculo"/>
@@ -3956,7 +3956,7 @@
               <w:rPr>
                 <w:webHidden/>
               </w:rPr>
-              <w:instrText xml:space="preserve"> PAGEREF _Toc411968990 \h </w:instrText>
+              <w:instrText xml:space="preserve"> PAGEREF _Toc412503181 \h </w:instrText>
             </w:r>
             <w:r>
               <w:rPr>
@@ -3992,7 +3992,7 @@
               <w:lang w:eastAsia="ja-JP"/>
             </w:rPr>
           </w:pPr>
-          <w:hyperlink w:anchor="_Toc411968991" w:history="1">
+          <w:hyperlink w:anchor="_Toc412503182" w:history="1">
             <w:r>
               <w:rPr>
                 <w:rStyle w:val="Hipervnculo"/>
@@ -4020,7 +4020,7 @@
                 <w:noProof/>
                 <w:webHidden/>
               </w:rPr>
-              <w:instrText xml:space="preserve"> PAGEREF _Toc411968991 \h </w:instrText>
+              <w:instrText xml:space="preserve"> PAGEREF _Toc412503182 \h </w:instrText>
             </w:r>
             <w:r>
               <w:rPr>
@@ -4062,7 +4062,7 @@
               <w:lang w:eastAsia="ja-JP"/>
             </w:rPr>
           </w:pPr>
-          <w:hyperlink w:anchor="_Toc411968992" w:history="1">
+          <w:hyperlink w:anchor="_Toc412503183" w:history="1">
             <w:r>
               <w:rPr>
                 <w:rStyle w:val="Hipervnculo"/>
@@ -4085,7 +4085,7 @@
               <w:rPr>
                 <w:webHidden/>
               </w:rPr>
-              <w:instrText xml:space="preserve"> PAGEREF _Toc411968992 \h </w:instrText>
+              <w:instrText xml:space="preserve"> PAGEREF _Toc412503183 \h </w:instrText>
             </w:r>
             <w:r>
               <w:rPr>
@@ -4121,7 +4121,7 @@
               <w:lang w:eastAsia="ja-JP"/>
             </w:rPr>
           </w:pPr>
-          <w:hyperlink w:anchor="_Toc411968993" w:history="1">
+          <w:hyperlink w:anchor="_Toc412503184" w:history="1">
             <w:r>
               <w:rPr>
                 <w:rStyle w:val="Hipervnculo"/>
@@ -4149,7 +4149,7 @@
                 <w:noProof/>
                 <w:webHidden/>
               </w:rPr>
-              <w:instrText xml:space="preserve"> PAGEREF _Toc411968993 \h </w:instrText>
+              <w:instrText xml:space="preserve"> PAGEREF _Toc412503184 \h </w:instrText>
             </w:r>
             <w:r>
               <w:rPr>
@@ -4191,7 +4191,7 @@
               <w:lang w:eastAsia="ja-JP"/>
             </w:rPr>
           </w:pPr>
-          <w:hyperlink w:anchor="_Toc411968994" w:history="1">
+          <w:hyperlink w:anchor="_Toc412503185" w:history="1">
             <w:r>
               <w:rPr>
                 <w:rStyle w:val="Hipervnculo"/>
@@ -4214,7 +4214,7 @@
               <w:rPr>
                 <w:webHidden/>
               </w:rPr>
-              <w:instrText xml:space="preserve"> PAGEREF _Toc411968994 \h </w:instrText>
+              <w:instrText xml:space="preserve"> PAGEREF _Toc412503185 \h </w:instrText>
             </w:r>
             <w:r>
               <w:rPr>
@@ -4250,7 +4250,7 @@
               <w:lang w:eastAsia="ja-JP"/>
             </w:rPr>
           </w:pPr>
-          <w:hyperlink w:anchor="_Toc411968995" w:history="1">
+          <w:hyperlink w:anchor="_Toc412503186" w:history="1">
             <w:r>
               <w:rPr>
                 <w:rStyle w:val="Hipervnculo"/>
@@ -4278,7 +4278,7 @@
                 <w:noProof/>
                 <w:webHidden/>
               </w:rPr>
-              <w:instrText xml:space="preserve"> PAGEREF _Toc411968995 \h </w:instrText>
+              <w:instrText xml:space="preserve"> PAGEREF _Toc412503186 \h </w:instrText>
             </w:r>
             <w:r>
               <w:rPr>
@@ -4318,7 +4318,7 @@
               <w:lang w:eastAsia="ja-JP"/>
             </w:rPr>
           </w:pPr>
-          <w:hyperlink w:anchor="_Toc411968996" w:history="1">
+          <w:hyperlink w:anchor="_Toc412503187" w:history="1">
             <w:r>
               <w:rPr>
                 <w:rStyle w:val="Hipervnculo"/>
@@ -4346,7 +4346,7 @@
                 <w:noProof/>
                 <w:webHidden/>
               </w:rPr>
-              <w:instrText xml:space="preserve"> PAGEREF _Toc411968996 \h </w:instrText>
+              <w:instrText xml:space="preserve"> PAGEREF _Toc412503187 \h </w:instrText>
             </w:r>
             <w:r>
               <w:rPr>
@@ -4386,7 +4386,7 @@
               <w:lang w:eastAsia="ja-JP"/>
             </w:rPr>
           </w:pPr>
-          <w:hyperlink w:anchor="_Toc411968997" w:history="1">
+          <w:hyperlink w:anchor="_Toc412503188" w:history="1">
             <w:r>
               <w:rPr>
                 <w:rStyle w:val="Hipervnculo"/>
@@ -4414,7 +4414,7 @@
                 <w:noProof/>
                 <w:webHidden/>
               </w:rPr>
-              <w:instrText xml:space="preserve"> PAGEREF _Toc411968997 \h </w:instrText>
+              <w:instrText xml:space="preserve"> PAGEREF _Toc412503188 \h </w:instrText>
             </w:r>
             <w:r>
               <w:rPr>
@@ -4454,7 +4454,7 @@
               <w:lang w:eastAsia="ja-JP"/>
             </w:rPr>
           </w:pPr>
-          <w:hyperlink w:anchor="_Toc411968998" w:history="1">
+          <w:hyperlink w:anchor="_Toc412503189" w:history="1">
             <w:r>
               <w:rPr>
                 <w:rStyle w:val="Hipervnculo"/>
@@ -4482,7 +4482,7 @@
                 <w:noProof/>
                 <w:webHidden/>
               </w:rPr>
-              <w:instrText xml:space="preserve"> PAGEREF _Toc411968998 \h </w:instrText>
+              <w:instrText xml:space="preserve"> PAGEREF _Toc412503189 \h </w:instrText>
             </w:r>
             <w:r>
               <w:rPr>
@@ -4524,7 +4524,7 @@
               <w:lang w:eastAsia="ja-JP"/>
             </w:rPr>
           </w:pPr>
-          <w:hyperlink w:anchor="_Toc411968999" w:history="1">
+          <w:hyperlink w:anchor="_Toc412503190" w:history="1">
             <w:r>
               <w:rPr>
                 <w:rStyle w:val="Hipervnculo"/>
@@ -4547,7 +4547,7 @@
               <w:rPr>
                 <w:webHidden/>
               </w:rPr>
-              <w:instrText xml:space="preserve"> PAGEREF _Toc411968999 \h </w:instrText>
+              <w:instrText xml:space="preserve"> PAGEREF _Toc412503190 \h </w:instrText>
             </w:r>
             <w:r>
               <w:rPr>
@@ -4583,7 +4583,7 @@
               <w:lang w:eastAsia="ja-JP"/>
             </w:rPr>
           </w:pPr>
-          <w:hyperlink w:anchor="_Toc411969000" w:history="1">
+          <w:hyperlink w:anchor="_Toc412503191" w:history="1">
             <w:r>
               <w:rPr>
                 <w:rStyle w:val="Hipervnculo"/>
@@ -4611,7 +4611,7 @@
                 <w:noProof/>
                 <w:webHidden/>
               </w:rPr>
-              <w:instrText xml:space="preserve"> PAGEREF _Toc411969000 \h </w:instrText>
+              <w:instrText xml:space="preserve"> PAGEREF _Toc412503191 \h </w:instrText>
             </w:r>
             <w:r>
               <w:rPr>
@@ -4636,6 +4636,67 @@
             <w:r>
               <w:rPr>
                 <w:noProof/>
+                <w:webHidden/>
+              </w:rPr>
+              <w:fldChar w:fldCharType="end"/>
+            </w:r>
+          </w:hyperlink>
+        </w:p>
+        <w:p>
+          <w:pPr>
+            <w:pStyle w:val="TDC1"/>
+            <w:rPr>
+              <w:rFonts w:eastAsiaTheme="minorEastAsia" w:cstheme="minorBidi"/>
+              <w:b w:val="0"/>
+              <w:sz w:val="22"/>
+              <w:szCs w:val="22"/>
+              <w:lang w:eastAsia="ja-JP"/>
+            </w:rPr>
+          </w:pPr>
+          <w:hyperlink w:anchor="_Toc412503192" w:history="1">
+            <w:r>
+              <w:rPr>
+                <w:rStyle w:val="Hipervnculo"/>
+              </w:rPr>
+              <w:t>3. Bibliografía:</w:t>
+            </w:r>
+            <w:r>
+              <w:rPr>
+                <w:webHidden/>
+              </w:rPr>
+              <w:tab/>
+            </w:r>
+            <w:r>
+              <w:rPr>
+                <w:webHidden/>
+              </w:rPr>
+              <w:fldChar w:fldCharType="begin"/>
+            </w:r>
+            <w:r>
+              <w:rPr>
+                <w:webHidden/>
+              </w:rPr>
+              <w:instrText xml:space="preserve"> PAGEREF _Toc412503192 \h </w:instrText>
+            </w:r>
+            <w:r>
+              <w:rPr>
+                <w:webHidden/>
+              </w:rPr>
+            </w:r>
+            <w:r>
+              <w:rPr>
+                <w:webHidden/>
+              </w:rPr>
+              <w:fldChar w:fldCharType="separate"/>
+            </w:r>
+            <w:r>
+              <w:rPr>
+                <w:webHidden/>
+              </w:rPr>
+              <w:t>35</w:t>
+            </w:r>
+            <w:r>
+              <w:rPr>
                 <w:webHidden/>
               </w:rPr>
               <w:fldChar w:fldCharType="end"/>
@@ -4672,7 +4733,7 @@
         </w:rPr>
       </w:pPr>
       <w:bookmarkStart w:id="0" w:name="_Toc391837133"/>
-      <w:bookmarkStart w:id="1" w:name="_Toc411968937"/>
+      <w:bookmarkStart w:id="1" w:name="_Toc412503128"/>
       <w:r>
         <w:rPr>
           <w:rFonts w:eastAsiaTheme="majorEastAsia" w:cstheme="majorBidi"/>
@@ -4781,7 +4842,7 @@
         </w:rPr>
       </w:pPr>
       <w:bookmarkStart w:id="2" w:name="_Toc391837134"/>
-      <w:bookmarkStart w:id="3" w:name="_Toc411968938"/>
+      <w:bookmarkStart w:id="3" w:name="_Toc412503129"/>
       <w:r>
         <w:rPr>
           <w:rFonts w:eastAsiaTheme="majorEastAsia" w:cstheme="majorBidi"/>
@@ -5156,7 +5217,6 @@
           <w:sz w:val="24"/>
           <w:szCs w:val="24"/>
         </w:rPr>
-        <w:lastRenderedPageBreak/>
         <w:t xml:space="preserve">Con esto se ha comprobado que el contrato no es algo simple de realizar, se necesita un gran conocimiento de lo que debe hacer el sistema </w:t>
       </w:r>
       <w:r>
@@ -5184,7 +5244,7 @@
           <w:color w:val="auto"/>
         </w:rPr>
       </w:pPr>
-      <w:bookmarkStart w:id="4" w:name="_Toc411968939"/>
+      <w:bookmarkStart w:id="4" w:name="_Toc412503130"/>
       <w:r>
         <w:rPr>
           <w:rFonts w:asciiTheme="minorHAnsi" w:hAnsiTheme="minorHAnsi"/>
@@ -5207,7 +5267,7 @@
           <w:szCs w:val="28"/>
         </w:rPr>
       </w:pPr>
-      <w:bookmarkStart w:id="5" w:name="_Toc411968940"/>
+      <w:bookmarkStart w:id="5" w:name="_Toc412503131"/>
       <w:r>
         <w:rPr>
           <w:rFonts w:asciiTheme="minorHAnsi" w:hAnsiTheme="minorHAnsi"/>
@@ -5250,7 +5310,7 @@
           <w:color w:val="auto"/>
         </w:rPr>
       </w:pPr>
-      <w:bookmarkStart w:id="6" w:name="_Toc411968941"/>
+      <w:bookmarkStart w:id="6" w:name="_Toc412503132"/>
       <w:r>
         <w:rPr>
           <w:rFonts w:asciiTheme="minorHAnsi" w:hAnsiTheme="minorHAnsi"/>
@@ -6231,7 +6291,7 @@
           <w:color w:val="auto"/>
         </w:rPr>
       </w:pPr>
-      <w:bookmarkStart w:id="7" w:name="_Toc411968942"/>
+      <w:bookmarkStart w:id="7" w:name="_Toc412503133"/>
       <w:r>
         <w:rPr>
           <w:rFonts w:asciiTheme="minorHAnsi" w:hAnsiTheme="minorHAnsi"/>
@@ -6427,6 +6487,7 @@
                 <w:sz w:val="24"/>
                 <w:szCs w:val="24"/>
               </w:rPr>
+              <w:lastRenderedPageBreak/>
               <w:t>Responsabilidades:</w:t>
             </w:r>
           </w:p>
@@ -6475,7 +6536,6 @@
                 <w:sz w:val="24"/>
                 <w:szCs w:val="24"/>
               </w:rPr>
-              <w:lastRenderedPageBreak/>
               <w:t>Tipo:</w:t>
             </w:r>
           </w:p>
@@ -7353,7 +7413,7 @@
         </w:rPr>
       </w:pPr>
       <w:bookmarkStart w:id="8" w:name="_Toc400574846"/>
-      <w:bookmarkStart w:id="9" w:name="_Toc411968943"/>
+      <w:bookmarkStart w:id="9" w:name="_Toc412503134"/>
       <w:r>
         <w:rPr>
           <w:rFonts w:asciiTheme="minorHAnsi" w:hAnsiTheme="minorHAnsi"/>
@@ -7378,7 +7438,7 @@
           <w:color w:val="auto"/>
         </w:rPr>
       </w:pPr>
-      <w:bookmarkStart w:id="10" w:name="_Toc411968944"/>
+      <w:bookmarkStart w:id="10" w:name="_Toc412503135"/>
       <w:r>
         <w:rPr>
           <w:rFonts w:asciiTheme="minorHAnsi" w:hAnsiTheme="minorHAnsi"/>
@@ -8361,7 +8421,7 @@
           <w:color w:val="auto"/>
         </w:rPr>
       </w:pPr>
-      <w:bookmarkStart w:id="11" w:name="_Toc411968945"/>
+      <w:bookmarkStart w:id="11" w:name="_Toc412503136"/>
       <w:r>
         <w:rPr>
           <w:rFonts w:asciiTheme="minorHAnsi" w:hAnsiTheme="minorHAnsi"/>
@@ -9191,7 +9251,7 @@
           <w:color w:val="auto"/>
         </w:rPr>
       </w:pPr>
-      <w:bookmarkStart w:id="12" w:name="_Toc411968946"/>
+      <w:bookmarkStart w:id="12" w:name="_Toc412503137"/>
       <w:r>
         <w:rPr>
           <w:rFonts w:asciiTheme="minorHAnsi" w:hAnsiTheme="minorHAnsi"/>
@@ -10171,7 +10231,7 @@
           <w:color w:val="auto"/>
         </w:rPr>
       </w:pPr>
-      <w:bookmarkStart w:id="13" w:name="_Toc411968947"/>
+      <w:bookmarkStart w:id="13" w:name="_Toc412503138"/>
       <w:r>
         <w:rPr>
           <w:rFonts w:asciiTheme="minorHAnsi" w:hAnsiTheme="minorHAnsi"/>
@@ -11289,7 +11349,7 @@
           <w:color w:val="auto"/>
         </w:rPr>
       </w:pPr>
-      <w:bookmarkStart w:id="14" w:name="_Toc411968948"/>
+      <w:bookmarkStart w:id="14" w:name="_Toc412503139"/>
       <w:r>
         <w:rPr>
           <w:rFonts w:asciiTheme="minorHAnsi" w:hAnsiTheme="minorHAnsi"/>
@@ -12179,7 +12239,7 @@
         </w:rPr>
       </w:pPr>
       <w:bookmarkStart w:id="15" w:name="_Toc392534846"/>
-      <w:bookmarkStart w:id="16" w:name="_Toc411968949"/>
+      <w:bookmarkStart w:id="16" w:name="_Toc412503140"/>
       <w:r>
         <w:rPr>
           <w:rFonts w:asciiTheme="minorHAnsi" w:hAnsiTheme="minorHAnsi"/>
@@ -12214,7 +12274,7 @@
           <w:color w:val="auto"/>
         </w:rPr>
       </w:pPr>
-      <w:bookmarkStart w:id="17" w:name="_Toc411968950"/>
+      <w:bookmarkStart w:id="17" w:name="_Toc412503141"/>
       <w:r>
         <w:rPr>
           <w:rFonts w:asciiTheme="minorHAnsi" w:hAnsiTheme="minorHAnsi"/>
@@ -13142,7 +13202,7 @@
           <w:color w:val="auto"/>
         </w:rPr>
       </w:pPr>
-      <w:bookmarkStart w:id="18" w:name="_Toc411968951"/>
+      <w:bookmarkStart w:id="18" w:name="_Toc412503142"/>
       <w:r>
         <w:rPr>
           <w:rFonts w:asciiTheme="minorHAnsi" w:hAnsiTheme="minorHAnsi"/>
@@ -13584,6 +13644,7 @@
                 <w:szCs w:val="24"/>
               </w:rPr>
             </w:pPr>
+            <w:proofErr w:type="spellStart"/>
             <w:r>
               <w:rPr>
                 <w:sz w:val="24"/>
@@ -13591,6 +13652,7 @@
               </w:rPr>
               <w:t>Registrar_Examen_Visual</w:t>
             </w:r>
+            <w:proofErr w:type="spellEnd"/>
           </w:p>
         </w:tc>
       </w:tr>
@@ -13917,7 +13979,7 @@
           <w:color w:val="auto"/>
         </w:rPr>
       </w:pPr>
-      <w:bookmarkStart w:id="19" w:name="_Toc411968952"/>
+      <w:bookmarkStart w:id="19" w:name="_Toc412503143"/>
       <w:r>
         <w:rPr>
           <w:rFonts w:asciiTheme="minorHAnsi" w:hAnsiTheme="minorHAnsi"/>
@@ -14679,7 +14741,7 @@
       </w:pPr>
       <w:bookmarkStart w:id="20" w:name="_Toc392534850"/>
       <w:bookmarkStart w:id="21" w:name="_Toc400574854"/>
-      <w:bookmarkStart w:id="22" w:name="_Toc411968953"/>
+      <w:bookmarkStart w:id="22" w:name="_Toc412503144"/>
       <w:r>
         <w:rPr>
           <w:rFonts w:asciiTheme="minorHAnsi" w:hAnsiTheme="minorHAnsi"/>
@@ -14715,7 +14777,7 @@
           <w:color w:val="auto"/>
         </w:rPr>
       </w:pPr>
-      <w:bookmarkStart w:id="23" w:name="_Toc411968954"/>
+      <w:bookmarkStart w:id="23" w:name="_Toc412503145"/>
       <w:r>
         <w:rPr>
           <w:rFonts w:asciiTheme="minorHAnsi" w:hAnsiTheme="minorHAnsi"/>
@@ -15664,7 +15726,7 @@
           <w:color w:val="auto"/>
         </w:rPr>
       </w:pPr>
-      <w:bookmarkStart w:id="24" w:name="_Toc411968955"/>
+      <w:bookmarkStart w:id="24" w:name="_Toc412503146"/>
       <w:r>
         <w:rPr>
           <w:rFonts w:asciiTheme="minorHAnsi" w:hAnsiTheme="minorHAnsi"/>
@@ -16124,6 +16186,7 @@
                 <w:szCs w:val="24"/>
               </w:rPr>
             </w:pPr>
+            <w:proofErr w:type="spellStart"/>
             <w:r>
               <w:rPr>
                 <w:sz w:val="24"/>
@@ -16131,6 +16194,7 @@
               </w:rPr>
               <w:t>Registrar_Nueva_Clase</w:t>
             </w:r>
+            <w:proofErr w:type="spellEnd"/>
           </w:p>
         </w:tc>
       </w:tr>
@@ -16283,6 +16347,7 @@
               </w:rPr>
               <w:t xml:space="preserve"> a </w:t>
             </w:r>
+            <w:proofErr w:type="spellStart"/>
             <w:r>
               <w:rPr>
                 <w:i/>
@@ -16291,6 +16356,7 @@
               </w:rPr>
               <w:t>Clase.Curso</w:t>
             </w:r>
+            <w:proofErr w:type="spellEnd"/>
             <w:r>
               <w:rPr>
                 <w:sz w:val="24"/>
@@ -16334,6 +16400,7 @@
               </w:rPr>
               <w:t xml:space="preserve"> a </w:t>
             </w:r>
+            <w:proofErr w:type="spellStart"/>
             <w:r>
               <w:rPr>
                 <w:i/>
@@ -16342,6 +16409,7 @@
               </w:rPr>
               <w:t>Clase.Horario</w:t>
             </w:r>
+            <w:proofErr w:type="spellEnd"/>
             <w:r>
               <w:rPr>
                 <w:sz w:val="24"/>
@@ -16457,6 +16525,7 @@
               </w:rPr>
               <w:t xml:space="preserve"> a </w:t>
             </w:r>
+            <w:proofErr w:type="spellStart"/>
             <w:r>
               <w:rPr>
                 <w:i/>
@@ -16465,6 +16534,7 @@
               </w:rPr>
               <w:t>Clase.DIA</w:t>
             </w:r>
+            <w:proofErr w:type="spellEnd"/>
             <w:r>
               <w:rPr>
                 <w:sz w:val="24"/>
@@ -16516,6 +16586,7 @@
               </w:rPr>
               <w:t xml:space="preserve">a </w:t>
             </w:r>
+            <w:proofErr w:type="spellStart"/>
             <w:r>
               <w:rPr>
                 <w:i/>
@@ -16524,6 +16595,7 @@
               </w:rPr>
               <w:t>Clase.Tipo</w:t>
             </w:r>
+            <w:proofErr w:type="spellEnd"/>
             <w:r>
               <w:rPr>
                 <w:sz w:val="24"/>
@@ -16557,7 +16629,7 @@
           <w:color w:val="auto"/>
         </w:rPr>
       </w:pPr>
-      <w:bookmarkStart w:id="25" w:name="_Toc411968956"/>
+      <w:bookmarkStart w:id="25" w:name="_Toc412503147"/>
       <w:r>
         <w:rPr>
           <w:rFonts w:asciiTheme="minorHAnsi" w:hAnsiTheme="minorHAnsi"/>
@@ -17303,7 +17375,7 @@
         </w:rPr>
       </w:pPr>
       <w:bookmarkStart w:id="26" w:name="_Toc392534854"/>
-      <w:bookmarkStart w:id="27" w:name="_Toc411968957"/>
+      <w:bookmarkStart w:id="27" w:name="_Toc412503148"/>
       <w:r>
         <w:rPr>
           <w:rFonts w:asciiTheme="minorHAnsi" w:hAnsiTheme="minorHAnsi"/>
@@ -17349,7 +17421,7 @@
           <w:color w:val="auto"/>
         </w:rPr>
       </w:pPr>
-      <w:bookmarkStart w:id="28" w:name="_Toc411968958"/>
+      <w:bookmarkStart w:id="28" w:name="_Toc412503149"/>
       <w:r>
         <w:rPr>
           <w:rFonts w:asciiTheme="minorHAnsi" w:hAnsiTheme="minorHAnsi"/>
@@ -18221,7 +18293,7 @@
           <w:color w:val="auto"/>
         </w:rPr>
       </w:pPr>
-      <w:bookmarkStart w:id="29" w:name="_Toc411968959"/>
+      <w:bookmarkStart w:id="29" w:name="_Toc412503150"/>
       <w:r>
         <w:rPr>
           <w:rFonts w:asciiTheme="minorHAnsi" w:hAnsiTheme="minorHAnsi"/>
@@ -19031,7 +19103,7 @@
           <w:color w:val="auto"/>
         </w:rPr>
       </w:pPr>
-      <w:bookmarkStart w:id="30" w:name="_Toc411968960"/>
+      <w:bookmarkStart w:id="30" w:name="_Toc412503151"/>
       <w:r>
         <w:rPr>
           <w:rFonts w:asciiTheme="minorHAnsi" w:hAnsiTheme="minorHAnsi"/>
@@ -19790,7 +19862,7 @@
           <w:szCs w:val="28"/>
         </w:rPr>
       </w:pPr>
-      <w:bookmarkStart w:id="31" w:name="_Toc411968961"/>
+      <w:bookmarkStart w:id="31" w:name="_Toc412503152"/>
       <w:r>
         <w:rPr>
           <w:rFonts w:asciiTheme="minorHAnsi" w:hAnsiTheme="minorHAnsi"/>
@@ -19825,7 +19897,7 @@
           <w:color w:val="auto"/>
         </w:rPr>
       </w:pPr>
-      <w:bookmarkStart w:id="32" w:name="_Toc411968962"/>
+      <w:bookmarkStart w:id="32" w:name="_Toc412503153"/>
       <w:r>
         <w:rPr>
           <w:rFonts w:asciiTheme="minorHAnsi" w:hAnsiTheme="minorHAnsi"/>
@@ -20700,6 +20772,7 @@
               </w:rPr>
               <w:t xml:space="preserve">a </w:t>
             </w:r>
+            <w:proofErr w:type="spellStart"/>
             <w:r>
               <w:rPr>
                 <w:i/>
@@ -20708,6 +20781,7 @@
               </w:rPr>
               <w:t>Curso.Fecha.Cupos</w:t>
             </w:r>
+            <w:proofErr w:type="spellEnd"/>
             <w:r>
               <w:rPr>
                 <w:sz w:val="24"/>
@@ -20731,7 +20805,7 @@
           <w:color w:val="auto"/>
         </w:rPr>
       </w:pPr>
-      <w:bookmarkStart w:id="33" w:name="_Toc411968963"/>
+      <w:bookmarkStart w:id="33" w:name="_Toc412503154"/>
       <w:r>
         <w:rPr>
           <w:rFonts w:asciiTheme="minorHAnsi" w:hAnsiTheme="minorHAnsi"/>
@@ -20839,8 +20913,17 @@
                 <w:sz w:val="24"/>
                 <w:szCs w:val="24"/>
               </w:rPr>
-              <w:t>Curso: cadena, Horario: cadena, DIA: numero, Tipo: Caracter</w:t>
-            </w:r>
+              <w:t xml:space="preserve">Curso: cadena, Horario: cadena, DIA: numero, Tipo: </w:t>
+            </w:r>
+            <w:proofErr w:type="spellStart"/>
+            <w:r>
+              <w:rPr>
+                <w:sz w:val="24"/>
+                <w:szCs w:val="24"/>
+              </w:rPr>
+              <w:t>Caracter</w:t>
+            </w:r>
+            <w:proofErr w:type="spellEnd"/>
             <w:r>
               <w:rPr>
                 <w:sz w:val="24"/>
@@ -21177,6 +21260,7 @@
                 <w:szCs w:val="24"/>
               </w:rPr>
             </w:pPr>
+            <w:proofErr w:type="spellStart"/>
             <w:r>
               <w:rPr>
                 <w:sz w:val="24"/>
@@ -21184,6 +21268,7 @@
               </w:rPr>
               <w:t>Registrar_Nueva_Clase</w:t>
             </w:r>
+            <w:proofErr w:type="spellEnd"/>
           </w:p>
         </w:tc>
       </w:tr>
@@ -21336,6 +21421,7 @@
               </w:rPr>
               <w:t xml:space="preserve"> a </w:t>
             </w:r>
+            <w:proofErr w:type="spellStart"/>
             <w:r>
               <w:rPr>
                 <w:i/>
@@ -21344,6 +21430,7 @@
               </w:rPr>
               <w:t>Clase.Curso</w:t>
             </w:r>
+            <w:proofErr w:type="spellEnd"/>
             <w:r>
               <w:rPr>
                 <w:sz w:val="24"/>
@@ -21387,6 +21474,7 @@
               </w:rPr>
               <w:t xml:space="preserve"> a </w:t>
             </w:r>
+            <w:proofErr w:type="spellStart"/>
             <w:r>
               <w:rPr>
                 <w:i/>
@@ -21395,6 +21483,7 @@
               </w:rPr>
               <w:t>Clase.Horario</w:t>
             </w:r>
+            <w:proofErr w:type="spellEnd"/>
             <w:r>
               <w:rPr>
                 <w:sz w:val="24"/>
@@ -21510,6 +21599,7 @@
               </w:rPr>
               <w:t xml:space="preserve"> a </w:t>
             </w:r>
+            <w:proofErr w:type="spellStart"/>
             <w:r>
               <w:rPr>
                 <w:i/>
@@ -21518,6 +21608,7 @@
               </w:rPr>
               <w:t>Clase.DIA</w:t>
             </w:r>
+            <w:proofErr w:type="spellEnd"/>
             <w:r>
               <w:rPr>
                 <w:sz w:val="24"/>
@@ -21569,6 +21660,7 @@
               </w:rPr>
               <w:t xml:space="preserve"> a </w:t>
             </w:r>
+            <w:proofErr w:type="spellStart"/>
             <w:r>
               <w:rPr>
                 <w:i/>
@@ -21577,6 +21669,7 @@
               </w:rPr>
               <w:t>Clase.Tipo</w:t>
             </w:r>
+            <w:proofErr w:type="spellEnd"/>
             <w:r>
               <w:rPr>
                 <w:sz w:val="24"/>
@@ -21600,7 +21693,7 @@
           <w:color w:val="auto"/>
         </w:rPr>
       </w:pPr>
-      <w:bookmarkStart w:id="34" w:name="_Toc411968964"/>
+      <w:bookmarkStart w:id="34" w:name="_Toc412503155"/>
       <w:r>
         <w:rPr>
           <w:rFonts w:asciiTheme="minorHAnsi" w:hAnsiTheme="minorHAnsi"/>
@@ -21682,6 +21775,7 @@
                 <w:szCs w:val="24"/>
               </w:rPr>
             </w:pPr>
+            <w:proofErr w:type="spellStart"/>
             <w:r>
               <w:rPr>
                 <w:sz w:val="24"/>
@@ -21696,6 +21790,7 @@
               </w:rPr>
               <w:t>Practica</w:t>
             </w:r>
+            <w:proofErr w:type="spellEnd"/>
             <w:r>
               <w:rPr>
                 <w:sz w:val="24"/>
@@ -21976,12 +22071,21 @@
                 <w:szCs w:val="24"/>
               </w:rPr>
             </w:pPr>
-            <w:r>
-              <w:rPr>
-                <w:sz w:val="24"/>
-                <w:szCs w:val="24"/>
-              </w:rPr>
-              <w:t>Practica no fue registrado, debido a inconsistencias en los datos. Se reporta el error indicando volver a ingresar los datos.</w:t>
+            <w:proofErr w:type="spellStart"/>
+            <w:r>
+              <w:rPr>
+                <w:sz w:val="24"/>
+                <w:szCs w:val="24"/>
+              </w:rPr>
+              <w:t>Practica</w:t>
+            </w:r>
+            <w:proofErr w:type="spellEnd"/>
+            <w:r>
+              <w:rPr>
+                <w:sz w:val="24"/>
+                <w:szCs w:val="24"/>
+              </w:rPr>
+              <w:t xml:space="preserve"> no fue registrado, debido a inconsistencias en los datos. Se reporta el error indicando volver a ingresar los datos.</w:t>
             </w:r>
           </w:p>
         </w:tc>
@@ -22017,6 +22121,7 @@
                 <w:szCs w:val="24"/>
               </w:rPr>
             </w:pPr>
+            <w:proofErr w:type="spellStart"/>
             <w:r>
               <w:rPr>
                 <w:sz w:val="24"/>
@@ -22024,6 +22129,7 @@
               </w:rPr>
               <w:t>Registrar_Nueva_Practica</w:t>
             </w:r>
+            <w:proofErr w:type="spellEnd"/>
           </w:p>
         </w:tc>
       </w:tr>
@@ -22183,13 +22289,23 @@
               </w:rPr>
               <w:t xml:space="preserve">a </w:t>
             </w:r>
-            <w:r>
-              <w:rPr>
-                <w:i/>
-                <w:sz w:val="24"/>
-                <w:szCs w:val="24"/>
-              </w:rPr>
-              <w:t xml:space="preserve">Practica.Clase  </w:t>
+            <w:proofErr w:type="spellStart"/>
+            <w:r>
+              <w:rPr>
+                <w:i/>
+                <w:sz w:val="24"/>
+                <w:szCs w:val="24"/>
+              </w:rPr>
+              <w:t>Practica.Clase</w:t>
+            </w:r>
+            <w:proofErr w:type="spellEnd"/>
+            <w:r>
+              <w:rPr>
+                <w:i/>
+                <w:sz w:val="24"/>
+                <w:szCs w:val="24"/>
+              </w:rPr>
+              <w:t xml:space="preserve">  </w:t>
             </w:r>
             <w:r>
               <w:rPr>
@@ -22262,13 +22378,23 @@
               </w:rPr>
               <w:t xml:space="preserve">a </w:t>
             </w:r>
-            <w:r>
-              <w:rPr>
-                <w:i/>
-                <w:sz w:val="24"/>
-                <w:szCs w:val="24"/>
-              </w:rPr>
-              <w:t xml:space="preserve">Practica.Instructor  </w:t>
+            <w:proofErr w:type="spellStart"/>
+            <w:r>
+              <w:rPr>
+                <w:i/>
+                <w:sz w:val="24"/>
+                <w:szCs w:val="24"/>
+              </w:rPr>
+              <w:t>Practica.Instructor</w:t>
+            </w:r>
+            <w:proofErr w:type="spellEnd"/>
+            <w:r>
+              <w:rPr>
+                <w:i/>
+                <w:sz w:val="24"/>
+                <w:szCs w:val="24"/>
+              </w:rPr>
+              <w:t xml:space="preserve">  </w:t>
             </w:r>
             <w:r>
               <w:rPr>
@@ -22316,7 +22442,7 @@
         </w:rPr>
       </w:pPr>
       <w:bookmarkStart w:id="35" w:name="_Toc393444082"/>
-      <w:bookmarkStart w:id="36" w:name="_Toc411968965"/>
+      <w:bookmarkStart w:id="36" w:name="_Toc412503156"/>
       <w:r>
         <w:rPr>
           <w:rFonts w:asciiTheme="minorHAnsi" w:hAnsiTheme="minorHAnsi"/>
@@ -22351,7 +22477,7 @@
           <w:color w:val="auto"/>
         </w:rPr>
       </w:pPr>
-      <w:bookmarkStart w:id="37" w:name="_Toc411968966"/>
+      <w:bookmarkStart w:id="37" w:name="_Toc412503157"/>
       <w:r>
         <w:rPr>
           <w:rFonts w:asciiTheme="minorHAnsi" w:hAnsiTheme="minorHAnsi"/>
@@ -23217,7 +23343,7 @@
           <w:color w:val="auto"/>
         </w:rPr>
       </w:pPr>
-      <w:bookmarkStart w:id="38" w:name="_Toc411968967"/>
+      <w:bookmarkStart w:id="38" w:name="_Toc412503158"/>
       <w:r>
         <w:rPr>
           <w:rFonts w:asciiTheme="minorHAnsi" w:hAnsiTheme="minorHAnsi"/>
@@ -24035,7 +24161,7 @@
           <w:color w:val="auto"/>
         </w:rPr>
       </w:pPr>
-      <w:bookmarkStart w:id="39" w:name="_Toc411968968"/>
+      <w:bookmarkStart w:id="39" w:name="_Toc412503159"/>
       <w:r>
         <w:rPr>
           <w:rFonts w:asciiTheme="minorHAnsi" w:hAnsiTheme="minorHAnsi"/>
@@ -24795,7 +24921,7 @@
           <w:szCs w:val="28"/>
         </w:rPr>
       </w:pPr>
-      <w:bookmarkStart w:id="40" w:name="_Toc411968969"/>
+      <w:bookmarkStart w:id="40" w:name="_Toc412503160"/>
       <w:r>
         <w:rPr>
           <w:rFonts w:ascii="Calibri" w:hAnsi="Calibri" w:cs="Calibri"/>
@@ -24830,7 +24956,7 @@
           <w:color w:val="auto"/>
         </w:rPr>
       </w:pPr>
-      <w:bookmarkStart w:id="41" w:name="_Toc411968970"/>
+      <w:bookmarkStart w:id="41" w:name="_Toc412503161"/>
       <w:r>
         <w:rPr>
           <w:rFonts w:asciiTheme="minorHAnsi" w:hAnsiTheme="minorHAnsi"/>
@@ -25703,7 +25829,7 @@
           <w:color w:val="auto"/>
         </w:rPr>
       </w:pPr>
-      <w:bookmarkStart w:id="42" w:name="_Toc411968971"/>
+      <w:bookmarkStart w:id="42" w:name="_Toc412503162"/>
       <w:r>
         <w:rPr>
           <w:rFonts w:asciiTheme="minorHAnsi" w:hAnsiTheme="minorHAnsi"/>
@@ -26202,6 +26328,7 @@
                 <w:szCs w:val="24"/>
               </w:rPr>
             </w:pPr>
+            <w:proofErr w:type="spellStart"/>
             <w:r>
               <w:rPr>
                 <w:sz w:val="24"/>
@@ -26216,6 +26343,7 @@
               </w:rPr>
               <w:t>CambioRueda</w:t>
             </w:r>
+            <w:proofErr w:type="spellEnd"/>
           </w:p>
         </w:tc>
       </w:tr>
@@ -26532,7 +26660,7 @@
           <w:color w:val="auto"/>
         </w:rPr>
       </w:pPr>
-      <w:bookmarkStart w:id="43" w:name="_Toc411968972"/>
+      <w:bookmarkStart w:id="43" w:name="_Toc412503163"/>
       <w:r>
         <w:rPr>
           <w:rFonts w:asciiTheme="minorHAnsi" w:hAnsiTheme="minorHAnsi"/>
@@ -27288,7 +27416,7 @@
           <w:szCs w:val="28"/>
         </w:rPr>
       </w:pPr>
-      <w:bookmarkStart w:id="46" w:name="_Toc411968973"/>
+      <w:bookmarkStart w:id="46" w:name="_Toc412503164"/>
       <w:r>
         <w:rPr>
           <w:rFonts w:asciiTheme="minorHAnsi" w:hAnsiTheme="minorHAnsi"/>
@@ -27324,7 +27452,7 @@
           <w:color w:val="auto"/>
         </w:rPr>
       </w:pPr>
-      <w:bookmarkStart w:id="47" w:name="_Toc411968974"/>
+      <w:bookmarkStart w:id="47" w:name="_Toc412503165"/>
       <w:r>
         <w:rPr>
           <w:rFonts w:asciiTheme="minorHAnsi" w:hAnsiTheme="minorHAnsi"/>
@@ -28182,7 +28310,7 @@
           <w:color w:val="auto"/>
         </w:rPr>
       </w:pPr>
-      <w:bookmarkStart w:id="48" w:name="_Toc411968975"/>
+      <w:bookmarkStart w:id="48" w:name="_Toc412503166"/>
       <w:r>
         <w:rPr>
           <w:rFonts w:asciiTheme="minorHAnsi" w:hAnsiTheme="minorHAnsi"/>
@@ -28905,7 +29033,7 @@
           <w:color w:val="auto"/>
         </w:rPr>
       </w:pPr>
-      <w:bookmarkStart w:id="49" w:name="_Toc411968976"/>
+      <w:bookmarkStart w:id="49" w:name="_Toc412503167"/>
       <w:r>
         <w:rPr>
           <w:rFonts w:asciiTheme="minorHAnsi" w:hAnsiTheme="minorHAnsi"/>
@@ -29669,7 +29797,7 @@
         </w:rPr>
       </w:pPr>
       <w:bookmarkStart w:id="50" w:name="_Toc393444098"/>
-      <w:bookmarkStart w:id="51" w:name="_Toc411968977"/>
+      <w:bookmarkStart w:id="51" w:name="_Toc412503168"/>
       <w:r>
         <w:rPr>
           <w:rFonts w:asciiTheme="minorHAnsi" w:hAnsiTheme="minorHAnsi"/>
@@ -29744,7 +29872,7 @@
           <w:color w:val="auto"/>
         </w:rPr>
       </w:pPr>
-      <w:bookmarkStart w:id="52" w:name="_Toc411968978"/>
+      <w:bookmarkStart w:id="52" w:name="_Toc412503169"/>
       <w:r>
         <w:rPr>
           <w:rFonts w:asciiTheme="minorHAnsi" w:hAnsiTheme="minorHAnsi"/>
@@ -30608,7 +30736,7 @@
           <w:color w:val="auto"/>
         </w:rPr>
       </w:pPr>
-      <w:bookmarkStart w:id="53" w:name="_Toc411968979"/>
+      <w:bookmarkStart w:id="53" w:name="_Toc412503170"/>
       <w:r>
         <w:rPr>
           <w:rFonts w:asciiTheme="minorHAnsi" w:hAnsiTheme="minorHAnsi"/>
@@ -31457,7 +31585,7 @@
           <w:color w:val="auto"/>
         </w:rPr>
       </w:pPr>
-      <w:bookmarkStart w:id="54" w:name="_Toc411968980"/>
+      <w:bookmarkStart w:id="54" w:name="_Toc412503171"/>
       <w:r>
         <w:rPr>
           <w:rFonts w:asciiTheme="minorHAnsi" w:hAnsiTheme="minorHAnsi"/>
@@ -32212,7 +32340,7 @@
           <w:szCs w:val="28"/>
         </w:rPr>
       </w:pPr>
-      <w:bookmarkStart w:id="57" w:name="_Toc411968981"/>
+      <w:bookmarkStart w:id="57" w:name="_Toc412503172"/>
       <w:r>
         <w:rPr>
           <w:rFonts w:asciiTheme="minorHAnsi" w:hAnsiTheme="minorHAnsi"/>
@@ -32239,7 +32367,7 @@
           <w:color w:val="auto"/>
         </w:rPr>
       </w:pPr>
-      <w:bookmarkStart w:id="58" w:name="_Toc411968982"/>
+      <w:bookmarkStart w:id="58" w:name="_Toc412503173"/>
       <w:r>
         <w:rPr>
           <w:rFonts w:asciiTheme="minorHAnsi" w:hAnsiTheme="minorHAnsi"/>
@@ -33585,7 +33713,7 @@
           <w:color w:val="auto"/>
         </w:rPr>
       </w:pPr>
-      <w:bookmarkStart w:id="59" w:name="_Toc411968983"/>
+      <w:bookmarkStart w:id="59" w:name="_Toc412503174"/>
       <w:r>
         <w:rPr>
           <w:rFonts w:asciiTheme="minorHAnsi" w:hAnsiTheme="minorHAnsi"/>
@@ -34799,7 +34927,7 @@
           <w:color w:val="auto"/>
         </w:rPr>
       </w:pPr>
-      <w:bookmarkStart w:id="60" w:name="_Toc411968984"/>
+      <w:bookmarkStart w:id="60" w:name="_Toc412503175"/>
       <w:r>
         <w:rPr>
           <w:rFonts w:asciiTheme="minorHAnsi" w:hAnsiTheme="minorHAnsi"/>
@@ -35816,7 +35944,7 @@
           <w:color w:val="auto"/>
         </w:rPr>
       </w:pPr>
-      <w:bookmarkStart w:id="61" w:name="_Toc411968985"/>
+      <w:bookmarkStart w:id="61" w:name="_Toc412503176"/>
       <w:r>
         <w:rPr>
           <w:rFonts w:asciiTheme="minorHAnsi" w:hAnsiTheme="minorHAnsi"/>
@@ -36668,7 +36796,7 @@
           <w:color w:val="auto"/>
         </w:rPr>
       </w:pPr>
-      <w:bookmarkStart w:id="62" w:name="_Toc411968986"/>
+      <w:bookmarkStart w:id="62" w:name="_Toc412503177"/>
       <w:r>
         <w:rPr>
           <w:rFonts w:asciiTheme="minorHAnsi" w:hAnsiTheme="minorHAnsi"/>
@@ -37772,7 +37900,7 @@
           <w:color w:val="auto"/>
         </w:rPr>
       </w:pPr>
-      <w:bookmarkStart w:id="63" w:name="_Toc411968987"/>
+      <w:bookmarkStart w:id="63" w:name="_Toc412503178"/>
       <w:r>
         <w:rPr>
           <w:rFonts w:asciiTheme="minorHAnsi" w:hAnsiTheme="minorHAnsi"/>
@@ -38812,7 +38940,7 @@
           <w:color w:val="auto"/>
         </w:rPr>
       </w:pPr>
-      <w:bookmarkStart w:id="64" w:name="_Toc411968988"/>
+      <w:bookmarkStart w:id="64" w:name="_Toc412503179"/>
       <w:r>
         <w:rPr>
           <w:rFonts w:asciiTheme="minorHAnsi" w:hAnsiTheme="minorHAnsi"/>
@@ -39749,7 +39877,7 @@
           <w:color w:val="auto"/>
         </w:rPr>
       </w:pPr>
-      <w:bookmarkStart w:id="65" w:name="_Toc411968989"/>
+      <w:bookmarkStart w:id="65" w:name="_Toc412503180"/>
       <w:r>
         <w:rPr>
           <w:rFonts w:asciiTheme="minorHAnsi" w:hAnsiTheme="minorHAnsi"/>
@@ -40847,7 +40975,7 @@
         </w:rPr>
       </w:pPr>
       <w:bookmarkStart w:id="66" w:name="_Toc400399492"/>
-      <w:bookmarkStart w:id="67" w:name="_Toc411968990"/>
+      <w:bookmarkStart w:id="67" w:name="_Toc412503181"/>
       <w:r>
         <w:rPr>
           <w:rFonts w:asciiTheme="minorHAnsi" w:hAnsiTheme="minorHAnsi"/>
@@ -40892,7 +41020,7 @@
           <w:color w:val="auto"/>
         </w:rPr>
       </w:pPr>
-      <w:bookmarkStart w:id="68" w:name="_Toc411968991"/>
+      <w:bookmarkStart w:id="68" w:name="_Toc412503182"/>
       <w:r>
         <w:rPr>
           <w:rFonts w:asciiTheme="minorHAnsi" w:hAnsiTheme="minorHAnsi"/>
@@ -41729,7 +41857,7 @@
           <w:szCs w:val="28"/>
         </w:rPr>
       </w:pPr>
-      <w:bookmarkStart w:id="69" w:name="_Toc411968992"/>
+      <w:bookmarkStart w:id="69" w:name="_Toc412503183"/>
       <w:r>
         <w:rPr>
           <w:rFonts w:asciiTheme="minorHAnsi" w:hAnsiTheme="minorHAnsi"/>
@@ -41763,7 +41891,7 @@
           <w:color w:val="auto"/>
         </w:rPr>
       </w:pPr>
-      <w:bookmarkStart w:id="70" w:name="_Toc411968993"/>
+      <w:bookmarkStart w:id="70" w:name="_Toc412503184"/>
       <w:r>
         <w:rPr>
           <w:rFonts w:asciiTheme="minorHAnsi" w:hAnsiTheme="minorHAnsi"/>
@@ -42460,7 +42588,7 @@
           <w:szCs w:val="28"/>
         </w:rPr>
       </w:pPr>
-      <w:bookmarkStart w:id="71" w:name="_Toc411968994"/>
+      <w:bookmarkStart w:id="71" w:name="_Toc412503185"/>
       <w:r>
         <w:rPr>
           <w:rFonts w:asciiTheme="minorHAnsi" w:hAnsiTheme="minorHAnsi"/>
@@ -42524,7 +42652,7 @@
           <w:color w:val="auto"/>
         </w:rPr>
       </w:pPr>
-      <w:bookmarkStart w:id="72" w:name="_Toc411968995"/>
+      <w:bookmarkStart w:id="72" w:name="_Toc412503186"/>
       <w:r>
         <w:rPr>
           <w:rFonts w:asciiTheme="minorHAnsi" w:hAnsiTheme="minorHAnsi"/>
@@ -43335,6 +43463,7 @@
               </w:rPr>
               <w:t xml:space="preserve"> a </w:t>
             </w:r>
+            <w:proofErr w:type="spellStart"/>
             <w:r>
               <w:rPr>
                 <w:i/>
@@ -43351,6 +43480,7 @@
               </w:rPr>
               <w:t>Tipo</w:t>
             </w:r>
+            <w:proofErr w:type="spellEnd"/>
             <w:r>
               <w:rPr>
                 <w:sz w:val="24"/>
@@ -43389,7 +43519,7 @@
           <w:color w:val="auto"/>
         </w:rPr>
       </w:pPr>
-      <w:bookmarkStart w:id="73" w:name="_Toc411968996"/>
+      <w:bookmarkStart w:id="73" w:name="_Toc412503187"/>
       <w:r>
         <w:rPr>
           <w:rFonts w:asciiTheme="minorHAnsi" w:hAnsiTheme="minorHAnsi"/>
@@ -44268,7 +44398,7 @@
           <w:color w:val="auto"/>
         </w:rPr>
       </w:pPr>
-      <w:bookmarkStart w:id="74" w:name="_Toc411968997"/>
+      <w:bookmarkStart w:id="74" w:name="_Toc412503188"/>
       <w:r>
         <w:rPr>
           <w:rFonts w:asciiTheme="minorHAnsi" w:hAnsiTheme="minorHAnsi"/>
@@ -45032,7 +45162,7 @@
           <w:color w:val="auto"/>
         </w:rPr>
       </w:pPr>
-      <w:bookmarkStart w:id="75" w:name="_Toc411968998"/>
+      <w:bookmarkStart w:id="75" w:name="_Toc412503189"/>
       <w:r>
         <w:rPr>
           <w:rFonts w:asciiTheme="minorHAnsi" w:hAnsiTheme="minorHAnsi"/>
@@ -45795,7 +45925,7 @@
           <w:szCs w:val="28"/>
         </w:rPr>
       </w:pPr>
-      <w:bookmarkStart w:id="76" w:name="_Toc411968999"/>
+      <w:bookmarkStart w:id="76" w:name="_Toc412503190"/>
       <w:r>
         <w:rPr>
           <w:rFonts w:asciiTheme="minorHAnsi" w:hAnsiTheme="minorHAnsi"/>
@@ -45849,7 +45979,7 @@
           <w:color w:val="auto"/>
         </w:rPr>
       </w:pPr>
-      <w:bookmarkStart w:id="77" w:name="_Toc411969000"/>
+      <w:bookmarkStart w:id="77" w:name="_Toc412503191"/>
       <w:r>
         <w:rPr>
           <w:rFonts w:asciiTheme="minorHAnsi" w:hAnsiTheme="minorHAnsi"/>
@@ -46749,6 +46879,7 @@
           <w:color w:val="auto"/>
         </w:rPr>
       </w:pPr>
+      <w:bookmarkStart w:id="78" w:name="_Toc412503192"/>
       <w:r>
         <w:rPr>
           <w:rFonts w:asciiTheme="minorHAnsi" w:hAnsiTheme="minorHAnsi"/>
@@ -46782,6 +46913,7 @@
         </w:rPr>
         <w:t>:</w:t>
       </w:r>
+      <w:bookmarkEnd w:id="78"/>
     </w:p>
     <w:p>
       <w:pPr>
@@ -46827,8 +46959,6 @@
           <w:szCs w:val="32"/>
         </w:rPr>
       </w:pPr>
-      <w:bookmarkStart w:id="78" w:name="_GoBack"/>
-      <w:bookmarkEnd w:id="78"/>
     </w:p>
     <w:p>
       <w:pPr>
@@ -46842,6 +46972,7 @@
           <w:szCs w:val="32"/>
         </w:rPr>
       </w:pPr>
+      <w:bookmarkStart w:id="79" w:name="_GoBack"/>
       <w:proofErr w:type="spellStart"/>
       <w:r>
         <w:rPr>
@@ -46873,6 +47004,7 @@
         <w:t>http://es.slideshare.net/SergioRios/unidad-7-mad-modelado-diseo-contratos-y-casos-de-uso-reales</w:t>
       </w:r>
     </w:p>
+    <w:bookmarkEnd w:id="79"/>
     <w:p>
       <w:pPr>
         <w:pStyle w:val="Prrafodelista"/>

</xml_diff>